<commit_message>
Updated report, poster and abstract
</commit_message>
<xml_diff>
--- a/Documents/Final Report.docx
+++ b/Documents/Final Report.docx
@@ -1,6 +1,6 @@
 
 <file path=word/document.xml><?xml version="1.0" encoding="utf-8"?>
-<w:document xmlns:wpc="http://schemas.microsoft.com/office/word/2010/wordprocessingCanvas" xmlns:cx="http://schemas.microsoft.com/office/drawing/2014/chartex" xmlns:cx1="http://schemas.microsoft.com/office/drawing/2015/9/8/chartex" xmlns:cx2="http://schemas.microsoft.com/office/drawing/2015/10/21/chartex" xmlns:cx3="http://schemas.microsoft.com/office/drawing/2016/5/9/chartex" xmlns:cx4="http://schemas.microsoft.com/office/drawing/2016/5/10/chartex" xmlns:cx5="http://schemas.microsoft.com/office/drawing/2016/5/11/chartex" xmlns:cx6="http://schemas.microsoft.com/office/drawing/2016/5/12/chartex" xmlns:cx7="http://schemas.microsoft.com/office/drawing/2016/5/13/chartex" xmlns:cx8="http://schemas.microsoft.com/office/drawing/2016/5/14/chartex" xmlns:mc="http://schemas.openxmlformats.org/markup-compatibility/2006" xmlns:aink="http://schemas.microsoft.com/office/drawing/2016/ink" xmlns:am3d="http://schemas.microsoft.com/office/drawing/2017/model3d" xmlns:o="urn:schemas-microsoft-com:office:office" xmlns:r="http://schemas.openxmlformats.org/officeDocument/2006/relationships" xmlns:m="http://schemas.openxmlformats.org/officeDocument/2006/math" xmlns:v="urn:schemas-microsoft-com:vml" xmlns:wp14="http://schemas.microsoft.com/office/word/2010/wordprocessingDrawing" xmlns:wp="http://schemas.openxmlformats.org/drawingml/2006/wordprocessingDrawing" xmlns:w10="urn:schemas-microsoft-com:office:word" xmlns:w="http://schemas.openxmlformats.org/wordprocessingml/2006/main" xmlns:w14="http://schemas.microsoft.com/office/word/2010/wordml" xmlns:w15="http://schemas.microsoft.com/office/word/2012/wordml" xmlns:w16cid="http://schemas.microsoft.com/office/word/2016/wordml/cid" xmlns:w16se="http://schemas.microsoft.com/office/word/2015/wordml/symex" xmlns:wpg="http://schemas.microsoft.com/office/word/2010/wordprocessingGroup" xmlns:wpi="http://schemas.microsoft.com/office/word/2010/wordprocessingInk" xmlns:wne="http://schemas.microsoft.com/office/word/2006/wordml" xmlns:wps="http://schemas.microsoft.com/office/word/2010/wordprocessingShape" mc:Ignorable="w14 w15 w16se w16cid wp14">
+<w:document xmlns:wpc="http://schemas.microsoft.com/office/word/2010/wordprocessingCanvas" xmlns:cx="http://schemas.microsoft.com/office/drawing/2014/chartex" xmlns:cx1="http://schemas.microsoft.com/office/drawing/2015/9/8/chartex" xmlns:mc="http://schemas.openxmlformats.org/markup-compatibility/2006" xmlns:o="urn:schemas-microsoft-com:office:office" xmlns:r="http://schemas.openxmlformats.org/officeDocument/2006/relationships" xmlns:m="http://schemas.openxmlformats.org/officeDocument/2006/math" xmlns:v="urn:schemas-microsoft-com:vml" xmlns:wp14="http://schemas.microsoft.com/office/word/2010/wordprocessingDrawing" xmlns:wp="http://schemas.openxmlformats.org/drawingml/2006/wordprocessingDrawing" xmlns:w10="urn:schemas-microsoft-com:office:word" xmlns:w="http://schemas.openxmlformats.org/wordprocessingml/2006/main" xmlns:w14="http://schemas.microsoft.com/office/word/2010/wordml" xmlns:w15="http://schemas.microsoft.com/office/word/2012/wordml" xmlns:w16se="http://schemas.microsoft.com/office/word/2015/wordml/symex" xmlns:wpg="http://schemas.microsoft.com/office/word/2010/wordprocessingGroup" xmlns:wpi="http://schemas.microsoft.com/office/word/2010/wordprocessingInk" xmlns:wne="http://schemas.microsoft.com/office/word/2006/wordml" xmlns:wps="http://schemas.microsoft.com/office/word/2010/wordprocessingShape" mc:Ignorable="w14 w15 w16se wp14">
   <w:body>
     <w:p>
       <w:pPr>
@@ -154,13 +154,8 @@
           <w:szCs w:val="40"/>
         </w:rPr>
       </w:pPr>
-      <w:r>
-        <w:rPr>
-          <w:sz w:val="40"/>
-          <w:szCs w:val="40"/>
-        </w:rPr>
-        <w:t>Abstract</w:t>
-      </w:r>
+      <w:bookmarkStart w:id="0" w:name="_GoBack"/>
+      <w:bookmarkEnd w:id="0"/>
       <w:r>
         <w:rPr>
           <w:sz w:val="40"/>
@@ -168,8 +163,6 @@
         </w:rPr>
         <w:br w:type="page"/>
       </w:r>
-      <w:bookmarkStart w:id="0" w:name="_GoBack"/>
-      <w:bookmarkEnd w:id="0"/>
     </w:p>
     <w:p>
       <w:pPr>
@@ -179,6 +172,13 @@
     <w:bookmarkStart w:id="1" w:name="_Toc2948929" w:displacedByCustomXml="next"/>
     <w:sdt>
       <w:sdtPr>
+        <w:rPr>
+          <w:rFonts w:asciiTheme="minorHAnsi" w:eastAsiaTheme="minorHAnsi" w:hAnsiTheme="minorHAnsi" w:cstheme="minorBidi"/>
+          <w:color w:val="auto"/>
+          <w:sz w:val="22"/>
+          <w:szCs w:val="22"/>
+          <w:lang w:val="en-GB"/>
+        </w:rPr>
         <w:id w:val="1697502696"/>
         <w:docPartObj>
           <w:docPartGallery w:val="Table of Contents"/>
@@ -187,14 +187,9 @@
       </w:sdtPr>
       <w:sdtEndPr>
         <w:rPr>
-          <w:rFonts w:asciiTheme="minorHAnsi" w:eastAsiaTheme="minorHAnsi" w:hAnsiTheme="minorHAnsi" w:cstheme="minorBidi"/>
           <w:b/>
           <w:bCs/>
           <w:noProof/>
-          <w:color w:val="auto"/>
-          <w:sz w:val="22"/>
-          <w:szCs w:val="22"/>
-          <w:lang w:val="en-GB"/>
         </w:rPr>
       </w:sdtEndPr>
       <w:sdtContent>
@@ -2864,8 +2859,8 @@
         <w:lastRenderedPageBreak/>
         <w:t>List of Symbols</w:t>
       </w:r>
+      <w:bookmarkEnd w:id="3"/>
       <w:bookmarkEnd w:id="1"/>
-      <w:bookmarkEnd w:id="3"/>
     </w:p>
     <w:p>
       <w:pPr>
@@ -3409,7 +3404,7 @@
 </file>
 
 <file path=word/endnotes.xml><?xml version="1.0" encoding="utf-8"?>
-<w:endnotes xmlns:wpc="http://schemas.microsoft.com/office/word/2010/wordprocessingCanvas" xmlns:cx="http://schemas.microsoft.com/office/drawing/2014/chartex" xmlns:cx1="http://schemas.microsoft.com/office/drawing/2015/9/8/chartex" xmlns:cx2="http://schemas.microsoft.com/office/drawing/2015/10/21/chartex" xmlns:cx3="http://schemas.microsoft.com/office/drawing/2016/5/9/chartex" xmlns:cx4="http://schemas.microsoft.com/office/drawing/2016/5/10/chartex" xmlns:cx5="http://schemas.microsoft.com/office/drawing/2016/5/11/chartex" xmlns:cx6="http://schemas.microsoft.com/office/drawing/2016/5/12/chartex" xmlns:cx7="http://schemas.microsoft.com/office/drawing/2016/5/13/chartex" xmlns:cx8="http://schemas.microsoft.com/office/drawing/2016/5/14/chartex" xmlns:mc="http://schemas.openxmlformats.org/markup-compatibility/2006" xmlns:aink="http://schemas.microsoft.com/office/drawing/2016/ink" xmlns:am3d="http://schemas.microsoft.com/office/drawing/2017/model3d" xmlns:o="urn:schemas-microsoft-com:office:office" xmlns:r="http://schemas.openxmlformats.org/officeDocument/2006/relationships" xmlns:m="http://schemas.openxmlformats.org/officeDocument/2006/math" xmlns:v="urn:schemas-microsoft-com:vml" xmlns:wp14="http://schemas.microsoft.com/office/word/2010/wordprocessingDrawing" xmlns:wp="http://schemas.openxmlformats.org/drawingml/2006/wordprocessingDrawing" xmlns:w10="urn:schemas-microsoft-com:office:word" xmlns:w="http://schemas.openxmlformats.org/wordprocessingml/2006/main" xmlns:w14="http://schemas.microsoft.com/office/word/2010/wordml" xmlns:w15="http://schemas.microsoft.com/office/word/2012/wordml" xmlns:w16cid="http://schemas.microsoft.com/office/word/2016/wordml/cid" xmlns:w16se="http://schemas.microsoft.com/office/word/2015/wordml/symex" xmlns:wpg="http://schemas.microsoft.com/office/word/2010/wordprocessingGroup" xmlns:wpi="http://schemas.microsoft.com/office/word/2010/wordprocessingInk" xmlns:wne="http://schemas.microsoft.com/office/word/2006/wordml" xmlns:wps="http://schemas.microsoft.com/office/word/2010/wordprocessingShape" mc:Ignorable="w14 w15 w16se w16cid wp14">
+<w:endnotes xmlns:wpc="http://schemas.microsoft.com/office/word/2010/wordprocessingCanvas" xmlns:cx="http://schemas.microsoft.com/office/drawing/2014/chartex" xmlns:cx1="http://schemas.microsoft.com/office/drawing/2015/9/8/chartex" xmlns:mc="http://schemas.openxmlformats.org/markup-compatibility/2006" xmlns:o="urn:schemas-microsoft-com:office:office" xmlns:r="http://schemas.openxmlformats.org/officeDocument/2006/relationships" xmlns:m="http://schemas.openxmlformats.org/officeDocument/2006/math" xmlns:v="urn:schemas-microsoft-com:vml" xmlns:wp14="http://schemas.microsoft.com/office/word/2010/wordprocessingDrawing" xmlns:wp="http://schemas.openxmlformats.org/drawingml/2006/wordprocessingDrawing" xmlns:w10="urn:schemas-microsoft-com:office:word" xmlns:w="http://schemas.openxmlformats.org/wordprocessingml/2006/main" xmlns:w14="http://schemas.microsoft.com/office/word/2010/wordml" xmlns:w15="http://schemas.microsoft.com/office/word/2012/wordml" xmlns:w16se="http://schemas.microsoft.com/office/word/2015/wordml/symex" xmlns:wpg="http://schemas.microsoft.com/office/word/2010/wordprocessingGroup" xmlns:wpi="http://schemas.microsoft.com/office/word/2010/wordprocessingInk" xmlns:wne="http://schemas.microsoft.com/office/word/2006/wordml" xmlns:wps="http://schemas.microsoft.com/office/word/2010/wordprocessingShape" mc:Ignorable="w14 w15 w16se wp14">
   <w:endnote w:type="separator" w:id="-1">
     <w:p>
       <w:pPr>
@@ -3434,7 +3429,7 @@
 </file>
 
 <file path=word/footer1.xml><?xml version="1.0" encoding="utf-8"?>
-<w:ftr xmlns:wpc="http://schemas.microsoft.com/office/word/2010/wordprocessingCanvas" xmlns:cx="http://schemas.microsoft.com/office/drawing/2014/chartex" xmlns:cx1="http://schemas.microsoft.com/office/drawing/2015/9/8/chartex" xmlns:cx2="http://schemas.microsoft.com/office/drawing/2015/10/21/chartex" xmlns:cx3="http://schemas.microsoft.com/office/drawing/2016/5/9/chartex" xmlns:cx4="http://schemas.microsoft.com/office/drawing/2016/5/10/chartex" xmlns:cx5="http://schemas.microsoft.com/office/drawing/2016/5/11/chartex" xmlns:cx6="http://schemas.microsoft.com/office/drawing/2016/5/12/chartex" xmlns:cx7="http://schemas.microsoft.com/office/drawing/2016/5/13/chartex" xmlns:cx8="http://schemas.microsoft.com/office/drawing/2016/5/14/chartex" xmlns:mc="http://schemas.openxmlformats.org/markup-compatibility/2006" xmlns:aink="http://schemas.microsoft.com/office/drawing/2016/ink" xmlns:am3d="http://schemas.microsoft.com/office/drawing/2017/model3d" xmlns:o="urn:schemas-microsoft-com:office:office" xmlns:r="http://schemas.openxmlformats.org/officeDocument/2006/relationships" xmlns:m="http://schemas.openxmlformats.org/officeDocument/2006/math" xmlns:v="urn:schemas-microsoft-com:vml" xmlns:wp14="http://schemas.microsoft.com/office/word/2010/wordprocessingDrawing" xmlns:wp="http://schemas.openxmlformats.org/drawingml/2006/wordprocessingDrawing" xmlns:w10="urn:schemas-microsoft-com:office:word" xmlns:w="http://schemas.openxmlformats.org/wordprocessingml/2006/main" xmlns:w14="http://schemas.microsoft.com/office/word/2010/wordml" xmlns:w15="http://schemas.microsoft.com/office/word/2012/wordml" xmlns:w16cid="http://schemas.microsoft.com/office/word/2016/wordml/cid" xmlns:w16se="http://schemas.microsoft.com/office/word/2015/wordml/symex" xmlns:wpg="http://schemas.microsoft.com/office/word/2010/wordprocessingGroup" xmlns:wpi="http://schemas.microsoft.com/office/word/2010/wordprocessingInk" xmlns:wne="http://schemas.microsoft.com/office/word/2006/wordml" xmlns:wps="http://schemas.microsoft.com/office/word/2010/wordprocessingShape" mc:Ignorable="w14 w15 w16se w16cid wp14">
+<w:ftr xmlns:wpc="http://schemas.microsoft.com/office/word/2010/wordprocessingCanvas" xmlns:cx="http://schemas.microsoft.com/office/drawing/2014/chartex" xmlns:cx1="http://schemas.microsoft.com/office/drawing/2015/9/8/chartex" xmlns:mc="http://schemas.openxmlformats.org/markup-compatibility/2006" xmlns:o="urn:schemas-microsoft-com:office:office" xmlns:r="http://schemas.openxmlformats.org/officeDocument/2006/relationships" xmlns:m="http://schemas.openxmlformats.org/officeDocument/2006/math" xmlns:v="urn:schemas-microsoft-com:vml" xmlns:wp14="http://schemas.microsoft.com/office/word/2010/wordprocessingDrawing" xmlns:wp="http://schemas.openxmlformats.org/drawingml/2006/wordprocessingDrawing" xmlns:w10="urn:schemas-microsoft-com:office:word" xmlns:w="http://schemas.openxmlformats.org/wordprocessingml/2006/main" xmlns:w14="http://schemas.microsoft.com/office/word/2010/wordml" xmlns:w15="http://schemas.microsoft.com/office/word/2012/wordml" xmlns:w16se="http://schemas.microsoft.com/office/word/2015/wordml/symex" xmlns:wpg="http://schemas.microsoft.com/office/word/2010/wordprocessingGroup" xmlns:wpi="http://schemas.microsoft.com/office/word/2010/wordprocessingInk" xmlns:wne="http://schemas.microsoft.com/office/word/2006/wordml" xmlns:wps="http://schemas.microsoft.com/office/word/2010/wordprocessingShape" mc:Ignorable="w14 w15 w16se wp14">
   <w:sdt>
     <w:sdtPr>
       <w:id w:val="1035777982"/>
@@ -3467,7 +3462,7 @@
           <w:rPr>
             <w:noProof/>
           </w:rPr>
-          <w:t>2</w:t>
+          <w:t>19</w:t>
         </w:r>
         <w:r>
           <w:rPr>
@@ -3487,7 +3482,7 @@
 </file>
 
 <file path=word/footnotes.xml><?xml version="1.0" encoding="utf-8"?>
-<w:footnotes xmlns:wpc="http://schemas.microsoft.com/office/word/2010/wordprocessingCanvas" xmlns:cx="http://schemas.microsoft.com/office/drawing/2014/chartex" xmlns:cx1="http://schemas.microsoft.com/office/drawing/2015/9/8/chartex" xmlns:cx2="http://schemas.microsoft.com/office/drawing/2015/10/21/chartex" xmlns:cx3="http://schemas.microsoft.com/office/drawing/2016/5/9/chartex" xmlns:cx4="http://schemas.microsoft.com/office/drawing/2016/5/10/chartex" xmlns:cx5="http://schemas.microsoft.com/office/drawing/2016/5/11/chartex" xmlns:cx6="http://schemas.microsoft.com/office/drawing/2016/5/12/chartex" xmlns:cx7="http://schemas.microsoft.com/office/drawing/2016/5/13/chartex" xmlns:cx8="http://schemas.microsoft.com/office/drawing/2016/5/14/chartex" xmlns:mc="http://schemas.openxmlformats.org/markup-compatibility/2006" xmlns:aink="http://schemas.microsoft.com/office/drawing/2016/ink" xmlns:am3d="http://schemas.microsoft.com/office/drawing/2017/model3d" xmlns:o="urn:schemas-microsoft-com:office:office" xmlns:r="http://schemas.openxmlformats.org/officeDocument/2006/relationships" xmlns:m="http://schemas.openxmlformats.org/officeDocument/2006/math" xmlns:v="urn:schemas-microsoft-com:vml" xmlns:wp14="http://schemas.microsoft.com/office/word/2010/wordprocessingDrawing" xmlns:wp="http://schemas.openxmlformats.org/drawingml/2006/wordprocessingDrawing" xmlns:w10="urn:schemas-microsoft-com:office:word" xmlns:w="http://schemas.openxmlformats.org/wordprocessingml/2006/main" xmlns:w14="http://schemas.microsoft.com/office/word/2010/wordml" xmlns:w15="http://schemas.microsoft.com/office/word/2012/wordml" xmlns:w16cid="http://schemas.microsoft.com/office/word/2016/wordml/cid" xmlns:w16se="http://schemas.microsoft.com/office/word/2015/wordml/symex" xmlns:wpg="http://schemas.microsoft.com/office/word/2010/wordprocessingGroup" xmlns:wpi="http://schemas.microsoft.com/office/word/2010/wordprocessingInk" xmlns:wne="http://schemas.microsoft.com/office/word/2006/wordml" xmlns:wps="http://schemas.microsoft.com/office/word/2010/wordprocessingShape" mc:Ignorable="w14 w15 w16se w16cid wp14">
+<w:footnotes xmlns:wpc="http://schemas.microsoft.com/office/word/2010/wordprocessingCanvas" xmlns:cx="http://schemas.microsoft.com/office/drawing/2014/chartex" xmlns:cx1="http://schemas.microsoft.com/office/drawing/2015/9/8/chartex" xmlns:mc="http://schemas.openxmlformats.org/markup-compatibility/2006" xmlns:o="urn:schemas-microsoft-com:office:office" xmlns:r="http://schemas.openxmlformats.org/officeDocument/2006/relationships" xmlns:m="http://schemas.openxmlformats.org/officeDocument/2006/math" xmlns:v="urn:schemas-microsoft-com:vml" xmlns:wp14="http://schemas.microsoft.com/office/word/2010/wordprocessingDrawing" xmlns:wp="http://schemas.openxmlformats.org/drawingml/2006/wordprocessingDrawing" xmlns:w10="urn:schemas-microsoft-com:office:word" xmlns:w="http://schemas.openxmlformats.org/wordprocessingml/2006/main" xmlns:w14="http://schemas.microsoft.com/office/word/2010/wordml" xmlns:w15="http://schemas.microsoft.com/office/word/2012/wordml" xmlns:w16se="http://schemas.microsoft.com/office/word/2015/wordml/symex" xmlns:wpg="http://schemas.microsoft.com/office/word/2010/wordprocessingGroup" xmlns:wpi="http://schemas.microsoft.com/office/word/2010/wordprocessingInk" xmlns:wne="http://schemas.microsoft.com/office/word/2006/wordml" xmlns:wps="http://schemas.microsoft.com/office/word/2010/wordprocessingShape" mc:Ignorable="w14 w15 w16se wp14">
   <w:footnote w:type="separator" w:id="-1">
     <w:p>
       <w:pPr>
@@ -3512,7 +3507,7 @@
 </file>
 
 <file path=word/header1.xml><?xml version="1.0" encoding="utf-8"?>
-<w:hdr xmlns:wpc="http://schemas.microsoft.com/office/word/2010/wordprocessingCanvas" xmlns:cx="http://schemas.microsoft.com/office/drawing/2014/chartex" xmlns:cx1="http://schemas.microsoft.com/office/drawing/2015/9/8/chartex" xmlns:cx2="http://schemas.microsoft.com/office/drawing/2015/10/21/chartex" xmlns:cx3="http://schemas.microsoft.com/office/drawing/2016/5/9/chartex" xmlns:cx4="http://schemas.microsoft.com/office/drawing/2016/5/10/chartex" xmlns:cx5="http://schemas.microsoft.com/office/drawing/2016/5/11/chartex" xmlns:cx6="http://schemas.microsoft.com/office/drawing/2016/5/12/chartex" xmlns:cx7="http://schemas.microsoft.com/office/drawing/2016/5/13/chartex" xmlns:cx8="http://schemas.microsoft.com/office/drawing/2016/5/14/chartex" xmlns:mc="http://schemas.openxmlformats.org/markup-compatibility/2006" xmlns:aink="http://schemas.microsoft.com/office/drawing/2016/ink" xmlns:am3d="http://schemas.microsoft.com/office/drawing/2017/model3d" xmlns:o="urn:schemas-microsoft-com:office:office" xmlns:r="http://schemas.openxmlformats.org/officeDocument/2006/relationships" xmlns:m="http://schemas.openxmlformats.org/officeDocument/2006/math" xmlns:v="urn:schemas-microsoft-com:vml" xmlns:wp14="http://schemas.microsoft.com/office/word/2010/wordprocessingDrawing" xmlns:wp="http://schemas.openxmlformats.org/drawingml/2006/wordprocessingDrawing" xmlns:w10="urn:schemas-microsoft-com:office:word" xmlns:w="http://schemas.openxmlformats.org/wordprocessingml/2006/main" xmlns:w14="http://schemas.microsoft.com/office/word/2010/wordml" xmlns:w15="http://schemas.microsoft.com/office/word/2012/wordml" xmlns:w16cid="http://schemas.microsoft.com/office/word/2016/wordml/cid" xmlns:w16se="http://schemas.microsoft.com/office/word/2015/wordml/symex" xmlns:wpg="http://schemas.microsoft.com/office/word/2010/wordprocessingGroup" xmlns:wpi="http://schemas.microsoft.com/office/word/2010/wordprocessingInk" xmlns:wne="http://schemas.microsoft.com/office/word/2006/wordml" xmlns:wps="http://schemas.microsoft.com/office/word/2010/wordprocessingShape" mc:Ignorable="w14 w15 w16se w16cid wp14">
+<w:hdr xmlns:wpc="http://schemas.microsoft.com/office/word/2010/wordprocessingCanvas" xmlns:cx="http://schemas.microsoft.com/office/drawing/2014/chartex" xmlns:cx1="http://schemas.microsoft.com/office/drawing/2015/9/8/chartex" xmlns:mc="http://schemas.openxmlformats.org/markup-compatibility/2006" xmlns:o="urn:schemas-microsoft-com:office:office" xmlns:r="http://schemas.openxmlformats.org/officeDocument/2006/relationships" xmlns:m="http://schemas.openxmlformats.org/officeDocument/2006/math" xmlns:v="urn:schemas-microsoft-com:vml" xmlns:wp14="http://schemas.microsoft.com/office/word/2010/wordprocessingDrawing" xmlns:wp="http://schemas.openxmlformats.org/drawingml/2006/wordprocessingDrawing" xmlns:w10="urn:schemas-microsoft-com:office:word" xmlns:w="http://schemas.openxmlformats.org/wordprocessingml/2006/main" xmlns:w14="http://schemas.microsoft.com/office/word/2010/wordml" xmlns:w15="http://schemas.microsoft.com/office/word/2012/wordml" xmlns:w16se="http://schemas.microsoft.com/office/word/2015/wordml/symex" xmlns:wpg="http://schemas.microsoft.com/office/word/2010/wordprocessingGroup" xmlns:wpi="http://schemas.microsoft.com/office/word/2010/wordprocessingInk" xmlns:wne="http://schemas.microsoft.com/office/word/2006/wordml" xmlns:wps="http://schemas.microsoft.com/office/word/2010/wordprocessingShape" mc:Ignorable="w14 w15 w16se wp14">
   <w:p>
     <w:pPr>
       <w:pStyle w:val="Header"/>
@@ -3526,8 +3521,6 @@
     </w:r>
     <w:r>
       <w:tab/>
-    </w:r>
-    <w:r>
       <w:t>Kai Roper-Blackman</w:t>
     </w:r>
   </w:p>
@@ -3536,7 +3529,7 @@
 </file>
 
 <file path=word/styles.xml><?xml version="1.0" encoding="utf-8"?>
-<w:styles xmlns:mc="http://schemas.openxmlformats.org/markup-compatibility/2006" xmlns:r="http://schemas.openxmlformats.org/officeDocument/2006/relationships" xmlns:w="http://schemas.openxmlformats.org/wordprocessingml/2006/main" xmlns:w14="http://schemas.microsoft.com/office/word/2010/wordml" xmlns:w15="http://schemas.microsoft.com/office/word/2012/wordml" xmlns:w16cid="http://schemas.microsoft.com/office/word/2016/wordml/cid" xmlns:w16se="http://schemas.microsoft.com/office/word/2015/wordml/symex" mc:Ignorable="w14 w15 w16se w16cid">
+<w:styles xmlns:mc="http://schemas.openxmlformats.org/markup-compatibility/2006" xmlns:r="http://schemas.openxmlformats.org/officeDocument/2006/relationships" xmlns:w="http://schemas.openxmlformats.org/wordprocessingml/2006/main" xmlns:w14="http://schemas.microsoft.com/office/word/2010/wordml" xmlns:w15="http://schemas.microsoft.com/office/word/2012/wordml" xmlns:w16se="http://schemas.microsoft.com/office/word/2015/wordml/symex" mc:Ignorable="w14 w15 w16se">
   <w:docDefaults>
     <w:rPrDefault>
       <w:rPr>
@@ -3552,7 +3545,7 @@
       </w:pPr>
     </w:pPrDefault>
   </w:docDefaults>
-  <w:latentStyles w:defLockedState="0" w:defUIPriority="99" w:defSemiHidden="0" w:defUnhideWhenUsed="0" w:defQFormat="0" w:count="375">
+  <w:latentStyles w:defLockedState="0" w:defUIPriority="99" w:defSemiHidden="0" w:defUnhideWhenUsed="0" w:defQFormat="0" w:count="371">
     <w:lsdException w:name="Normal" w:uiPriority="0" w:qFormat="1"/>
     <w:lsdException w:name="heading 1" w:uiPriority="9" w:qFormat="1"/>
     <w:lsdException w:name="heading 2" w:semiHidden="1" w:uiPriority="9" w:unhideWhenUsed="1" w:qFormat="1"/>
@@ -3924,10 +3917,6 @@
     <w:lsdException w:name="List Table 5 Dark Accent 6" w:uiPriority="50"/>
     <w:lsdException w:name="List Table 6 Colorful Accent 6" w:uiPriority="51"/>
     <w:lsdException w:name="List Table 7 Colorful Accent 6" w:uiPriority="52"/>
-    <w:lsdException w:name="Mention" w:semiHidden="1" w:unhideWhenUsed="1"/>
-    <w:lsdException w:name="Smart Hyperlink" w:semiHidden="1" w:unhideWhenUsed="1"/>
-    <w:lsdException w:name="Hashtag" w:semiHidden="1" w:unhideWhenUsed="1"/>
-    <w:lsdException w:name="Unresolved Mention" w:semiHidden="1" w:unhideWhenUsed="1"/>
   </w:latentStyles>
   <w:style w:type="paragraph" w:default="1" w:styleId="Normal">
     <w:name w:val="Normal"/>
@@ -4475,7 +4464,7 @@
 </file>
 
 <file path=customXml/itemProps1.xml><?xml version="1.0" encoding="utf-8"?>
-<ds:datastoreItem xmlns:ds="http://schemas.openxmlformats.org/officeDocument/2006/customXml" ds:itemID="{5037F38A-707B-4ECF-9F33-E10112D9F2EC}">
+<ds:datastoreItem xmlns:ds="http://schemas.openxmlformats.org/officeDocument/2006/customXml" ds:itemID="{C5061EAA-A361-4BA6-8297-3242CBEBB70E}">
   <ds:schemaRefs>
     <ds:schemaRef ds:uri="http://schemas.openxmlformats.org/officeDocument/2006/bibliography"/>
   </ds:schemaRefs>

</xml_diff>

<commit_message>
Updated Report. External libraries and data set section started
</commit_message>
<xml_diff>
--- a/Documents/Final Report.docx
+++ b/Documents/Final Report.docx
@@ -1,6 +1,6 @@
 
 <file path=word/document.xml><?xml version="1.0" encoding="utf-8"?>
-<w:document xmlns:wpc="http://schemas.microsoft.com/office/word/2010/wordprocessingCanvas" xmlns:cx="http://schemas.microsoft.com/office/drawing/2014/chartex" xmlns:cx1="http://schemas.microsoft.com/office/drawing/2015/9/8/chartex" xmlns:cx2="http://schemas.microsoft.com/office/drawing/2015/10/21/chartex" xmlns:cx3="http://schemas.microsoft.com/office/drawing/2016/5/9/chartex" xmlns:cx4="http://schemas.microsoft.com/office/drawing/2016/5/10/chartex" xmlns:cx5="http://schemas.microsoft.com/office/drawing/2016/5/11/chartex" xmlns:cx6="http://schemas.microsoft.com/office/drawing/2016/5/12/chartex" xmlns:cx7="http://schemas.microsoft.com/office/drawing/2016/5/13/chartex" xmlns:cx8="http://schemas.microsoft.com/office/drawing/2016/5/14/chartex" xmlns:mc="http://schemas.openxmlformats.org/markup-compatibility/2006" xmlns:aink="http://schemas.microsoft.com/office/drawing/2016/ink" xmlns:am3d="http://schemas.microsoft.com/office/drawing/2017/model3d" xmlns:o="urn:schemas-microsoft-com:office:office" xmlns:r="http://schemas.openxmlformats.org/officeDocument/2006/relationships" xmlns:m="http://schemas.openxmlformats.org/officeDocument/2006/math" xmlns:v="urn:schemas-microsoft-com:vml" xmlns:wp14="http://schemas.microsoft.com/office/word/2010/wordprocessingDrawing" xmlns:wp="http://schemas.openxmlformats.org/drawingml/2006/wordprocessingDrawing" xmlns:w10="urn:schemas-microsoft-com:office:word" xmlns:w="http://schemas.openxmlformats.org/wordprocessingml/2006/main" xmlns:w14="http://schemas.microsoft.com/office/word/2010/wordml" xmlns:w15="http://schemas.microsoft.com/office/word/2012/wordml" xmlns:w16cid="http://schemas.microsoft.com/office/word/2016/wordml/cid" xmlns:w16se="http://schemas.microsoft.com/office/word/2015/wordml/symex" xmlns:wpg="http://schemas.microsoft.com/office/word/2010/wordprocessingGroup" xmlns:wpi="http://schemas.microsoft.com/office/word/2010/wordprocessingInk" xmlns:wne="http://schemas.microsoft.com/office/word/2006/wordml" xmlns:wps="http://schemas.microsoft.com/office/word/2010/wordprocessingShape" mc:Ignorable="w14 w15 w16se w16cid wp14">
+<w:document xmlns:wpc="http://schemas.microsoft.com/office/word/2010/wordprocessingCanvas" xmlns:cx="http://schemas.microsoft.com/office/drawing/2014/chartex" xmlns:cx1="http://schemas.microsoft.com/office/drawing/2015/9/8/chartex" xmlns:mc="http://schemas.openxmlformats.org/markup-compatibility/2006" xmlns:o="urn:schemas-microsoft-com:office:office" xmlns:r="http://schemas.openxmlformats.org/officeDocument/2006/relationships" xmlns:m="http://schemas.openxmlformats.org/officeDocument/2006/math" xmlns:v="urn:schemas-microsoft-com:vml" xmlns:wp14="http://schemas.microsoft.com/office/word/2010/wordprocessingDrawing" xmlns:wp="http://schemas.openxmlformats.org/drawingml/2006/wordprocessingDrawing" xmlns:w10="urn:schemas-microsoft-com:office:word" xmlns:w="http://schemas.openxmlformats.org/wordprocessingml/2006/main" xmlns:w14="http://schemas.microsoft.com/office/word/2010/wordml" xmlns:w15="http://schemas.microsoft.com/office/word/2012/wordml" xmlns:w16se="http://schemas.microsoft.com/office/word/2015/wordml/symex" xmlns:wpg="http://schemas.microsoft.com/office/word/2010/wordprocessingGroup" xmlns:wpi="http://schemas.microsoft.com/office/word/2010/wordprocessingInk" xmlns:wne="http://schemas.microsoft.com/office/word/2006/wordml" xmlns:wps="http://schemas.microsoft.com/office/word/2010/wordprocessingShape" mc:Ignorable="w14 w15 w16se wp14">
   <w:body>
     <w:p>
       <w:pPr>
@@ -230,7 +230,7 @@
             </w:rPr>
             <w:fldChar w:fldCharType="separate"/>
           </w:r>
-          <w:hyperlink w:anchor="_Toc5112198" w:history="1">
+          <w:hyperlink w:anchor="_Toc5633871" w:history="1">
             <w:r>
               <w:rPr>
                 <w:rStyle w:val="Hyperlink"/>
@@ -257,7 +257,7 @@
                 <w:noProof/>
                 <w:webHidden/>
               </w:rPr>
-              <w:instrText xml:space="preserve"> PAGEREF _Toc5112198 \h </w:instrText>
+              <w:instrText xml:space="preserve"> PAGEREF _Toc5633871 \h </w:instrText>
             </w:r>
             <w:r>
               <w:rPr>
@@ -300,7 +300,7 @@
               <w:lang w:eastAsia="en-GB"/>
             </w:rPr>
           </w:pPr>
-          <w:hyperlink w:anchor="_Toc5112199" w:history="1">
+          <w:hyperlink w:anchor="_Toc5633872" w:history="1">
             <w:r>
               <w:rPr>
                 <w:rStyle w:val="Hyperlink"/>
@@ -327,7 +327,7 @@
                 <w:noProof/>
                 <w:webHidden/>
               </w:rPr>
-              <w:instrText xml:space="preserve"> PAGEREF _Toc5112199 \h </w:instrText>
+              <w:instrText xml:space="preserve"> PAGEREF _Toc5633872 \h </w:instrText>
             </w:r>
             <w:r>
               <w:rPr>
@@ -370,7 +370,7 @@
               <w:lang w:eastAsia="en-GB"/>
             </w:rPr>
           </w:pPr>
-          <w:hyperlink w:anchor="_Toc5112200" w:history="1">
+          <w:hyperlink w:anchor="_Toc5633873" w:history="1">
             <w:r>
               <w:rPr>
                 <w:rStyle w:val="Hyperlink"/>
@@ -397,7 +397,7 @@
                 <w:noProof/>
                 <w:webHidden/>
               </w:rPr>
-              <w:instrText xml:space="preserve"> PAGEREF _Toc5112200 \h </w:instrText>
+              <w:instrText xml:space="preserve"> PAGEREF _Toc5633873 \h </w:instrText>
             </w:r>
             <w:r>
               <w:rPr>
@@ -440,7 +440,7 @@
               <w:lang w:eastAsia="en-GB"/>
             </w:rPr>
           </w:pPr>
-          <w:hyperlink w:anchor="_Toc5112201" w:history="1">
+          <w:hyperlink w:anchor="_Toc5633874" w:history="1">
             <w:r>
               <w:rPr>
                 <w:rStyle w:val="Hyperlink"/>
@@ -467,7 +467,147 @@
                 <w:noProof/>
                 <w:webHidden/>
               </w:rPr>
-              <w:instrText xml:space="preserve"> PAGEREF _Toc5112201 \h </w:instrText>
+              <w:instrText xml:space="preserve"> PAGEREF _Toc5633874 \h </w:instrText>
+            </w:r>
+            <w:r>
+              <w:rPr>
+                <w:noProof/>
+                <w:webHidden/>
+              </w:rPr>
+            </w:r>
+            <w:r>
+              <w:rPr>
+                <w:noProof/>
+                <w:webHidden/>
+              </w:rPr>
+              <w:fldChar w:fldCharType="separate"/>
+            </w:r>
+            <w:r>
+              <w:rPr>
+                <w:noProof/>
+                <w:webHidden/>
+              </w:rPr>
+              <w:t>7</w:t>
+            </w:r>
+            <w:r>
+              <w:rPr>
+                <w:noProof/>
+                <w:webHidden/>
+              </w:rPr>
+              <w:fldChar w:fldCharType="end"/>
+            </w:r>
+          </w:hyperlink>
+        </w:p>
+        <w:p>
+          <w:pPr>
+            <w:pStyle w:val="TOC2"/>
+            <w:tabs>
+              <w:tab w:val="right" w:leader="dot" w:pos="9016"/>
+            </w:tabs>
+            <w:rPr>
+              <w:rFonts w:eastAsiaTheme="minorEastAsia"/>
+              <w:noProof/>
+              <w:lang w:eastAsia="en-GB"/>
+            </w:rPr>
+          </w:pPr>
+          <w:hyperlink w:anchor="_Toc5633875" w:history="1">
+            <w:r>
+              <w:rPr>
+                <w:rStyle w:val="Hyperlink"/>
+                <w:noProof/>
+              </w:rPr>
+              <w:t>Primary Objectives</w:t>
+            </w:r>
+            <w:r>
+              <w:rPr>
+                <w:noProof/>
+                <w:webHidden/>
+              </w:rPr>
+              <w:tab/>
+            </w:r>
+            <w:r>
+              <w:rPr>
+                <w:noProof/>
+                <w:webHidden/>
+              </w:rPr>
+              <w:fldChar w:fldCharType="begin"/>
+            </w:r>
+            <w:r>
+              <w:rPr>
+                <w:noProof/>
+                <w:webHidden/>
+              </w:rPr>
+              <w:instrText xml:space="preserve"> PAGEREF _Toc5633875 \h </w:instrText>
+            </w:r>
+            <w:r>
+              <w:rPr>
+                <w:noProof/>
+                <w:webHidden/>
+              </w:rPr>
+            </w:r>
+            <w:r>
+              <w:rPr>
+                <w:noProof/>
+                <w:webHidden/>
+              </w:rPr>
+              <w:fldChar w:fldCharType="separate"/>
+            </w:r>
+            <w:r>
+              <w:rPr>
+                <w:noProof/>
+                <w:webHidden/>
+              </w:rPr>
+              <w:t>7</w:t>
+            </w:r>
+            <w:r>
+              <w:rPr>
+                <w:noProof/>
+                <w:webHidden/>
+              </w:rPr>
+              <w:fldChar w:fldCharType="end"/>
+            </w:r>
+          </w:hyperlink>
+        </w:p>
+        <w:p>
+          <w:pPr>
+            <w:pStyle w:val="TOC2"/>
+            <w:tabs>
+              <w:tab w:val="right" w:leader="dot" w:pos="9016"/>
+            </w:tabs>
+            <w:rPr>
+              <w:rFonts w:eastAsiaTheme="minorEastAsia"/>
+              <w:noProof/>
+              <w:lang w:eastAsia="en-GB"/>
+            </w:rPr>
+          </w:pPr>
+          <w:hyperlink w:anchor="_Toc5633876" w:history="1">
+            <w:r>
+              <w:rPr>
+                <w:rStyle w:val="Hyperlink"/>
+                <w:noProof/>
+              </w:rPr>
+              <w:t>Additional goals</w:t>
+            </w:r>
+            <w:r>
+              <w:rPr>
+                <w:noProof/>
+                <w:webHidden/>
+              </w:rPr>
+              <w:tab/>
+            </w:r>
+            <w:r>
+              <w:rPr>
+                <w:noProof/>
+                <w:webHidden/>
+              </w:rPr>
+              <w:fldChar w:fldCharType="begin"/>
+            </w:r>
+            <w:r>
+              <w:rPr>
+                <w:noProof/>
+                <w:webHidden/>
+              </w:rPr>
+              <w:instrText xml:space="preserve"> PAGEREF _Toc5633876 \h </w:instrText>
             </w:r>
             <w:r>
               <w:rPr>
@@ -510,13 +650,13 @@
               <w:lang w:eastAsia="en-GB"/>
             </w:rPr>
           </w:pPr>
-          <w:hyperlink w:anchor="_Toc5112202" w:history="1">
+          <w:hyperlink w:anchor="_Toc5633877" w:history="1">
             <w:r>
               <w:rPr>
                 <w:rStyle w:val="Hyperlink"/>
                 <w:noProof/>
               </w:rPr>
-              <w:t>Methods and Technical documentation</w:t>
+              <w:t>Methods</w:t>
             </w:r>
             <w:r>
               <w:rPr>
@@ -537,7 +677,7 @@
                 <w:noProof/>
                 <w:webHidden/>
               </w:rPr>
-              <w:instrText xml:space="preserve"> PAGEREF _Toc5112202 \h </w:instrText>
+              <w:instrText xml:space="preserve"> PAGEREF _Toc5633877 \h </w:instrText>
             </w:r>
             <w:r>
               <w:rPr>
@@ -580,13 +720,13 @@
               <w:lang w:eastAsia="en-GB"/>
             </w:rPr>
           </w:pPr>
-          <w:hyperlink w:anchor="_Toc5112203" w:history="1">
+          <w:hyperlink w:anchor="_Toc5633878" w:history="1">
             <w:r>
               <w:rPr>
                 <w:rStyle w:val="Hyperlink"/>
                 <w:noProof/>
               </w:rPr>
-              <w:t>Data collection</w:t>
+              <w:t>Internal and External Libraries</w:t>
             </w:r>
             <w:r>
               <w:rPr>
@@ -607,7 +747,497 @@
                 <w:noProof/>
                 <w:webHidden/>
               </w:rPr>
-              <w:instrText xml:space="preserve"> PAGEREF _Toc5112203 \h </w:instrText>
+              <w:instrText xml:space="preserve"> PAGEREF _Toc5633878 \h </w:instrText>
+            </w:r>
+            <w:r>
+              <w:rPr>
+                <w:noProof/>
+                <w:webHidden/>
+              </w:rPr>
+            </w:r>
+            <w:r>
+              <w:rPr>
+                <w:noProof/>
+                <w:webHidden/>
+              </w:rPr>
+              <w:fldChar w:fldCharType="separate"/>
+            </w:r>
+            <w:r>
+              <w:rPr>
+                <w:noProof/>
+                <w:webHidden/>
+              </w:rPr>
+              <w:t>8</w:t>
+            </w:r>
+            <w:r>
+              <w:rPr>
+                <w:noProof/>
+                <w:webHidden/>
+              </w:rPr>
+              <w:fldChar w:fldCharType="end"/>
+            </w:r>
+          </w:hyperlink>
+        </w:p>
+        <w:p>
+          <w:pPr>
+            <w:pStyle w:val="TOC3"/>
+            <w:tabs>
+              <w:tab w:val="right" w:leader="dot" w:pos="9016"/>
+            </w:tabs>
+            <w:rPr>
+              <w:rFonts w:eastAsiaTheme="minorEastAsia"/>
+              <w:noProof/>
+              <w:lang w:eastAsia="en-GB"/>
+            </w:rPr>
+          </w:pPr>
+          <w:hyperlink w:anchor="_Toc5633879" w:history="1">
+            <w:r>
+              <w:rPr>
+                <w:rStyle w:val="Hyperlink"/>
+                <w:noProof/>
+              </w:rPr>
+              <w:t>OpenCV</w:t>
+            </w:r>
+            <w:r>
+              <w:rPr>
+                <w:noProof/>
+                <w:webHidden/>
+              </w:rPr>
+              <w:tab/>
+            </w:r>
+            <w:r>
+              <w:rPr>
+                <w:noProof/>
+                <w:webHidden/>
+              </w:rPr>
+              <w:fldChar w:fldCharType="begin"/>
+            </w:r>
+            <w:r>
+              <w:rPr>
+                <w:noProof/>
+                <w:webHidden/>
+              </w:rPr>
+              <w:instrText xml:space="preserve"> PAGEREF _Toc5633879 \h </w:instrText>
+            </w:r>
+            <w:r>
+              <w:rPr>
+                <w:noProof/>
+                <w:webHidden/>
+              </w:rPr>
+            </w:r>
+            <w:r>
+              <w:rPr>
+                <w:noProof/>
+                <w:webHidden/>
+              </w:rPr>
+              <w:fldChar w:fldCharType="separate"/>
+            </w:r>
+            <w:r>
+              <w:rPr>
+                <w:noProof/>
+                <w:webHidden/>
+              </w:rPr>
+              <w:t>8</w:t>
+            </w:r>
+            <w:r>
+              <w:rPr>
+                <w:noProof/>
+                <w:webHidden/>
+              </w:rPr>
+              <w:fldChar w:fldCharType="end"/>
+            </w:r>
+          </w:hyperlink>
+        </w:p>
+        <w:p>
+          <w:pPr>
+            <w:pStyle w:val="TOC3"/>
+            <w:tabs>
+              <w:tab w:val="right" w:leader="dot" w:pos="9016"/>
+            </w:tabs>
+            <w:rPr>
+              <w:rFonts w:eastAsiaTheme="minorEastAsia"/>
+              <w:noProof/>
+              <w:lang w:eastAsia="en-GB"/>
+            </w:rPr>
+          </w:pPr>
+          <w:hyperlink w:anchor="_Toc5633880" w:history="1">
+            <w:r>
+              <w:rPr>
+                <w:rStyle w:val="Hyperlink"/>
+                <w:noProof/>
+              </w:rPr>
+              <w:t>Scikit-Learn</w:t>
+            </w:r>
+            <w:r>
+              <w:rPr>
+                <w:noProof/>
+                <w:webHidden/>
+              </w:rPr>
+              <w:tab/>
+            </w:r>
+            <w:r>
+              <w:rPr>
+                <w:noProof/>
+                <w:webHidden/>
+              </w:rPr>
+              <w:fldChar w:fldCharType="begin"/>
+            </w:r>
+            <w:r>
+              <w:rPr>
+                <w:noProof/>
+                <w:webHidden/>
+              </w:rPr>
+              <w:instrText xml:space="preserve"> PAGEREF _Toc5633880 \h </w:instrText>
+            </w:r>
+            <w:r>
+              <w:rPr>
+                <w:noProof/>
+                <w:webHidden/>
+              </w:rPr>
+            </w:r>
+            <w:r>
+              <w:rPr>
+                <w:noProof/>
+                <w:webHidden/>
+              </w:rPr>
+              <w:fldChar w:fldCharType="separate"/>
+            </w:r>
+            <w:r>
+              <w:rPr>
+                <w:noProof/>
+                <w:webHidden/>
+              </w:rPr>
+              <w:t>8</w:t>
+            </w:r>
+            <w:r>
+              <w:rPr>
+                <w:noProof/>
+                <w:webHidden/>
+              </w:rPr>
+              <w:fldChar w:fldCharType="end"/>
+            </w:r>
+          </w:hyperlink>
+        </w:p>
+        <w:p>
+          <w:pPr>
+            <w:pStyle w:val="TOC3"/>
+            <w:tabs>
+              <w:tab w:val="right" w:leader="dot" w:pos="9016"/>
+            </w:tabs>
+            <w:rPr>
+              <w:rFonts w:eastAsiaTheme="minorEastAsia"/>
+              <w:noProof/>
+              <w:lang w:eastAsia="en-GB"/>
+            </w:rPr>
+          </w:pPr>
+          <w:hyperlink w:anchor="_Toc5633881" w:history="1">
+            <w:r>
+              <w:rPr>
+                <w:rStyle w:val="Hyperlink"/>
+                <w:noProof/>
+              </w:rPr>
+              <w:t>Scikit-Image</w:t>
+            </w:r>
+            <w:r>
+              <w:rPr>
+                <w:noProof/>
+                <w:webHidden/>
+              </w:rPr>
+              <w:tab/>
+            </w:r>
+            <w:r>
+              <w:rPr>
+                <w:noProof/>
+                <w:webHidden/>
+              </w:rPr>
+              <w:fldChar w:fldCharType="begin"/>
+            </w:r>
+            <w:r>
+              <w:rPr>
+                <w:noProof/>
+                <w:webHidden/>
+              </w:rPr>
+              <w:instrText xml:space="preserve"> PAGEREF _Toc5633881 \h </w:instrText>
+            </w:r>
+            <w:r>
+              <w:rPr>
+                <w:noProof/>
+                <w:webHidden/>
+              </w:rPr>
+            </w:r>
+            <w:r>
+              <w:rPr>
+                <w:noProof/>
+                <w:webHidden/>
+              </w:rPr>
+              <w:fldChar w:fldCharType="separate"/>
+            </w:r>
+            <w:r>
+              <w:rPr>
+                <w:noProof/>
+                <w:webHidden/>
+              </w:rPr>
+              <w:t>8</w:t>
+            </w:r>
+            <w:r>
+              <w:rPr>
+                <w:noProof/>
+                <w:webHidden/>
+              </w:rPr>
+              <w:fldChar w:fldCharType="end"/>
+            </w:r>
+          </w:hyperlink>
+        </w:p>
+        <w:p>
+          <w:pPr>
+            <w:pStyle w:val="TOC3"/>
+            <w:tabs>
+              <w:tab w:val="right" w:leader="dot" w:pos="9016"/>
+            </w:tabs>
+            <w:rPr>
+              <w:rFonts w:eastAsiaTheme="minorEastAsia"/>
+              <w:noProof/>
+              <w:lang w:eastAsia="en-GB"/>
+            </w:rPr>
+          </w:pPr>
+          <w:hyperlink w:anchor="_Toc5633882" w:history="1">
+            <w:r>
+              <w:rPr>
+                <w:rStyle w:val="Hyperlink"/>
+                <w:noProof/>
+              </w:rPr>
+              <w:t>FPDF</w:t>
+            </w:r>
+            <w:r>
+              <w:rPr>
+                <w:noProof/>
+                <w:webHidden/>
+              </w:rPr>
+              <w:tab/>
+            </w:r>
+            <w:r>
+              <w:rPr>
+                <w:noProof/>
+                <w:webHidden/>
+              </w:rPr>
+              <w:fldChar w:fldCharType="begin"/>
+            </w:r>
+            <w:r>
+              <w:rPr>
+                <w:noProof/>
+                <w:webHidden/>
+              </w:rPr>
+              <w:instrText xml:space="preserve"> PAGEREF _Toc5633882 \h </w:instrText>
+            </w:r>
+            <w:r>
+              <w:rPr>
+                <w:noProof/>
+                <w:webHidden/>
+              </w:rPr>
+            </w:r>
+            <w:r>
+              <w:rPr>
+                <w:noProof/>
+                <w:webHidden/>
+              </w:rPr>
+              <w:fldChar w:fldCharType="separate"/>
+            </w:r>
+            <w:r>
+              <w:rPr>
+                <w:noProof/>
+                <w:webHidden/>
+              </w:rPr>
+              <w:t>8</w:t>
+            </w:r>
+            <w:r>
+              <w:rPr>
+                <w:noProof/>
+                <w:webHidden/>
+              </w:rPr>
+              <w:fldChar w:fldCharType="end"/>
+            </w:r>
+          </w:hyperlink>
+        </w:p>
+        <w:p>
+          <w:pPr>
+            <w:pStyle w:val="TOC3"/>
+            <w:tabs>
+              <w:tab w:val="right" w:leader="dot" w:pos="9016"/>
+            </w:tabs>
+            <w:rPr>
+              <w:rFonts w:eastAsiaTheme="minorEastAsia"/>
+              <w:noProof/>
+              <w:lang w:eastAsia="en-GB"/>
+            </w:rPr>
+          </w:pPr>
+          <w:hyperlink w:anchor="_Toc5633883" w:history="1">
+            <w:r>
+              <w:rPr>
+                <w:rStyle w:val="Hyperlink"/>
+                <w:noProof/>
+              </w:rPr>
+              <w:t>NumPy</w:t>
+            </w:r>
+            <w:r>
+              <w:rPr>
+                <w:noProof/>
+                <w:webHidden/>
+              </w:rPr>
+              <w:tab/>
+            </w:r>
+            <w:r>
+              <w:rPr>
+                <w:noProof/>
+                <w:webHidden/>
+              </w:rPr>
+              <w:fldChar w:fldCharType="begin"/>
+            </w:r>
+            <w:r>
+              <w:rPr>
+                <w:noProof/>
+                <w:webHidden/>
+              </w:rPr>
+              <w:instrText xml:space="preserve"> PAGEREF _Toc5633883 \h </w:instrText>
+            </w:r>
+            <w:r>
+              <w:rPr>
+                <w:noProof/>
+                <w:webHidden/>
+              </w:rPr>
+            </w:r>
+            <w:r>
+              <w:rPr>
+                <w:noProof/>
+                <w:webHidden/>
+              </w:rPr>
+              <w:fldChar w:fldCharType="separate"/>
+            </w:r>
+            <w:r>
+              <w:rPr>
+                <w:noProof/>
+                <w:webHidden/>
+              </w:rPr>
+              <w:t>8</w:t>
+            </w:r>
+            <w:r>
+              <w:rPr>
+                <w:noProof/>
+                <w:webHidden/>
+              </w:rPr>
+              <w:fldChar w:fldCharType="end"/>
+            </w:r>
+          </w:hyperlink>
+        </w:p>
+        <w:p>
+          <w:pPr>
+            <w:pStyle w:val="TOC3"/>
+            <w:tabs>
+              <w:tab w:val="right" w:leader="dot" w:pos="9016"/>
+            </w:tabs>
+            <w:rPr>
+              <w:rFonts w:eastAsiaTheme="minorEastAsia"/>
+              <w:noProof/>
+              <w:lang w:eastAsia="en-GB"/>
+            </w:rPr>
+          </w:pPr>
+          <w:hyperlink w:anchor="_Toc5633884" w:history="1">
+            <w:r>
+              <w:rPr>
+                <w:rStyle w:val="Hyperlink"/>
+                <w:noProof/>
+              </w:rPr>
+              <w:t>Matplotlib</w:t>
+            </w:r>
+            <w:r>
+              <w:rPr>
+                <w:noProof/>
+                <w:webHidden/>
+              </w:rPr>
+              <w:tab/>
+            </w:r>
+            <w:r>
+              <w:rPr>
+                <w:noProof/>
+                <w:webHidden/>
+              </w:rPr>
+              <w:fldChar w:fldCharType="begin"/>
+            </w:r>
+            <w:r>
+              <w:rPr>
+                <w:noProof/>
+                <w:webHidden/>
+              </w:rPr>
+              <w:instrText xml:space="preserve"> PAGEREF _Toc5633884 \h </w:instrText>
+            </w:r>
+            <w:r>
+              <w:rPr>
+                <w:noProof/>
+                <w:webHidden/>
+              </w:rPr>
+            </w:r>
+            <w:r>
+              <w:rPr>
+                <w:noProof/>
+                <w:webHidden/>
+              </w:rPr>
+              <w:fldChar w:fldCharType="separate"/>
+            </w:r>
+            <w:r>
+              <w:rPr>
+                <w:noProof/>
+                <w:webHidden/>
+              </w:rPr>
+              <w:t>8</w:t>
+            </w:r>
+            <w:r>
+              <w:rPr>
+                <w:noProof/>
+                <w:webHidden/>
+              </w:rPr>
+              <w:fldChar w:fldCharType="end"/>
+            </w:r>
+          </w:hyperlink>
+        </w:p>
+        <w:p>
+          <w:pPr>
+            <w:pStyle w:val="TOC3"/>
+            <w:tabs>
+              <w:tab w:val="right" w:leader="dot" w:pos="9016"/>
+            </w:tabs>
+            <w:rPr>
+              <w:rFonts w:eastAsiaTheme="minorEastAsia"/>
+              <w:noProof/>
+              <w:lang w:eastAsia="en-GB"/>
+            </w:rPr>
+          </w:pPr>
+          <w:hyperlink w:anchor="_Toc5633885" w:history="1">
+            <w:r>
+              <w:rPr>
+                <w:rStyle w:val="Hyperlink"/>
+                <w:noProof/>
+              </w:rPr>
+              <w:t>Tkinter</w:t>
+            </w:r>
+            <w:r>
+              <w:rPr>
+                <w:noProof/>
+                <w:webHidden/>
+              </w:rPr>
+              <w:tab/>
+            </w:r>
+            <w:r>
+              <w:rPr>
+                <w:noProof/>
+                <w:webHidden/>
+              </w:rPr>
+              <w:fldChar w:fldCharType="begin"/>
+            </w:r>
+            <w:r>
+              <w:rPr>
+                <w:noProof/>
+                <w:webHidden/>
+              </w:rPr>
+              <w:instrText xml:space="preserve"> PAGEREF _Toc5633885 \h </w:instrText>
             </w:r>
             <w:r>
               <w:rPr>
@@ -650,13 +1280,13 @@
               <w:lang w:eastAsia="en-GB"/>
             </w:rPr>
           </w:pPr>
-          <w:hyperlink w:anchor="_Toc5112204" w:history="1">
+          <w:hyperlink w:anchor="_Toc5633886" w:history="1">
             <w:r>
               <w:rPr>
                 <w:rStyle w:val="Hyperlink"/>
                 <w:noProof/>
               </w:rPr>
-              <w:t>Images</w:t>
+              <w:t>Data collection</w:t>
             </w:r>
             <w:r>
               <w:rPr>
@@ -677,7 +1307,7 @@
                 <w:noProof/>
                 <w:webHidden/>
               </w:rPr>
-              <w:instrText xml:space="preserve"> PAGEREF _Toc5112204 \h </w:instrText>
+              <w:instrText xml:space="preserve"> PAGEREF _Toc5633886 \h </w:instrText>
             </w:r>
             <w:r>
               <w:rPr>
@@ -697,7 +1327,7 @@
                 <w:noProof/>
                 <w:webHidden/>
               </w:rPr>
-              <w:t>8</w:t>
+              <w:t>9</w:t>
             </w:r>
             <w:r>
               <w:rPr>
@@ -720,12 +1350,82 @@
               <w:lang w:eastAsia="en-GB"/>
             </w:rPr>
           </w:pPr>
-          <w:hyperlink w:anchor="_Toc5112205" w:history="1">
+          <w:hyperlink w:anchor="_Toc5633887" w:history="1">
             <w:r>
               <w:rPr>
                 <w:rStyle w:val="Hyperlink"/>
                 <w:noProof/>
               </w:rPr>
+              <w:t>Images</w:t>
+            </w:r>
+            <w:r>
+              <w:rPr>
+                <w:noProof/>
+                <w:webHidden/>
+              </w:rPr>
+              <w:tab/>
+            </w:r>
+            <w:r>
+              <w:rPr>
+                <w:noProof/>
+                <w:webHidden/>
+              </w:rPr>
+              <w:fldChar w:fldCharType="begin"/>
+            </w:r>
+            <w:r>
+              <w:rPr>
+                <w:noProof/>
+                <w:webHidden/>
+              </w:rPr>
+              <w:instrText xml:space="preserve"> PAGEREF _Toc5633887 \h </w:instrText>
+            </w:r>
+            <w:r>
+              <w:rPr>
+                <w:noProof/>
+                <w:webHidden/>
+              </w:rPr>
+            </w:r>
+            <w:r>
+              <w:rPr>
+                <w:noProof/>
+                <w:webHidden/>
+              </w:rPr>
+              <w:fldChar w:fldCharType="separate"/>
+            </w:r>
+            <w:r>
+              <w:rPr>
+                <w:noProof/>
+                <w:webHidden/>
+              </w:rPr>
+              <w:t>9</w:t>
+            </w:r>
+            <w:r>
+              <w:rPr>
+                <w:noProof/>
+                <w:webHidden/>
+              </w:rPr>
+              <w:fldChar w:fldCharType="end"/>
+            </w:r>
+          </w:hyperlink>
+        </w:p>
+        <w:p>
+          <w:pPr>
+            <w:pStyle w:val="TOC2"/>
+            <w:tabs>
+              <w:tab w:val="right" w:leader="dot" w:pos="9016"/>
+            </w:tabs>
+            <w:rPr>
+              <w:rFonts w:eastAsiaTheme="minorEastAsia"/>
+              <w:noProof/>
+              <w:lang w:eastAsia="en-GB"/>
+            </w:rPr>
+          </w:pPr>
+          <w:hyperlink w:anchor="_Toc5633888" w:history="1">
+            <w:r>
+              <w:rPr>
+                <w:rStyle w:val="Hyperlink"/>
+                <w:noProof/>
+              </w:rPr>
               <w:t>Parsing</w:t>
             </w:r>
             <w:r>
@@ -747,7 +1447,7 @@
                 <w:noProof/>
                 <w:webHidden/>
               </w:rPr>
-              <w:instrText xml:space="preserve"> PAGEREF _Toc5112205 \h </w:instrText>
+              <w:instrText xml:space="preserve"> PAGEREF _Toc5633888 \h </w:instrText>
             </w:r>
             <w:r>
               <w:rPr>
@@ -767,7 +1467,7 @@
                 <w:noProof/>
                 <w:webHidden/>
               </w:rPr>
-              <w:t>8</w:t>
+              <w:t>9</w:t>
             </w:r>
             <w:r>
               <w:rPr>
@@ -790,7 +1490,7 @@
               <w:lang w:eastAsia="en-GB"/>
             </w:rPr>
           </w:pPr>
-          <w:hyperlink w:anchor="_Toc5112206" w:history="1">
+          <w:hyperlink w:anchor="_Toc5633889" w:history="1">
             <w:r>
               <w:rPr>
                 <w:rStyle w:val="Hyperlink"/>
@@ -817,7 +1517,7 @@
                 <w:noProof/>
                 <w:webHidden/>
               </w:rPr>
-              <w:instrText xml:space="preserve"> PAGEREF _Toc5112206 \h </w:instrText>
+              <w:instrText xml:space="preserve"> PAGEREF _Toc5633889 \h </w:instrText>
             </w:r>
             <w:r>
               <w:rPr>
@@ -837,7 +1537,7 @@
                 <w:noProof/>
                 <w:webHidden/>
               </w:rPr>
-              <w:t>8</w:t>
+              <w:t>9</w:t>
             </w:r>
             <w:r>
               <w:rPr>
@@ -860,7 +1560,7 @@
               <w:lang w:eastAsia="en-GB"/>
             </w:rPr>
           </w:pPr>
-          <w:hyperlink w:anchor="_Toc5112207" w:history="1">
+          <w:hyperlink w:anchor="_Toc5633890" w:history="1">
             <w:r>
               <w:rPr>
                 <w:rStyle w:val="Hyperlink"/>
@@ -887,7 +1587,7 @@
                 <w:noProof/>
                 <w:webHidden/>
               </w:rPr>
-              <w:instrText xml:space="preserve"> PAGEREF _Toc5112207 \h </w:instrText>
+              <w:instrText xml:space="preserve"> PAGEREF _Toc5633890 \h </w:instrText>
             </w:r>
             <w:r>
               <w:rPr>
@@ -907,7 +1607,7 @@
                 <w:noProof/>
                 <w:webHidden/>
               </w:rPr>
-              <w:t>8</w:t>
+              <w:t>9</w:t>
             </w:r>
             <w:r>
               <w:rPr>
@@ -930,13 +1630,13 @@
               <w:lang w:eastAsia="en-GB"/>
             </w:rPr>
           </w:pPr>
-          <w:hyperlink w:anchor="_Toc5112208" w:history="1">
+          <w:hyperlink w:anchor="_Toc5633891" w:history="1">
             <w:r>
               <w:rPr>
                 <w:rStyle w:val="Hyperlink"/>
                 <w:noProof/>
               </w:rPr>
-              <w:t>Libraries</w:t>
+              <w:t>Machine learning</w:t>
             </w:r>
             <w:r>
               <w:rPr>
@@ -957,7 +1657,7 @@
                 <w:noProof/>
                 <w:webHidden/>
               </w:rPr>
-              <w:instrText xml:space="preserve"> PAGEREF _Toc5112208 \h </w:instrText>
+              <w:instrText xml:space="preserve"> PAGEREF _Toc5633891 \h </w:instrText>
             </w:r>
             <w:r>
               <w:rPr>
@@ -977,7 +1677,497 @@
                 <w:noProof/>
                 <w:webHidden/>
               </w:rPr>
-              <w:t>8</w:t>
+              <w:t>10</w:t>
+            </w:r>
+            <w:r>
+              <w:rPr>
+                <w:noProof/>
+                <w:webHidden/>
+              </w:rPr>
+              <w:fldChar w:fldCharType="end"/>
+            </w:r>
+          </w:hyperlink>
+        </w:p>
+        <w:p>
+          <w:pPr>
+            <w:pStyle w:val="TOC3"/>
+            <w:tabs>
+              <w:tab w:val="right" w:leader="dot" w:pos="9016"/>
+            </w:tabs>
+            <w:rPr>
+              <w:rFonts w:eastAsiaTheme="minorEastAsia"/>
+              <w:noProof/>
+              <w:lang w:eastAsia="en-GB"/>
+            </w:rPr>
+          </w:pPr>
+          <w:hyperlink w:anchor="_Toc5633892" w:history="1">
+            <w:r>
+              <w:rPr>
+                <w:rStyle w:val="Hyperlink"/>
+                <w:noProof/>
+              </w:rPr>
+              <w:t>Support vector machines</w:t>
+            </w:r>
+            <w:r>
+              <w:rPr>
+                <w:noProof/>
+                <w:webHidden/>
+              </w:rPr>
+              <w:tab/>
+            </w:r>
+            <w:r>
+              <w:rPr>
+                <w:noProof/>
+                <w:webHidden/>
+              </w:rPr>
+              <w:fldChar w:fldCharType="begin"/>
+            </w:r>
+            <w:r>
+              <w:rPr>
+                <w:noProof/>
+                <w:webHidden/>
+              </w:rPr>
+              <w:instrText xml:space="preserve"> PAGEREF _Toc5633892 \h </w:instrText>
+            </w:r>
+            <w:r>
+              <w:rPr>
+                <w:noProof/>
+                <w:webHidden/>
+              </w:rPr>
+            </w:r>
+            <w:r>
+              <w:rPr>
+                <w:noProof/>
+                <w:webHidden/>
+              </w:rPr>
+              <w:fldChar w:fldCharType="separate"/>
+            </w:r>
+            <w:r>
+              <w:rPr>
+                <w:noProof/>
+                <w:webHidden/>
+              </w:rPr>
+              <w:t>10</w:t>
+            </w:r>
+            <w:r>
+              <w:rPr>
+                <w:noProof/>
+                <w:webHidden/>
+              </w:rPr>
+              <w:fldChar w:fldCharType="end"/>
+            </w:r>
+          </w:hyperlink>
+        </w:p>
+        <w:p>
+          <w:pPr>
+            <w:pStyle w:val="TOC3"/>
+            <w:tabs>
+              <w:tab w:val="right" w:leader="dot" w:pos="9016"/>
+            </w:tabs>
+            <w:rPr>
+              <w:rFonts w:eastAsiaTheme="minorEastAsia"/>
+              <w:noProof/>
+              <w:lang w:eastAsia="en-GB"/>
+            </w:rPr>
+          </w:pPr>
+          <w:hyperlink w:anchor="_Toc5633893" w:history="1">
+            <w:r>
+              <w:rPr>
+                <w:rStyle w:val="Hyperlink"/>
+                <w:noProof/>
+              </w:rPr>
+              <w:t>Cross validation</w:t>
+            </w:r>
+            <w:r>
+              <w:rPr>
+                <w:noProof/>
+                <w:webHidden/>
+              </w:rPr>
+              <w:tab/>
+            </w:r>
+            <w:r>
+              <w:rPr>
+                <w:noProof/>
+                <w:webHidden/>
+              </w:rPr>
+              <w:fldChar w:fldCharType="begin"/>
+            </w:r>
+            <w:r>
+              <w:rPr>
+                <w:noProof/>
+                <w:webHidden/>
+              </w:rPr>
+              <w:instrText xml:space="preserve"> PAGEREF _Toc5633893 \h </w:instrText>
+            </w:r>
+            <w:r>
+              <w:rPr>
+                <w:noProof/>
+                <w:webHidden/>
+              </w:rPr>
+            </w:r>
+            <w:r>
+              <w:rPr>
+                <w:noProof/>
+                <w:webHidden/>
+              </w:rPr>
+              <w:fldChar w:fldCharType="separate"/>
+            </w:r>
+            <w:r>
+              <w:rPr>
+                <w:noProof/>
+                <w:webHidden/>
+              </w:rPr>
+              <w:t>10</w:t>
+            </w:r>
+            <w:r>
+              <w:rPr>
+                <w:noProof/>
+                <w:webHidden/>
+              </w:rPr>
+              <w:fldChar w:fldCharType="end"/>
+            </w:r>
+          </w:hyperlink>
+        </w:p>
+        <w:p>
+          <w:pPr>
+            <w:pStyle w:val="TOC3"/>
+            <w:tabs>
+              <w:tab w:val="right" w:leader="dot" w:pos="9016"/>
+            </w:tabs>
+            <w:rPr>
+              <w:rFonts w:eastAsiaTheme="minorEastAsia"/>
+              <w:noProof/>
+              <w:lang w:eastAsia="en-GB"/>
+            </w:rPr>
+          </w:pPr>
+          <w:hyperlink w:anchor="_Toc5633894" w:history="1">
+            <w:r>
+              <w:rPr>
+                <w:rStyle w:val="Hyperlink"/>
+                <w:noProof/>
+              </w:rPr>
+              <w:t>Tuning</w:t>
+            </w:r>
+            <w:r>
+              <w:rPr>
+                <w:noProof/>
+                <w:webHidden/>
+              </w:rPr>
+              <w:tab/>
+            </w:r>
+            <w:r>
+              <w:rPr>
+                <w:noProof/>
+                <w:webHidden/>
+              </w:rPr>
+              <w:fldChar w:fldCharType="begin"/>
+            </w:r>
+            <w:r>
+              <w:rPr>
+                <w:noProof/>
+                <w:webHidden/>
+              </w:rPr>
+              <w:instrText xml:space="preserve"> PAGEREF _Toc5633894 \h </w:instrText>
+            </w:r>
+            <w:r>
+              <w:rPr>
+                <w:noProof/>
+                <w:webHidden/>
+              </w:rPr>
+            </w:r>
+            <w:r>
+              <w:rPr>
+                <w:noProof/>
+                <w:webHidden/>
+              </w:rPr>
+              <w:fldChar w:fldCharType="separate"/>
+            </w:r>
+            <w:r>
+              <w:rPr>
+                <w:noProof/>
+                <w:webHidden/>
+              </w:rPr>
+              <w:t>10</w:t>
+            </w:r>
+            <w:r>
+              <w:rPr>
+                <w:noProof/>
+                <w:webHidden/>
+              </w:rPr>
+              <w:fldChar w:fldCharType="end"/>
+            </w:r>
+          </w:hyperlink>
+        </w:p>
+        <w:p>
+          <w:pPr>
+            <w:pStyle w:val="TOC3"/>
+            <w:tabs>
+              <w:tab w:val="right" w:leader="dot" w:pos="9016"/>
+            </w:tabs>
+            <w:rPr>
+              <w:rFonts w:eastAsiaTheme="minorEastAsia"/>
+              <w:noProof/>
+              <w:lang w:eastAsia="en-GB"/>
+            </w:rPr>
+          </w:pPr>
+          <w:hyperlink w:anchor="_Toc5633895" w:history="1">
+            <w:r>
+              <w:rPr>
+                <w:rStyle w:val="Hyperlink"/>
+                <w:noProof/>
+              </w:rPr>
+              <w:t>Hyper parameters and decision boundaries</w:t>
+            </w:r>
+            <w:r>
+              <w:rPr>
+                <w:noProof/>
+                <w:webHidden/>
+              </w:rPr>
+              <w:tab/>
+            </w:r>
+            <w:r>
+              <w:rPr>
+                <w:noProof/>
+                <w:webHidden/>
+              </w:rPr>
+              <w:fldChar w:fldCharType="begin"/>
+            </w:r>
+            <w:r>
+              <w:rPr>
+                <w:noProof/>
+                <w:webHidden/>
+              </w:rPr>
+              <w:instrText xml:space="preserve"> PAGEREF _Toc5633895 \h </w:instrText>
+            </w:r>
+            <w:r>
+              <w:rPr>
+                <w:noProof/>
+                <w:webHidden/>
+              </w:rPr>
+            </w:r>
+            <w:r>
+              <w:rPr>
+                <w:noProof/>
+                <w:webHidden/>
+              </w:rPr>
+              <w:fldChar w:fldCharType="separate"/>
+            </w:r>
+            <w:r>
+              <w:rPr>
+                <w:noProof/>
+                <w:webHidden/>
+              </w:rPr>
+              <w:t>10</w:t>
+            </w:r>
+            <w:r>
+              <w:rPr>
+                <w:noProof/>
+                <w:webHidden/>
+              </w:rPr>
+              <w:fldChar w:fldCharType="end"/>
+            </w:r>
+          </w:hyperlink>
+        </w:p>
+        <w:p>
+          <w:pPr>
+            <w:pStyle w:val="TOC3"/>
+            <w:tabs>
+              <w:tab w:val="right" w:leader="dot" w:pos="9016"/>
+            </w:tabs>
+            <w:rPr>
+              <w:rFonts w:eastAsiaTheme="minorEastAsia"/>
+              <w:noProof/>
+              <w:lang w:eastAsia="en-GB"/>
+            </w:rPr>
+          </w:pPr>
+          <w:hyperlink w:anchor="_Toc5633896" w:history="1">
+            <w:r>
+              <w:rPr>
+                <w:rStyle w:val="Hyperlink"/>
+                <w:noProof/>
+              </w:rPr>
+              <w:t>Data set</w:t>
+            </w:r>
+            <w:r>
+              <w:rPr>
+                <w:noProof/>
+                <w:webHidden/>
+              </w:rPr>
+              <w:tab/>
+            </w:r>
+            <w:r>
+              <w:rPr>
+                <w:noProof/>
+                <w:webHidden/>
+              </w:rPr>
+              <w:fldChar w:fldCharType="begin"/>
+            </w:r>
+            <w:r>
+              <w:rPr>
+                <w:noProof/>
+                <w:webHidden/>
+              </w:rPr>
+              <w:instrText xml:space="preserve"> PAGEREF _Toc5633896 \h </w:instrText>
+            </w:r>
+            <w:r>
+              <w:rPr>
+                <w:noProof/>
+                <w:webHidden/>
+              </w:rPr>
+            </w:r>
+            <w:r>
+              <w:rPr>
+                <w:noProof/>
+                <w:webHidden/>
+              </w:rPr>
+              <w:fldChar w:fldCharType="separate"/>
+            </w:r>
+            <w:r>
+              <w:rPr>
+                <w:noProof/>
+                <w:webHidden/>
+              </w:rPr>
+              <w:t>10</w:t>
+            </w:r>
+            <w:r>
+              <w:rPr>
+                <w:noProof/>
+                <w:webHidden/>
+              </w:rPr>
+              <w:fldChar w:fldCharType="end"/>
+            </w:r>
+          </w:hyperlink>
+        </w:p>
+        <w:p>
+          <w:pPr>
+            <w:pStyle w:val="TOC3"/>
+            <w:tabs>
+              <w:tab w:val="right" w:leader="dot" w:pos="9016"/>
+            </w:tabs>
+            <w:rPr>
+              <w:rFonts w:eastAsiaTheme="minorEastAsia"/>
+              <w:noProof/>
+              <w:lang w:eastAsia="en-GB"/>
+            </w:rPr>
+          </w:pPr>
+          <w:hyperlink w:anchor="_Toc5633897" w:history="1">
+            <w:r>
+              <w:rPr>
+                <w:rStyle w:val="Hyperlink"/>
+                <w:noProof/>
+              </w:rPr>
+              <w:t>Kernel</w:t>
+            </w:r>
+            <w:r>
+              <w:rPr>
+                <w:noProof/>
+                <w:webHidden/>
+              </w:rPr>
+              <w:tab/>
+            </w:r>
+            <w:r>
+              <w:rPr>
+                <w:noProof/>
+                <w:webHidden/>
+              </w:rPr>
+              <w:fldChar w:fldCharType="begin"/>
+            </w:r>
+            <w:r>
+              <w:rPr>
+                <w:noProof/>
+                <w:webHidden/>
+              </w:rPr>
+              <w:instrText xml:space="preserve"> PAGEREF _Toc5633897 \h </w:instrText>
+            </w:r>
+            <w:r>
+              <w:rPr>
+                <w:noProof/>
+                <w:webHidden/>
+              </w:rPr>
+            </w:r>
+            <w:r>
+              <w:rPr>
+                <w:noProof/>
+                <w:webHidden/>
+              </w:rPr>
+              <w:fldChar w:fldCharType="separate"/>
+            </w:r>
+            <w:r>
+              <w:rPr>
+                <w:noProof/>
+                <w:webHidden/>
+              </w:rPr>
+              <w:t>10</w:t>
+            </w:r>
+            <w:r>
+              <w:rPr>
+                <w:noProof/>
+                <w:webHidden/>
+              </w:rPr>
+              <w:fldChar w:fldCharType="end"/>
+            </w:r>
+          </w:hyperlink>
+        </w:p>
+        <w:p>
+          <w:pPr>
+            <w:pStyle w:val="TOC1"/>
+            <w:tabs>
+              <w:tab w:val="right" w:leader="dot" w:pos="9016"/>
+            </w:tabs>
+            <w:rPr>
+              <w:rFonts w:eastAsiaTheme="minorEastAsia"/>
+              <w:noProof/>
+              <w:lang w:eastAsia="en-GB"/>
+            </w:rPr>
+          </w:pPr>
+          <w:hyperlink w:anchor="_Toc5633898" w:history="1">
+            <w:r>
+              <w:rPr>
+                <w:rStyle w:val="Hyperlink"/>
+                <w:noProof/>
+              </w:rPr>
+              <w:t>Technical Achievement</w:t>
+            </w:r>
+            <w:r>
+              <w:rPr>
+                <w:noProof/>
+                <w:webHidden/>
+              </w:rPr>
+              <w:tab/>
+            </w:r>
+            <w:r>
+              <w:rPr>
+                <w:noProof/>
+                <w:webHidden/>
+              </w:rPr>
+              <w:fldChar w:fldCharType="begin"/>
+            </w:r>
+            <w:r>
+              <w:rPr>
+                <w:noProof/>
+                <w:webHidden/>
+              </w:rPr>
+              <w:instrText xml:space="preserve"> PAGEREF _Toc5633898 \h </w:instrText>
+            </w:r>
+            <w:r>
+              <w:rPr>
+                <w:noProof/>
+                <w:webHidden/>
+              </w:rPr>
+            </w:r>
+            <w:r>
+              <w:rPr>
+                <w:noProof/>
+                <w:webHidden/>
+              </w:rPr>
+              <w:fldChar w:fldCharType="separate"/>
+            </w:r>
+            <w:r>
+              <w:rPr>
+                <w:noProof/>
+                <w:webHidden/>
+              </w:rPr>
+              <w:t>11</w:t>
             </w:r>
             <w:r>
               <w:rPr>
@@ -1000,13 +2190,13 @@
               <w:lang w:eastAsia="en-GB"/>
             </w:rPr>
           </w:pPr>
-          <w:hyperlink w:anchor="_Toc5112209" w:history="1">
+          <w:hyperlink w:anchor="_Toc5633899" w:history="1">
             <w:r>
               <w:rPr>
                 <w:rStyle w:val="Hyperlink"/>
                 <w:noProof/>
               </w:rPr>
-              <w:t>Machine learning</w:t>
+              <w:t>Results</w:t>
             </w:r>
             <w:r>
               <w:rPr>
@@ -1027,7 +2217,7 @@
                 <w:noProof/>
                 <w:webHidden/>
               </w:rPr>
-              <w:instrText xml:space="preserve"> PAGEREF _Toc5112209 \h </w:instrText>
+              <w:instrText xml:space="preserve"> PAGEREF _Toc5633899 \h </w:instrText>
             </w:r>
             <w:r>
               <w:rPr>
@@ -1047,427 +2237,7 @@
                 <w:noProof/>
                 <w:webHidden/>
               </w:rPr>
-              <w:t>9</w:t>
-            </w:r>
-            <w:r>
-              <w:rPr>
-                <w:noProof/>
-                <w:webHidden/>
-              </w:rPr>
-              <w:fldChar w:fldCharType="end"/>
-            </w:r>
-          </w:hyperlink>
-        </w:p>
-        <w:p>
-          <w:pPr>
-            <w:pStyle w:val="TOC3"/>
-            <w:tabs>
-              <w:tab w:val="right" w:leader="dot" w:pos="9016"/>
-            </w:tabs>
-            <w:rPr>
-              <w:rFonts w:eastAsiaTheme="minorEastAsia"/>
-              <w:noProof/>
-              <w:lang w:eastAsia="en-GB"/>
-            </w:rPr>
-          </w:pPr>
-          <w:hyperlink w:anchor="_Toc5112210" w:history="1">
-            <w:r>
-              <w:rPr>
-                <w:rStyle w:val="Hyperlink"/>
-                <w:noProof/>
-              </w:rPr>
-              <w:t>Support vector machines</w:t>
-            </w:r>
-            <w:r>
-              <w:rPr>
-                <w:noProof/>
-                <w:webHidden/>
-              </w:rPr>
-              <w:tab/>
-            </w:r>
-            <w:r>
-              <w:rPr>
-                <w:noProof/>
-                <w:webHidden/>
-              </w:rPr>
-              <w:fldChar w:fldCharType="begin"/>
-            </w:r>
-            <w:r>
-              <w:rPr>
-                <w:noProof/>
-                <w:webHidden/>
-              </w:rPr>
-              <w:instrText xml:space="preserve"> PAGEREF _Toc5112210 \h </w:instrText>
-            </w:r>
-            <w:r>
-              <w:rPr>
-                <w:noProof/>
-                <w:webHidden/>
-              </w:rPr>
-            </w:r>
-            <w:r>
-              <w:rPr>
-                <w:noProof/>
-                <w:webHidden/>
-              </w:rPr>
-              <w:fldChar w:fldCharType="separate"/>
-            </w:r>
-            <w:r>
-              <w:rPr>
-                <w:noProof/>
-                <w:webHidden/>
-              </w:rPr>
-              <w:t>9</w:t>
-            </w:r>
-            <w:r>
-              <w:rPr>
-                <w:noProof/>
-                <w:webHidden/>
-              </w:rPr>
-              <w:fldChar w:fldCharType="end"/>
-            </w:r>
-          </w:hyperlink>
-        </w:p>
-        <w:p>
-          <w:pPr>
-            <w:pStyle w:val="TOC3"/>
-            <w:tabs>
-              <w:tab w:val="right" w:leader="dot" w:pos="9016"/>
-            </w:tabs>
-            <w:rPr>
-              <w:rFonts w:eastAsiaTheme="minorEastAsia"/>
-              <w:noProof/>
-              <w:lang w:eastAsia="en-GB"/>
-            </w:rPr>
-          </w:pPr>
-          <w:hyperlink w:anchor="_Toc5112211" w:history="1">
-            <w:r>
-              <w:rPr>
-                <w:rStyle w:val="Hyperlink"/>
-                <w:noProof/>
-              </w:rPr>
-              <w:t>Cross validation</w:t>
-            </w:r>
-            <w:r>
-              <w:rPr>
-                <w:noProof/>
-                <w:webHidden/>
-              </w:rPr>
-              <w:tab/>
-            </w:r>
-            <w:r>
-              <w:rPr>
-                <w:noProof/>
-                <w:webHidden/>
-              </w:rPr>
-              <w:fldChar w:fldCharType="begin"/>
-            </w:r>
-            <w:r>
-              <w:rPr>
-                <w:noProof/>
-                <w:webHidden/>
-              </w:rPr>
-              <w:instrText xml:space="preserve"> PAGEREF _Toc5112211 \h </w:instrText>
-            </w:r>
-            <w:r>
-              <w:rPr>
-                <w:noProof/>
-                <w:webHidden/>
-              </w:rPr>
-            </w:r>
-            <w:r>
-              <w:rPr>
-                <w:noProof/>
-                <w:webHidden/>
-              </w:rPr>
-              <w:fldChar w:fldCharType="separate"/>
-            </w:r>
-            <w:r>
-              <w:rPr>
-                <w:noProof/>
-                <w:webHidden/>
-              </w:rPr>
-              <w:t>9</w:t>
-            </w:r>
-            <w:r>
-              <w:rPr>
-                <w:noProof/>
-                <w:webHidden/>
-              </w:rPr>
-              <w:fldChar w:fldCharType="end"/>
-            </w:r>
-          </w:hyperlink>
-        </w:p>
-        <w:p>
-          <w:pPr>
-            <w:pStyle w:val="TOC3"/>
-            <w:tabs>
-              <w:tab w:val="right" w:leader="dot" w:pos="9016"/>
-            </w:tabs>
-            <w:rPr>
-              <w:rFonts w:eastAsiaTheme="minorEastAsia"/>
-              <w:noProof/>
-              <w:lang w:eastAsia="en-GB"/>
-            </w:rPr>
-          </w:pPr>
-          <w:hyperlink w:anchor="_Toc5112212" w:history="1">
-            <w:r>
-              <w:rPr>
-                <w:rStyle w:val="Hyperlink"/>
-                <w:noProof/>
-              </w:rPr>
-              <w:t>Tuning</w:t>
-            </w:r>
-            <w:r>
-              <w:rPr>
-                <w:noProof/>
-                <w:webHidden/>
-              </w:rPr>
-              <w:tab/>
-            </w:r>
-            <w:r>
-              <w:rPr>
-                <w:noProof/>
-                <w:webHidden/>
-              </w:rPr>
-              <w:fldChar w:fldCharType="begin"/>
-            </w:r>
-            <w:r>
-              <w:rPr>
-                <w:noProof/>
-                <w:webHidden/>
-              </w:rPr>
-              <w:instrText xml:space="preserve"> PAGEREF _Toc5112212 \h </w:instrText>
-            </w:r>
-            <w:r>
-              <w:rPr>
-                <w:noProof/>
-                <w:webHidden/>
-              </w:rPr>
-            </w:r>
-            <w:r>
-              <w:rPr>
-                <w:noProof/>
-                <w:webHidden/>
-              </w:rPr>
-              <w:fldChar w:fldCharType="separate"/>
-            </w:r>
-            <w:r>
-              <w:rPr>
-                <w:noProof/>
-                <w:webHidden/>
-              </w:rPr>
-              <w:t>9</w:t>
-            </w:r>
-            <w:r>
-              <w:rPr>
-                <w:noProof/>
-                <w:webHidden/>
-              </w:rPr>
-              <w:fldChar w:fldCharType="end"/>
-            </w:r>
-          </w:hyperlink>
-        </w:p>
-        <w:p>
-          <w:pPr>
-            <w:pStyle w:val="TOC3"/>
-            <w:tabs>
-              <w:tab w:val="right" w:leader="dot" w:pos="9016"/>
-            </w:tabs>
-            <w:rPr>
-              <w:rFonts w:eastAsiaTheme="minorEastAsia"/>
-              <w:noProof/>
-              <w:lang w:eastAsia="en-GB"/>
-            </w:rPr>
-          </w:pPr>
-          <w:hyperlink w:anchor="_Toc5112213" w:history="1">
-            <w:r>
-              <w:rPr>
-                <w:rStyle w:val="Hyperlink"/>
-                <w:noProof/>
-              </w:rPr>
-              <w:t>Hyper parameters and decision boundaries</w:t>
-            </w:r>
-            <w:r>
-              <w:rPr>
-                <w:noProof/>
-                <w:webHidden/>
-              </w:rPr>
-              <w:tab/>
-            </w:r>
-            <w:r>
-              <w:rPr>
-                <w:noProof/>
-                <w:webHidden/>
-              </w:rPr>
-              <w:fldChar w:fldCharType="begin"/>
-            </w:r>
-            <w:r>
-              <w:rPr>
-                <w:noProof/>
-                <w:webHidden/>
-              </w:rPr>
-              <w:instrText xml:space="preserve"> PAGEREF _Toc5112213 \h </w:instrText>
-            </w:r>
-            <w:r>
-              <w:rPr>
-                <w:noProof/>
-                <w:webHidden/>
-              </w:rPr>
-            </w:r>
-            <w:r>
-              <w:rPr>
-                <w:noProof/>
-                <w:webHidden/>
-              </w:rPr>
-              <w:fldChar w:fldCharType="separate"/>
-            </w:r>
-            <w:r>
-              <w:rPr>
-                <w:noProof/>
-                <w:webHidden/>
-              </w:rPr>
-              <w:t>9</w:t>
-            </w:r>
-            <w:r>
-              <w:rPr>
-                <w:noProof/>
-                <w:webHidden/>
-              </w:rPr>
-              <w:fldChar w:fldCharType="end"/>
-            </w:r>
-          </w:hyperlink>
-        </w:p>
-        <w:p>
-          <w:pPr>
-            <w:pStyle w:val="TOC3"/>
-            <w:tabs>
-              <w:tab w:val="right" w:leader="dot" w:pos="9016"/>
-            </w:tabs>
-            <w:rPr>
-              <w:rFonts w:eastAsiaTheme="minorEastAsia"/>
-              <w:noProof/>
-              <w:lang w:eastAsia="en-GB"/>
-            </w:rPr>
-          </w:pPr>
-          <w:hyperlink w:anchor="_Toc5112214" w:history="1">
-            <w:r>
-              <w:rPr>
-                <w:rStyle w:val="Hyperlink"/>
-                <w:noProof/>
-              </w:rPr>
-              <w:t>Data set</w:t>
-            </w:r>
-            <w:r>
-              <w:rPr>
-                <w:noProof/>
-                <w:webHidden/>
-              </w:rPr>
-              <w:tab/>
-            </w:r>
-            <w:r>
-              <w:rPr>
-                <w:noProof/>
-                <w:webHidden/>
-              </w:rPr>
-              <w:fldChar w:fldCharType="begin"/>
-            </w:r>
-            <w:r>
-              <w:rPr>
-                <w:noProof/>
-                <w:webHidden/>
-              </w:rPr>
-              <w:instrText xml:space="preserve"> PAGEREF _Toc5112214 \h </w:instrText>
-            </w:r>
-            <w:r>
-              <w:rPr>
-                <w:noProof/>
-                <w:webHidden/>
-              </w:rPr>
-            </w:r>
-            <w:r>
-              <w:rPr>
-                <w:noProof/>
-                <w:webHidden/>
-              </w:rPr>
-              <w:fldChar w:fldCharType="separate"/>
-            </w:r>
-            <w:r>
-              <w:rPr>
-                <w:noProof/>
-                <w:webHidden/>
-              </w:rPr>
-              <w:t>9</w:t>
-            </w:r>
-            <w:r>
-              <w:rPr>
-                <w:noProof/>
-                <w:webHidden/>
-              </w:rPr>
-              <w:fldChar w:fldCharType="end"/>
-            </w:r>
-          </w:hyperlink>
-        </w:p>
-        <w:p>
-          <w:pPr>
-            <w:pStyle w:val="TOC3"/>
-            <w:tabs>
-              <w:tab w:val="right" w:leader="dot" w:pos="9016"/>
-            </w:tabs>
-            <w:rPr>
-              <w:rFonts w:eastAsiaTheme="minorEastAsia"/>
-              <w:noProof/>
-              <w:lang w:eastAsia="en-GB"/>
-            </w:rPr>
-          </w:pPr>
-          <w:hyperlink w:anchor="_Toc5112215" w:history="1">
-            <w:r>
-              <w:rPr>
-                <w:rStyle w:val="Hyperlink"/>
-                <w:noProof/>
-              </w:rPr>
-              <w:t>Kernel</w:t>
-            </w:r>
-            <w:r>
-              <w:rPr>
-                <w:noProof/>
-                <w:webHidden/>
-              </w:rPr>
-              <w:tab/>
-            </w:r>
-            <w:r>
-              <w:rPr>
-                <w:noProof/>
-                <w:webHidden/>
-              </w:rPr>
-              <w:fldChar w:fldCharType="begin"/>
-            </w:r>
-            <w:r>
-              <w:rPr>
-                <w:noProof/>
-                <w:webHidden/>
-              </w:rPr>
-              <w:instrText xml:space="preserve"> PAGEREF _Toc5112215 \h </w:instrText>
-            </w:r>
-            <w:r>
-              <w:rPr>
-                <w:noProof/>
-                <w:webHidden/>
-              </w:rPr>
-            </w:r>
-            <w:r>
-              <w:rPr>
-                <w:noProof/>
-                <w:webHidden/>
-              </w:rPr>
-              <w:fldChar w:fldCharType="separate"/>
-            </w:r>
-            <w:r>
-              <w:rPr>
-                <w:noProof/>
-                <w:webHidden/>
-              </w:rPr>
-              <w:t>9</w:t>
+              <w:t>11</w:t>
             </w:r>
             <w:r>
               <w:rPr>
@@ -1490,7 +2260,7 @@
               <w:lang w:eastAsia="en-GB"/>
             </w:rPr>
           </w:pPr>
-          <w:hyperlink w:anchor="_Toc5112216" w:history="1">
+          <w:hyperlink w:anchor="_Toc5633900" w:history="1">
             <w:r>
               <w:rPr>
                 <w:rStyle w:val="Hyperlink"/>
@@ -1517,7 +2287,7 @@
                 <w:noProof/>
                 <w:webHidden/>
               </w:rPr>
-              <w:instrText xml:space="preserve"> PAGEREF _Toc5112216 \h </w:instrText>
+              <w:instrText xml:space="preserve"> PAGEREF _Toc5633900 \h </w:instrText>
             </w:r>
             <w:r>
               <w:rPr>
@@ -1537,7 +2307,7 @@
                 <w:noProof/>
                 <w:webHidden/>
               </w:rPr>
-              <w:t>10</w:t>
+              <w:t>12</w:t>
             </w:r>
             <w:r>
               <w:rPr>
@@ -1560,7 +2330,7 @@
               <w:lang w:eastAsia="en-GB"/>
             </w:rPr>
           </w:pPr>
-          <w:hyperlink w:anchor="_Toc5112217" w:history="1">
+          <w:hyperlink w:anchor="_Toc5633901" w:history="1">
             <w:r>
               <w:rPr>
                 <w:rStyle w:val="Hyperlink"/>
@@ -1587,7 +2357,7 @@
                 <w:noProof/>
                 <w:webHidden/>
               </w:rPr>
-              <w:instrText xml:space="preserve"> PAGEREF _Toc5112217 \h </w:instrText>
+              <w:instrText xml:space="preserve"> PAGEREF _Toc5633901 \h </w:instrText>
             </w:r>
             <w:r>
               <w:rPr>
@@ -1607,7 +2377,7 @@
                 <w:noProof/>
                 <w:webHidden/>
               </w:rPr>
-              <w:t>10</w:t>
+              <w:t>12</w:t>
             </w:r>
             <w:r>
               <w:rPr>
@@ -1630,7 +2400,7 @@
               <w:lang w:eastAsia="en-GB"/>
             </w:rPr>
           </w:pPr>
-          <w:hyperlink w:anchor="_Toc5112218" w:history="1">
+          <w:hyperlink w:anchor="_Toc5633902" w:history="1">
             <w:r>
               <w:rPr>
                 <w:rStyle w:val="Hyperlink"/>
@@ -1657,7 +2427,7 @@
                 <w:noProof/>
                 <w:webHidden/>
               </w:rPr>
-              <w:instrText xml:space="preserve"> PAGEREF _Toc5112218 \h </w:instrText>
+              <w:instrText xml:space="preserve"> PAGEREF _Toc5633902 \h </w:instrText>
             </w:r>
             <w:r>
               <w:rPr>
@@ -1677,7 +2447,7 @@
                 <w:noProof/>
                 <w:webHidden/>
               </w:rPr>
-              <w:t>10</w:t>
+              <w:t>12</w:t>
             </w:r>
             <w:r>
               <w:rPr>
@@ -1700,7 +2470,7 @@
               <w:lang w:eastAsia="en-GB"/>
             </w:rPr>
           </w:pPr>
-          <w:hyperlink w:anchor="_Toc5112219" w:history="1">
+          <w:hyperlink w:anchor="_Toc5633903" w:history="1">
             <w:r>
               <w:rPr>
                 <w:rStyle w:val="Hyperlink"/>
@@ -1727,7 +2497,7 @@
                 <w:noProof/>
                 <w:webHidden/>
               </w:rPr>
-              <w:instrText xml:space="preserve"> PAGEREF _Toc5112219 \h </w:instrText>
+              <w:instrText xml:space="preserve"> PAGEREF _Toc5633903 \h </w:instrText>
             </w:r>
             <w:r>
               <w:rPr>
@@ -1747,7 +2517,7 @@
                 <w:noProof/>
                 <w:webHidden/>
               </w:rPr>
-              <w:t>10</w:t>
+              <w:t>12</w:t>
             </w:r>
             <w:r>
               <w:rPr>
@@ -1770,7 +2540,7 @@
               <w:lang w:eastAsia="en-GB"/>
             </w:rPr>
           </w:pPr>
-          <w:hyperlink w:anchor="_Toc5112220" w:history="1">
+          <w:hyperlink w:anchor="_Toc5633904" w:history="1">
             <w:r>
               <w:rPr>
                 <w:rStyle w:val="Hyperlink"/>
@@ -1797,7 +2567,7 @@
                 <w:noProof/>
                 <w:webHidden/>
               </w:rPr>
-              <w:instrText xml:space="preserve"> PAGEREF _Toc5112220 \h </w:instrText>
+              <w:instrText xml:space="preserve"> PAGEREF _Toc5633904 \h </w:instrText>
             </w:r>
             <w:r>
               <w:rPr>
@@ -1817,7 +2587,7 @@
                 <w:noProof/>
                 <w:webHidden/>
               </w:rPr>
-              <w:t>10</w:t>
+              <w:t>12</w:t>
             </w:r>
             <w:r>
               <w:rPr>
@@ -1840,7 +2610,7 @@
               <w:lang w:eastAsia="en-GB"/>
             </w:rPr>
           </w:pPr>
-          <w:hyperlink w:anchor="_Toc5112221" w:history="1">
+          <w:hyperlink w:anchor="_Toc5633905" w:history="1">
             <w:r>
               <w:rPr>
                 <w:rStyle w:val="Hyperlink"/>
@@ -1867,7 +2637,7 @@
                 <w:noProof/>
                 <w:webHidden/>
               </w:rPr>
-              <w:instrText xml:space="preserve"> PAGEREF _Toc5112221 \h </w:instrText>
+              <w:instrText xml:space="preserve"> PAGEREF _Toc5633905 \h </w:instrText>
             </w:r>
             <w:r>
               <w:rPr>
@@ -1887,7 +2657,7 @@
                 <w:noProof/>
                 <w:webHidden/>
               </w:rPr>
-              <w:t>10</w:t>
+              <w:t>12</w:t>
             </w:r>
             <w:r>
               <w:rPr>
@@ -1910,7 +2680,7 @@
               <w:lang w:eastAsia="en-GB"/>
             </w:rPr>
           </w:pPr>
-          <w:hyperlink w:anchor="_Toc5112222" w:history="1">
+          <w:hyperlink w:anchor="_Toc5633906" w:history="1">
             <w:r>
               <w:rPr>
                 <w:rStyle w:val="Hyperlink"/>
@@ -1937,7 +2707,7 @@
                 <w:noProof/>
                 <w:webHidden/>
               </w:rPr>
-              <w:instrText xml:space="preserve"> PAGEREF _Toc5112222 \h </w:instrText>
+              <w:instrText xml:space="preserve"> PAGEREF _Toc5633906 \h </w:instrText>
             </w:r>
             <w:r>
               <w:rPr>
@@ -1957,7 +2727,7 @@
                 <w:noProof/>
                 <w:webHidden/>
               </w:rPr>
-              <w:t>10</w:t>
+              <w:t>12</w:t>
             </w:r>
             <w:r>
               <w:rPr>
@@ -1980,7 +2750,7 @@
               <w:lang w:eastAsia="en-GB"/>
             </w:rPr>
           </w:pPr>
-          <w:hyperlink w:anchor="_Toc5112223" w:history="1">
+          <w:hyperlink w:anchor="_Toc5633907" w:history="1">
             <w:r>
               <w:rPr>
                 <w:rStyle w:val="Hyperlink"/>
@@ -2007,7 +2777,7 @@
                 <w:noProof/>
                 <w:webHidden/>
               </w:rPr>
-              <w:instrText xml:space="preserve"> PAGEREF _Toc5112223 \h </w:instrText>
+              <w:instrText xml:space="preserve"> PAGEREF _Toc5633907 \h </w:instrText>
             </w:r>
             <w:r>
               <w:rPr>
@@ -2027,7 +2797,7 @@
                 <w:noProof/>
                 <w:webHidden/>
               </w:rPr>
-              <w:t>11</w:t>
+              <w:t>13</w:t>
             </w:r>
             <w:r>
               <w:rPr>
@@ -2050,7 +2820,7 @@
               <w:lang w:eastAsia="en-GB"/>
             </w:rPr>
           </w:pPr>
-          <w:hyperlink w:anchor="_Toc5112224" w:history="1">
+          <w:hyperlink w:anchor="_Toc5633908" w:history="1">
             <w:r>
               <w:rPr>
                 <w:rStyle w:val="Hyperlink"/>
@@ -2077,7 +2847,7 @@
                 <w:noProof/>
                 <w:webHidden/>
               </w:rPr>
-              <w:instrText xml:space="preserve"> PAGEREF _Toc5112224 \h </w:instrText>
+              <w:instrText xml:space="preserve"> PAGEREF _Toc5633908 \h </w:instrText>
             </w:r>
             <w:r>
               <w:rPr>
@@ -2097,7 +2867,7 @@
                 <w:noProof/>
                 <w:webHidden/>
               </w:rPr>
-              <w:t>11</w:t>
+              <w:t>13</w:t>
             </w:r>
             <w:r>
               <w:rPr>
@@ -2120,7 +2890,7 @@
               <w:lang w:eastAsia="en-GB"/>
             </w:rPr>
           </w:pPr>
-          <w:hyperlink w:anchor="_Toc5112225" w:history="1">
+          <w:hyperlink w:anchor="_Toc5633909" w:history="1">
             <w:r>
               <w:rPr>
                 <w:rStyle w:val="Hyperlink"/>
@@ -2147,7 +2917,7 @@
                 <w:noProof/>
                 <w:webHidden/>
               </w:rPr>
-              <w:instrText xml:space="preserve"> PAGEREF _Toc5112225 \h </w:instrText>
+              <w:instrText xml:space="preserve"> PAGEREF _Toc5633909 \h </w:instrText>
             </w:r>
             <w:r>
               <w:rPr>
@@ -2167,7 +2937,7 @@
                 <w:noProof/>
                 <w:webHidden/>
               </w:rPr>
-              <w:t>12</w:t>
+              <w:t>14</w:t>
             </w:r>
             <w:r>
               <w:rPr>
@@ -2190,7 +2960,7 @@
               <w:lang w:eastAsia="en-GB"/>
             </w:rPr>
           </w:pPr>
-          <w:hyperlink w:anchor="_Toc5112226" w:history="1">
+          <w:hyperlink w:anchor="_Toc5633910" w:history="1">
             <w:r>
               <w:rPr>
                 <w:rStyle w:val="Hyperlink"/>
@@ -2217,7 +2987,7 @@
                 <w:noProof/>
                 <w:webHidden/>
               </w:rPr>
-              <w:instrText xml:space="preserve"> PAGEREF _Toc5112226 \h </w:instrText>
+              <w:instrText xml:space="preserve"> PAGEREF _Toc5633910 \h </w:instrText>
             </w:r>
             <w:r>
               <w:rPr>
@@ -2237,7 +3007,7 @@
                 <w:noProof/>
                 <w:webHidden/>
               </w:rPr>
-              <w:t>13</w:t>
+              <w:t>14</w:t>
             </w:r>
             <w:r>
               <w:rPr>
@@ -2260,7 +3030,7 @@
               <w:lang w:eastAsia="en-GB"/>
             </w:rPr>
           </w:pPr>
-          <w:hyperlink w:anchor="_Toc5112227" w:history="1">
+          <w:hyperlink w:anchor="_Toc5633911" w:history="1">
             <w:r>
               <w:rPr>
                 <w:rStyle w:val="Hyperlink"/>
@@ -2287,7 +3057,7 @@
                 <w:noProof/>
                 <w:webHidden/>
               </w:rPr>
-              <w:instrText xml:space="preserve"> PAGEREF _Toc5112227 \h </w:instrText>
+              <w:instrText xml:space="preserve"> PAGEREF _Toc5633911 \h </w:instrText>
             </w:r>
             <w:r>
               <w:rPr>
@@ -2307,7 +3077,7 @@
                 <w:noProof/>
                 <w:webHidden/>
               </w:rPr>
-              <w:t>13</w:t>
+              <w:t>14</w:t>
             </w:r>
             <w:r>
               <w:rPr>
@@ -2330,7 +3100,7 @@
               <w:lang w:eastAsia="en-GB"/>
             </w:rPr>
           </w:pPr>
-          <w:hyperlink w:anchor="_Toc5112228" w:history="1">
+          <w:hyperlink w:anchor="_Toc5633912" w:history="1">
             <w:r>
               <w:rPr>
                 <w:rStyle w:val="Hyperlink"/>
@@ -2357,7 +3127,7 @@
                 <w:noProof/>
                 <w:webHidden/>
               </w:rPr>
-              <w:instrText xml:space="preserve"> PAGEREF _Toc5112228 \h </w:instrText>
+              <w:instrText xml:space="preserve"> PAGEREF _Toc5633912 \h </w:instrText>
             </w:r>
             <w:r>
               <w:rPr>
@@ -2377,7 +3147,7 @@
                 <w:noProof/>
                 <w:webHidden/>
               </w:rPr>
-              <w:t>13</w:t>
+              <w:t>14</w:t>
             </w:r>
             <w:r>
               <w:rPr>
@@ -2400,7 +3170,7 @@
               <w:lang w:eastAsia="en-GB"/>
             </w:rPr>
           </w:pPr>
-          <w:hyperlink w:anchor="_Toc5112229" w:history="1">
+          <w:hyperlink w:anchor="_Toc5633913" w:history="1">
             <w:r>
               <w:rPr>
                 <w:rStyle w:val="Hyperlink"/>
@@ -2427,7 +3197,7 @@
                 <w:noProof/>
                 <w:webHidden/>
               </w:rPr>
-              <w:instrText xml:space="preserve"> PAGEREF _Toc5112229 \h </w:instrText>
+              <w:instrText xml:space="preserve"> PAGEREF _Toc5633913 \h </w:instrText>
             </w:r>
             <w:r>
               <w:rPr>
@@ -2447,7 +3217,7 @@
                 <w:noProof/>
                 <w:webHidden/>
               </w:rPr>
-              <w:t>13</w:t>
+              <w:t>14</w:t>
             </w:r>
             <w:r>
               <w:rPr>
@@ -2470,7 +3240,7 @@
               <w:lang w:eastAsia="en-GB"/>
             </w:rPr>
           </w:pPr>
-          <w:hyperlink w:anchor="_Toc5112230" w:history="1">
+          <w:hyperlink w:anchor="_Toc5633914" w:history="1">
             <w:r>
               <w:rPr>
                 <w:rStyle w:val="Hyperlink"/>
@@ -2497,7 +3267,7 @@
                 <w:noProof/>
                 <w:webHidden/>
               </w:rPr>
-              <w:instrText xml:space="preserve"> PAGEREF _Toc5112230 \h </w:instrText>
+              <w:instrText xml:space="preserve"> PAGEREF _Toc5633914 \h </w:instrText>
             </w:r>
             <w:r>
               <w:rPr>
@@ -2517,7 +3287,7 @@
                 <w:noProof/>
                 <w:webHidden/>
               </w:rPr>
-              <w:t>13</w:t>
+              <w:t>14</w:t>
             </w:r>
             <w:r>
               <w:rPr>
@@ -2540,7 +3310,7 @@
               <w:lang w:eastAsia="en-GB"/>
             </w:rPr>
           </w:pPr>
-          <w:hyperlink w:anchor="_Toc5112231" w:history="1">
+          <w:hyperlink w:anchor="_Toc5633915" w:history="1">
             <w:r>
               <w:rPr>
                 <w:rStyle w:val="Hyperlink"/>
@@ -2567,7 +3337,7 @@
                 <w:noProof/>
                 <w:webHidden/>
               </w:rPr>
-              <w:instrText xml:space="preserve"> PAGEREF _Toc5112231 \h </w:instrText>
+              <w:instrText xml:space="preserve"> PAGEREF _Toc5633915 \h </w:instrText>
             </w:r>
             <w:r>
               <w:rPr>
@@ -2587,7 +3357,7 @@
                 <w:noProof/>
                 <w:webHidden/>
               </w:rPr>
-              <w:t>13</w:t>
+              <w:t>14</w:t>
             </w:r>
             <w:r>
               <w:rPr>
@@ -2628,7 +3398,7 @@
       <w:pPr>
         <w:pStyle w:val="Heading1"/>
       </w:pPr>
-      <w:bookmarkStart w:id="1" w:name="_Toc5112198"/>
+      <w:bookmarkStart w:id="1" w:name="_Toc5633871"/>
       <w:r>
         <w:lastRenderedPageBreak/>
         <w:t>Acknowledgements</w:t>
@@ -2649,15 +3419,12 @@
         <w:t xml:space="preserve">to </w:t>
       </w:r>
       <w:r>
-        <w:t xml:space="preserve">my parents Annie Roper and </w:t>
-      </w:r>
-      <w:proofErr w:type="spellStart"/>
-      <w:r>
-        <w:t>Seon</w:t>
-      </w:r>
-      <w:proofErr w:type="spellEnd"/>
-      <w:r>
-        <w:t xml:space="preserve"> Blackman for supporting me throughout University. </w:t>
+        <w:t xml:space="preserve">my parents Annie Roper and Seon Blackman for supporting me throughout University. </w:t>
+      </w:r>
+    </w:p>
+    <w:p>
+      <w:r>
+        <w:t>Thank you to all the academic staff at the University of Essex</w:t>
       </w:r>
       <w:r>
         <w:br w:type="page"/>
@@ -2667,7 +3434,7 @@
       <w:pPr>
         <w:pStyle w:val="Heading1"/>
       </w:pPr>
-      <w:bookmarkStart w:id="2" w:name="_Toc5112199"/>
+      <w:bookmarkStart w:id="2" w:name="_Toc5633872"/>
       <w:r>
         <w:lastRenderedPageBreak/>
         <w:t>Abstract</w:t>
@@ -3439,7 +4206,7 @@
       <w:pPr>
         <w:pStyle w:val="Heading1"/>
       </w:pPr>
-      <w:bookmarkStart w:id="55" w:name="_Toc5112200"/>
+      <w:bookmarkStart w:id="55" w:name="_Toc5633873"/>
       <w:r>
         <w:lastRenderedPageBreak/>
         <w:t>List of Symbols</w:t>
@@ -3447,21 +4214,246 @@
       <w:bookmarkEnd w:id="0"/>
       <w:bookmarkEnd w:id="55"/>
     </w:p>
-    <w:p>
-      <w:r>
-        <w:t>SVM – Support Vector Machine</w:t>
-      </w:r>
-    </w:p>
-    <w:p>
-      <w:r>
-        <w:t>PNG- portable network graphics</w:t>
-      </w:r>
-    </w:p>
-    <w:p>
-      <w:r>
-        <w:t>px – Pixels</w:t>
-      </w:r>
-    </w:p>
+    <w:tbl>
+      <w:tblPr>
+        <w:tblStyle w:val="TableGrid"/>
+        <w:tblW w:w="0" w:type="auto"/>
+        <w:tblLook w:val="04A0" w:firstRow="1" w:lastRow="0" w:firstColumn="1" w:lastColumn="0" w:noHBand="0" w:noVBand="1"/>
+      </w:tblPr>
+      <w:tblGrid>
+        <w:gridCol w:w="4508"/>
+        <w:gridCol w:w="4508"/>
+      </w:tblGrid>
+      <w:tr>
+        <w:tc>
+          <w:tcPr>
+            <w:tcW w:w="4508" w:type="dxa"/>
+          </w:tcPr>
+          <w:p>
+            <w:pPr>
+              <w:rPr>
+                <w:b/>
+              </w:rPr>
+            </w:pPr>
+            <w:r>
+              <w:rPr>
+                <w:b/>
+              </w:rPr>
+              <w:t>Acronym</w:t>
+            </w:r>
+          </w:p>
+        </w:tc>
+        <w:tc>
+          <w:tcPr>
+            <w:tcW w:w="4508" w:type="dxa"/>
+          </w:tcPr>
+          <w:p>
+            <w:pPr>
+              <w:rPr>
+                <w:b/>
+              </w:rPr>
+            </w:pPr>
+            <w:r>
+              <w:rPr>
+                <w:b/>
+              </w:rPr>
+              <w:t>Meaning</w:t>
+            </w:r>
+          </w:p>
+        </w:tc>
+      </w:tr>
+      <w:tr>
+        <w:tc>
+          <w:tcPr>
+            <w:tcW w:w="4508" w:type="dxa"/>
+          </w:tcPr>
+          <w:p>
+            <w:r>
+              <w:t>SVM</w:t>
+            </w:r>
+          </w:p>
+        </w:tc>
+        <w:tc>
+          <w:tcPr>
+            <w:tcW w:w="4508" w:type="dxa"/>
+          </w:tcPr>
+          <w:p>
+            <w:r>
+              <w:t>Support Vector Machine</w:t>
+            </w:r>
+          </w:p>
+        </w:tc>
+      </w:tr>
+      <w:tr>
+        <w:tc>
+          <w:tcPr>
+            <w:tcW w:w="4508" w:type="dxa"/>
+          </w:tcPr>
+          <w:p>
+            <w:r>
+              <w:t>PNG</w:t>
+            </w:r>
+          </w:p>
+        </w:tc>
+        <w:tc>
+          <w:tcPr>
+            <w:tcW w:w="4508" w:type="dxa"/>
+          </w:tcPr>
+          <w:p>
+            <w:r>
+              <w:t>Portable Network Graphics</w:t>
+            </w:r>
+          </w:p>
+        </w:tc>
+      </w:tr>
+      <w:tr>
+        <w:tc>
+          <w:tcPr>
+            <w:tcW w:w="4508" w:type="dxa"/>
+          </w:tcPr>
+          <w:p>
+            <w:r>
+              <w:t>px</w:t>
+            </w:r>
+          </w:p>
+        </w:tc>
+        <w:tc>
+          <w:tcPr>
+            <w:tcW w:w="4508" w:type="dxa"/>
+          </w:tcPr>
+          <w:p>
+            <w:r>
+              <w:t>Pixels</w:t>
+            </w:r>
+          </w:p>
+        </w:tc>
+      </w:tr>
+      <w:tr>
+        <w:tc>
+          <w:tcPr>
+            <w:tcW w:w="4508" w:type="dxa"/>
+          </w:tcPr>
+          <w:p>
+            <w:r>
+              <w:t>HOG</w:t>
+            </w:r>
+          </w:p>
+        </w:tc>
+        <w:tc>
+          <w:tcPr>
+            <w:tcW w:w="4508" w:type="dxa"/>
+          </w:tcPr>
+          <w:p>
+            <w:r>
+              <w:t>Histogram of Oriented Gradients</w:t>
+            </w:r>
+          </w:p>
+        </w:tc>
+      </w:tr>
+      <w:tr>
+        <w:tc>
+          <w:tcPr>
+            <w:tcW w:w="4508" w:type="dxa"/>
+          </w:tcPr>
+          <w:p>
+            <w:r>
+              <w:t>PIL</w:t>
+            </w:r>
+          </w:p>
+        </w:tc>
+        <w:tc>
+          <w:tcPr>
+            <w:tcW w:w="4508" w:type="dxa"/>
+          </w:tcPr>
+          <w:p>
+            <w:r>
+              <w:t>Python I</w:t>
+            </w:r>
+            <w:r>
+              <w:t>mage library</w:t>
+            </w:r>
+          </w:p>
+        </w:tc>
+      </w:tr>
+      <w:tr>
+        <w:tc>
+          <w:tcPr>
+            <w:tcW w:w="4508" w:type="dxa"/>
+          </w:tcPr>
+          <w:p>
+            <w:r>
+              <w:t>GUI</w:t>
+            </w:r>
+          </w:p>
+        </w:tc>
+        <w:tc>
+          <w:tcPr>
+            <w:tcW w:w="4508" w:type="dxa"/>
+          </w:tcPr>
+          <w:p>
+            <w:r>
+              <w:t>Graphical User Interface</w:t>
+            </w:r>
+          </w:p>
+        </w:tc>
+      </w:tr>
+      <w:tr>
+        <w:tc>
+          <w:tcPr>
+            <w:tcW w:w="4508" w:type="dxa"/>
+          </w:tcPr>
+          <w:p/>
+        </w:tc>
+        <w:tc>
+          <w:tcPr>
+            <w:tcW w:w="4508" w:type="dxa"/>
+          </w:tcPr>
+          <w:p/>
+        </w:tc>
+      </w:tr>
+      <w:tr>
+        <w:tc>
+          <w:tcPr>
+            <w:tcW w:w="4508" w:type="dxa"/>
+          </w:tcPr>
+          <w:p/>
+        </w:tc>
+        <w:tc>
+          <w:tcPr>
+            <w:tcW w:w="4508" w:type="dxa"/>
+          </w:tcPr>
+          <w:p/>
+        </w:tc>
+      </w:tr>
+      <w:tr>
+        <w:tc>
+          <w:tcPr>
+            <w:tcW w:w="4508" w:type="dxa"/>
+          </w:tcPr>
+          <w:p/>
+        </w:tc>
+        <w:tc>
+          <w:tcPr>
+            <w:tcW w:w="4508" w:type="dxa"/>
+          </w:tcPr>
+          <w:p/>
+        </w:tc>
+      </w:tr>
+      <w:tr>
+        <w:tc>
+          <w:tcPr>
+            <w:tcW w:w="4508" w:type="dxa"/>
+          </w:tcPr>
+          <w:p/>
+        </w:tc>
+        <w:tc>
+          <w:tcPr>
+            <w:tcW w:w="4508" w:type="dxa"/>
+          </w:tcPr>
+          <w:p/>
+        </w:tc>
+      </w:tr>
+    </w:tbl>
     <w:p>
       <w:pPr>
         <w:rPr>
@@ -3479,19 +4471,26 @@
       <w:pPr>
         <w:pStyle w:val="Heading1"/>
       </w:pPr>
-      <w:bookmarkStart w:id="56" w:name="_Toc5112201"/>
+      <w:bookmarkStart w:id="56" w:name="_Toc5633874"/>
       <w:r>
         <w:lastRenderedPageBreak/>
         <w:t>Project Aims and Objectives</w:t>
       </w:r>
       <w:bookmarkEnd w:id="56"/>
     </w:p>
+    <w:p/>
     <w:p>
       <w:r>
         <w:t>The original aims of this project have changed since the initial report. This was because of a change of approach to the given problem.</w:t>
       </w:r>
       <w:r>
-        <w:t xml:space="preserve"> The main object is to </w:t>
+        <w:t xml:space="preserve"> The main object</w:t>
+      </w:r>
+      <w:r>
+        <w:t>ive</w:t>
+      </w:r>
+      <w:r>
+        <w:t xml:space="preserve"> is to </w:t>
       </w:r>
       <w:r>
         <w:t xml:space="preserve">allow a computer to differentiate between </w:t>
@@ -3517,30 +4516,312 @@
         <w:t xml:space="preserve"> images.</w:t>
       </w:r>
       <w:r>
-        <w:t xml:space="preserve"> Assuming the </w:t>
-      </w:r>
-      <w:r>
-        <w:t xml:space="preserve">this was completed </w:t>
-      </w:r>
-      <w:r>
-        <w:t>successful</w:t>
-      </w:r>
-      <w:r>
-        <w:t>ly,</w:t>
-      </w:r>
-      <w:r>
-        <w:t xml:space="preserve"> it can move on to </w:t>
-      </w:r>
-      <w:r>
-        <w:t>identify</w:t>
-      </w:r>
-      <w:r>
-        <w:t>ing</w:t>
-      </w:r>
-      <w:r>
-        <w:t xml:space="preserve"> aircraft of various sizes and orientations in a larger image, such as an airport and show their positions to the user.</w:t>
-      </w:r>
-    </w:p>
+        <w:t xml:space="preserve"> This can be broken into several smaller objectives.</w:t>
+      </w:r>
+    </w:p>
+    <w:p>
+      <w:pPr>
+        <w:pStyle w:val="Heading2"/>
+      </w:pPr>
+      <w:bookmarkStart w:id="57" w:name="_Toc527681424"/>
+      <w:bookmarkStart w:id="58" w:name="_Toc5633875"/>
+      <w:r>
+        <w:t xml:space="preserve">Primary </w:t>
+      </w:r>
+      <w:bookmarkEnd w:id="57"/>
+      <w:r>
+        <w:t>Objectives</w:t>
+      </w:r>
+      <w:bookmarkEnd w:id="58"/>
+    </w:p>
+    <w:p>
+      <w:pPr>
+        <w:pStyle w:val="ListParagraph"/>
+        <w:numPr>
+          <w:ilvl w:val="0"/>
+          <w:numId w:val="1"/>
+        </w:numPr>
+      </w:pPr>
+      <w:r>
+        <w:t>To gather a set of aircraft and ground images</w:t>
+      </w:r>
+      <w:r>
+        <w:t xml:space="preserve"> to create a training and test set</w:t>
+      </w:r>
+    </w:p>
+    <w:p>
+      <w:pPr>
+        <w:pStyle w:val="ListParagraph"/>
+        <w:numPr>
+          <w:ilvl w:val="0"/>
+          <w:numId w:val="1"/>
+        </w:numPr>
+      </w:pPr>
+      <w:r>
+        <w:t>To normalise the training and test set</w:t>
+      </w:r>
+    </w:p>
+    <w:p>
+      <w:pPr>
+        <w:pStyle w:val="ListParagraph"/>
+        <w:numPr>
+          <w:ilvl w:val="0"/>
+          <w:numId w:val="3"/>
+        </w:numPr>
+      </w:pPr>
+      <w:r>
+        <w:t>Change the orientation of aircraft to ensure the face north</w:t>
+      </w:r>
+    </w:p>
+    <w:p>
+      <w:pPr>
+        <w:pStyle w:val="ListParagraph"/>
+        <w:numPr>
+          <w:ilvl w:val="0"/>
+          <w:numId w:val="3"/>
+        </w:numPr>
+      </w:pPr>
+      <w:r>
+        <w:t>Resize the images so they can be pre-processed accurately</w:t>
+      </w:r>
+    </w:p>
+    <w:p>
+      <w:pPr>
+        <w:pStyle w:val="ListParagraph"/>
+        <w:numPr>
+          <w:ilvl w:val="0"/>
+          <w:numId w:val="1"/>
+        </w:numPr>
+      </w:pPr>
+      <w:r>
+        <w:t>To pre-process the training set and label accordingly.</w:t>
+      </w:r>
+    </w:p>
+    <w:p>
+      <w:pPr>
+        <w:pStyle w:val="ListParagraph"/>
+        <w:numPr>
+          <w:ilvl w:val="0"/>
+          <w:numId w:val="1"/>
+        </w:numPr>
+      </w:pPr>
+      <w:r>
+        <w:t>T</w:t>
+      </w:r>
+      <w:r>
+        <w:t>o Train an SVM with the Training set</w:t>
+      </w:r>
+    </w:p>
+    <w:p>
+      <w:pPr>
+        <w:pStyle w:val="ListParagraph"/>
+        <w:numPr>
+          <w:ilvl w:val="0"/>
+          <w:numId w:val="1"/>
+        </w:numPr>
+        <w:rPr>
+          <w:rFonts w:cstheme="minorHAnsi"/>
+        </w:rPr>
+      </w:pPr>
+      <w:r>
+        <w:rPr>
+          <w:rFonts w:cstheme="minorHAnsi"/>
+        </w:rPr>
+        <w:t>T</w:t>
+      </w:r>
+      <w:r>
+        <w:rPr>
+          <w:rFonts w:cstheme="minorHAnsi"/>
+        </w:rPr>
+        <w:t>o test the SVM with</w:t>
+      </w:r>
+      <w:r>
+        <w:rPr>
+          <w:rFonts w:cstheme="minorHAnsi"/>
+        </w:rPr>
+        <w:t xml:space="preserve"> the test set</w:t>
+      </w:r>
+    </w:p>
+    <w:p>
+      <w:pPr>
+        <w:pStyle w:val="ListParagraph"/>
+        <w:numPr>
+          <w:ilvl w:val="0"/>
+          <w:numId w:val="4"/>
+        </w:numPr>
+        <w:rPr>
+          <w:rFonts w:cstheme="minorHAnsi"/>
+        </w:rPr>
+      </w:pPr>
+      <w:r>
+        <w:rPr>
+          <w:rFonts w:cstheme="minorHAnsi"/>
+        </w:rPr>
+        <w:t>Further o</w:t>
+      </w:r>
+      <w:r>
+        <w:rPr>
+          <w:rFonts w:cstheme="minorHAnsi"/>
+        </w:rPr>
+        <w:t>ptimi</w:t>
+      </w:r>
+      <w:r>
+        <w:rPr>
+          <w:rFonts w:cstheme="minorHAnsi"/>
+        </w:rPr>
+        <w:t>se the SVM by tuning decision boundaries</w:t>
+      </w:r>
+    </w:p>
+    <w:p>
+      <w:pPr>
+        <w:pStyle w:val="ListParagraph"/>
+        <w:numPr>
+          <w:ilvl w:val="0"/>
+          <w:numId w:val="4"/>
+        </w:numPr>
+      </w:pPr>
+      <w:r>
+        <w:t xml:space="preserve">Cross-validate the training set </w:t>
+      </w:r>
+      <w:bookmarkStart w:id="59" w:name="_Toc527681425"/>
+    </w:p>
+    <w:p>
+      <w:pPr>
+        <w:pStyle w:val="ListParagraph"/>
+        <w:numPr>
+          <w:ilvl w:val="0"/>
+          <w:numId w:val="1"/>
+        </w:numPr>
+      </w:pPr>
+      <w:r>
+        <w:t>Display results of classification to user.</w:t>
+      </w:r>
+    </w:p>
+    <w:p>
+      <w:r>
+        <w:t>Assuming all primary objectives are completed successfully, additional objectives are to be attempted</w:t>
+      </w:r>
+    </w:p>
+    <w:p>
+      <w:pPr>
+        <w:pStyle w:val="Heading2"/>
+      </w:pPr>
+      <w:bookmarkStart w:id="60" w:name="_Toc5633876"/>
+      <w:r>
+        <w:t>Additional goals</w:t>
+      </w:r>
+      <w:bookmarkEnd w:id="59"/>
+      <w:bookmarkEnd w:id="60"/>
+    </w:p>
+    <w:p>
+      <w:pPr>
+        <w:pStyle w:val="ListParagraph"/>
+        <w:numPr>
+          <w:ilvl w:val="0"/>
+          <w:numId w:val="2"/>
+        </w:numPr>
+        <w:rPr>
+          <w:rFonts w:cstheme="minorHAnsi"/>
+        </w:rPr>
+      </w:pPr>
+      <w:r>
+        <w:rPr>
+          <w:rFonts w:cstheme="minorHAnsi"/>
+        </w:rPr>
+        <w:t xml:space="preserve">To attempt </w:t>
+      </w:r>
+      <w:r>
+        <w:rPr>
+          <w:rFonts w:cstheme="minorHAnsi"/>
+        </w:rPr>
+        <w:t>to recognise aircraft in a large</w:t>
+      </w:r>
+      <w:r>
+        <w:rPr>
+          <w:rFonts w:cstheme="minorHAnsi"/>
+        </w:rPr>
+        <w:t xml:space="preserve"> image </w:t>
+      </w:r>
+      <w:r>
+        <w:rPr>
+          <w:rFonts w:cstheme="minorHAnsi"/>
+        </w:rPr>
+        <w:t xml:space="preserve">using user defined search criteria </w:t>
+      </w:r>
+      <w:r>
+        <w:rPr>
+          <w:rFonts w:cstheme="minorHAnsi"/>
+        </w:rPr>
+        <w:t xml:space="preserve">and show </w:t>
+      </w:r>
+      <w:r>
+        <w:rPr>
+          <w:rFonts w:cstheme="minorHAnsi"/>
+        </w:rPr>
+        <w:t>aircraft locations to user after search is completed</w:t>
+      </w:r>
+      <w:r>
+        <w:rPr>
+          <w:rFonts w:cstheme="minorHAnsi"/>
+        </w:rPr>
+        <w:t>.</w:t>
+      </w:r>
+    </w:p>
+    <w:p>
+      <w:pPr>
+        <w:pStyle w:val="ListParagraph"/>
+        <w:numPr>
+          <w:ilvl w:val="0"/>
+          <w:numId w:val="2"/>
+        </w:numPr>
+        <w:rPr>
+          <w:rFonts w:cstheme="minorHAnsi"/>
+        </w:rPr>
+      </w:pPr>
+      <w:r>
+        <w:rPr>
+          <w:rFonts w:cstheme="minorHAnsi"/>
+        </w:rPr>
+        <w:t>To generate heat maps of large images to identify hot spots</w:t>
+      </w:r>
+    </w:p>
+    <w:p>
+      <w:pPr>
+        <w:pStyle w:val="ListParagraph"/>
+        <w:numPr>
+          <w:ilvl w:val="0"/>
+          <w:numId w:val="2"/>
+        </w:numPr>
+        <w:rPr>
+          <w:rFonts w:cstheme="minorHAnsi"/>
+        </w:rPr>
+      </w:pPr>
+      <w:r>
+        <w:rPr>
+          <w:rFonts w:cstheme="minorHAnsi"/>
+        </w:rPr>
+        <w:t xml:space="preserve">To attempt to recognise </w:t>
+      </w:r>
+      <w:r>
+        <w:rPr>
+          <w:rFonts w:cstheme="minorHAnsi"/>
+        </w:rPr>
+        <w:t xml:space="preserve">non-commercial </w:t>
+      </w:r>
+      <w:r>
+        <w:rPr>
+          <w:rFonts w:cstheme="minorHAnsi"/>
+        </w:rPr>
+        <w:t>aircraft</w:t>
+      </w:r>
+      <w:r>
+        <w:rPr>
+          <w:rFonts w:cstheme="minorHAnsi"/>
+        </w:rPr>
+        <w:t xml:space="preserve"> such as private aircraft and helicopters.</w:t>
+      </w:r>
+    </w:p>
+    <w:p/>
     <w:p>
       <w:pPr>
         <w:rPr>
@@ -3551,6 +4832,9 @@
         </w:rPr>
       </w:pPr>
       <w:r>
+        <w:t>The</w:t>
+      </w:r>
+      <w:r>
         <w:br w:type="page"/>
       </w:r>
     </w:p>
@@ -3558,187 +4842,794 @@
       <w:pPr>
         <w:pStyle w:val="Heading1"/>
       </w:pPr>
-      <w:bookmarkStart w:id="57" w:name="_Toc5112202"/>
+      <w:bookmarkStart w:id="61" w:name="_Toc5633877"/>
       <w:r>
         <w:lastRenderedPageBreak/>
         <w:t>Methods</w:t>
       </w:r>
-      <w:bookmarkEnd w:id="57"/>
+      <w:bookmarkEnd w:id="61"/>
     </w:p>
     <w:p>
       <w:pPr>
         <w:pStyle w:val="Heading2"/>
       </w:pPr>
-      <w:bookmarkStart w:id="58" w:name="_Toc5112208"/>
-      <w:r>
-        <w:t>Libraries</w:t>
-      </w:r>
-      <w:bookmarkEnd w:id="58"/>
-    </w:p>
-    <w:p>
-      <w:r>
-        <w:t>During this project, I have used a wide variety of libraries to aid the completion of this task as writing code to support these functions would be impossible to complete in the tight timescale given.</w:t>
-      </w:r>
-    </w:p>
-    <w:p>
-      <w:r>
-        <w:t xml:space="preserve">The library used to write images from PNG format to </w:t>
-      </w:r>
-      <w:proofErr w:type="spellStart"/>
-      <w:r>
-        <w:t>Numpy</w:t>
-      </w:r>
-      <w:proofErr w:type="spellEnd"/>
-      <w:r>
-        <w:t xml:space="preserve"> array was OpenCV. </w:t>
-      </w:r>
-      <w:r>
-        <w:t xml:space="preserve">OpenCV has tools for image manipulation and other image related functions. I also used </w:t>
-      </w:r>
-      <w:proofErr w:type="spellStart"/>
-      <w:r>
-        <w:t>opencv</w:t>
-      </w:r>
-      <w:proofErr w:type="spellEnd"/>
-      <w:r>
-        <w:t xml:space="preserve"> to rotat</w:t>
-      </w:r>
-      <w:bookmarkStart w:id="59" w:name="_GoBack"/>
-      <w:bookmarkEnd w:id="59"/>
-    </w:p>
+      <w:bookmarkStart w:id="62" w:name="_Toc5633878"/>
+      <w:r>
+        <w:t>Internal and External Libraries</w:t>
+      </w:r>
+      <w:bookmarkEnd w:id="62"/>
+    </w:p>
+    <w:p>
+      <w:r>
+        <w:t xml:space="preserve">During </w:t>
+      </w:r>
+      <w:r>
+        <w:t>the</w:t>
+      </w:r>
+      <w:r>
+        <w:t xml:space="preserve"> project, I have used a variety of libraries to aid the completion of </w:t>
+      </w:r>
+      <w:r>
+        <w:t>the projects aims and objectives.</w:t>
+      </w:r>
+      <w:r>
+        <w:t xml:space="preserve"> </w:t>
+      </w:r>
+      <w:r>
+        <w:t>Writing</w:t>
+      </w:r>
+      <w:r>
+        <w:t xml:space="preserve"> code to support these functions would be impossible </w:t>
+      </w:r>
+      <w:r>
+        <w:t>to undertake in t</w:t>
+      </w:r>
+      <w:r>
+        <w:t>he tight timescale given.</w:t>
+      </w:r>
+    </w:p>
+    <w:p>
+      <w:r>
+        <w:t xml:space="preserve">The language I have chosen for this project is python as it has a large range of image processing libraries available </w:t>
+      </w:r>
+      <w:r>
+        <w:t>and offers a wide range of features such as object orientation</w:t>
+      </w:r>
+      <w:r>
+        <w:t xml:space="preserve">. </w:t>
+      </w:r>
+    </w:p>
+    <w:p>
+      <w:pPr>
+        <w:pStyle w:val="Heading3"/>
+      </w:pPr>
+      <w:bookmarkStart w:id="63" w:name="_Toc5633879"/>
+      <w:r>
+        <w:t>OpenCV</w:t>
+      </w:r>
+      <w:bookmarkEnd w:id="63"/>
+    </w:p>
+    <w:p>
+      <w:r>
+        <w:t xml:space="preserve">The library used to </w:t>
+      </w:r>
+      <w:r>
+        <w:t>read</w:t>
+      </w:r>
+      <w:r>
+        <w:t xml:space="preserve"> images from PNG format to Numpy array</w:t>
+      </w:r>
+      <w:r>
+        <w:t>s</w:t>
+      </w:r>
+      <w:r>
+        <w:t xml:space="preserve"> was OpenCV. </w:t>
+      </w:r>
+      <w:r>
+        <w:t xml:space="preserve">OpenCV has tools for image manipulation and other image related functions. </w:t>
+      </w:r>
+      <w:r>
+        <w:t>OpenCV was used to rotate images before training.</w:t>
+      </w:r>
+    </w:p>
+    <w:p>
+      <w:pPr>
+        <w:pStyle w:val="Heading3"/>
+      </w:pPr>
+      <w:bookmarkStart w:id="64" w:name="_Toc5633880"/>
+      <w:r>
+        <w:t>Scikit-L</w:t>
+      </w:r>
+      <w:r>
+        <w:t>earn</w:t>
+      </w:r>
+      <w:bookmarkEnd w:id="64"/>
+    </w:p>
+    <w:p>
+      <w:r>
+        <w:t>Scikit-L</w:t>
+      </w:r>
+      <w:r>
+        <w:t xml:space="preserve">earn is a </w:t>
+      </w:r>
+      <w:r>
+        <w:t xml:space="preserve">well-documented </w:t>
+      </w:r>
+      <w:r>
+        <w:t xml:space="preserve">Machine learning library that offers </w:t>
+      </w:r>
+      <w:r>
+        <w:t xml:space="preserve">a wide range of </w:t>
+      </w:r>
+      <w:r>
+        <w:t xml:space="preserve">tools for </w:t>
+      </w:r>
+      <w:r>
+        <w:t xml:space="preserve">machine learning, data mining and </w:t>
+      </w:r>
+      <w:r>
+        <w:t>data analysis</w:t>
+      </w:r>
+      <w:r>
+        <w:t>. Scikit-learn has developed a Support Vector Machine that can be easily utilised for aircraft identification</w:t>
+      </w:r>
+      <w:r>
+        <w:t>.</w:t>
+      </w:r>
+    </w:p>
+    <w:p>
+      <w:pPr>
+        <w:pStyle w:val="Heading3"/>
+      </w:pPr>
+      <w:bookmarkStart w:id="65" w:name="_Toc5633881"/>
+      <w:r>
+        <w:t>Scikit-I</w:t>
+      </w:r>
+      <w:r>
+        <w:t>mage</w:t>
+      </w:r>
+      <w:bookmarkEnd w:id="65"/>
+    </w:p>
+    <w:p>
+      <w:r>
+        <w:t>Scikit-I</w:t>
+      </w:r>
+      <w:r>
+        <w:t xml:space="preserve">mage is a collection of image processing algorithms for the Python programming language. This particular library contains the HOG algorithm used in image pre-processing. </w:t>
+      </w:r>
+    </w:p>
+    <w:p>
+      <w:pPr>
+        <w:pStyle w:val="Heading3"/>
+      </w:pPr>
+      <w:bookmarkStart w:id="66" w:name="_Toc5633882"/>
+      <w:r>
+        <w:t>FPDF</w:t>
+      </w:r>
+      <w:bookmarkEnd w:id="66"/>
+    </w:p>
+    <w:p>
+      <w:r>
+        <w:t>FPDF is a library that a</w:t>
+      </w:r>
+      <w:r>
+        <w:t>llows interaction between Python and pdf files. This allows the results of classification to be saved to and viewed by the user.</w:t>
+      </w:r>
+      <w:r>
+        <w:t xml:space="preserve"> </w:t>
+      </w:r>
+    </w:p>
+    <w:p>
+      <w:pPr>
+        <w:pStyle w:val="Heading3"/>
+      </w:pPr>
+      <w:bookmarkStart w:id="67" w:name="_Toc5633883"/>
+      <w:r>
+        <w:t>NumP</w:t>
+      </w:r>
+      <w:r>
+        <w:t>y</w:t>
+      </w:r>
+      <w:bookmarkEnd w:id="67"/>
+    </w:p>
+    <w:p>
+      <w:pPr>
+        <w:rPr>
+          <w:rFonts w:cstheme="minorHAnsi"/>
+          <w:color w:val="333333"/>
+          <w:szCs w:val="20"/>
+          <w:shd w:val="clear" w:color="auto" w:fill="FFFFFF"/>
+        </w:rPr>
+      </w:pPr>
+      <w:r>
+        <w:rPr>
+          <w:rFonts w:cstheme="minorHAnsi"/>
+          <w:color w:val="333333"/>
+          <w:szCs w:val="20"/>
+          <w:shd w:val="clear" w:color="auto" w:fill="FFFFFF"/>
+        </w:rPr>
+        <w:t>NumPy is the fundamental package for scientific computing in Python</w:t>
+      </w:r>
+      <w:r>
+        <w:rPr>
+          <w:rFonts w:cstheme="minorHAnsi"/>
+          <w:color w:val="333333"/>
+          <w:szCs w:val="20"/>
+          <w:shd w:val="clear" w:color="auto" w:fill="FFFFFF"/>
+        </w:rPr>
+        <w:t xml:space="preserve"> </w:t>
+      </w:r>
+      <w:r>
+        <w:rPr>
+          <w:rFonts w:cstheme="minorHAnsi"/>
+          <w:color w:val="333333"/>
+          <w:szCs w:val="20"/>
+          <w:shd w:val="clear" w:color="auto" w:fill="FFFFFF"/>
+        </w:rPr>
+        <w:t>[1]</w:t>
+      </w:r>
+      <w:r>
+        <w:rPr>
+          <w:rFonts w:cstheme="minorHAnsi"/>
+          <w:color w:val="333333"/>
+          <w:szCs w:val="20"/>
+          <w:shd w:val="clear" w:color="auto" w:fill="FFFFFF"/>
+        </w:rPr>
+        <w:t xml:space="preserve">. It comes with a variety of features and functions such as mathematical, logical and shape manipulation. This makes it the perfect library to store images as arrays. </w:t>
+      </w:r>
+      <w:r>
+        <w:rPr>
+          <w:rFonts w:cstheme="minorHAnsi"/>
+          <w:color w:val="333333"/>
+          <w:szCs w:val="20"/>
+          <w:shd w:val="clear" w:color="auto" w:fill="FFFFFF"/>
+        </w:rPr>
+        <w:t xml:space="preserve">Other libraries used during this project utlise NumPy often returning NumPy arrays after specific functions. </w:t>
+      </w:r>
+      <w:r>
+        <w:rPr>
+          <w:rFonts w:cstheme="minorHAnsi"/>
+          <w:color w:val="333333"/>
+          <w:szCs w:val="20"/>
+          <w:shd w:val="clear" w:color="auto" w:fill="FFFFFF"/>
+        </w:rPr>
+        <w:t>During the training stages, images are rotated using NumPy’s rotate function.</w:t>
+      </w:r>
+    </w:p>
+    <w:p>
+      <w:pPr>
+        <w:pStyle w:val="Heading3"/>
+      </w:pPr>
+      <w:bookmarkStart w:id="68" w:name="_Toc5633884"/>
+      <w:r>
+        <w:t>Matplotlib</w:t>
+      </w:r>
+      <w:bookmarkEnd w:id="68"/>
+    </w:p>
+    <w:p>
+      <w:r>
+        <w:t>Matplotlib is a 2D plotting library that produces publication quality figures.</w:t>
+      </w:r>
+      <w:r>
+        <w:t xml:space="preserve"> During this project, I used its features to display results of classification to the user and allow them to interact with them using the libraries GUI. This allows them to zoom in and move Images and plots around as they wished. The user can also choose to save the output if they wish for later viewing.</w:t>
+      </w:r>
+    </w:p>
+    <w:p>
+      <w:pPr>
+        <w:pStyle w:val="Heading3"/>
+      </w:pPr>
+      <w:bookmarkStart w:id="69" w:name="_Toc5633885"/>
+      <w:r>
+        <w:t>Tkinter</w:t>
+      </w:r>
+      <w:bookmarkEnd w:id="69"/>
+    </w:p>
+    <w:p>
+      <w:r>
+        <w:t>Tkinter is the Python standard for GUI development. The library allows the development o</w:t>
+      </w:r>
+      <w:r>
+        <w:t xml:space="preserve">f complex windowed GUI’s. It allows the placement of buttons, labels, text boxes, images, radio buttons and drop down menus. </w:t>
+      </w:r>
+      <w:r>
+        <w:t>Tkinter also has GUI’s for functions such as file selection.</w:t>
+      </w:r>
+    </w:p>
+    <w:p>
+      <w:pPr>
+        <w:pStyle w:val="Heading3"/>
+      </w:pPr>
+      <w:r>
+        <w:t>PIL</w:t>
+      </w:r>
+    </w:p>
+    <w:p>
+      <w:r>
+        <w:t>PIL is python’s image library that adds support for opening and saving image</w:t>
+      </w:r>
+      <w:r>
+        <w:t>s in multiple image formats. The library contains functions to easily manipulate images and draw shapes/ text over them. The shape functions have been utilised in this project.</w:t>
+      </w:r>
+    </w:p>
+    <w:p/>
     <w:p>
       <w:pPr>
         <w:pStyle w:val="Heading2"/>
-        <w:rPr>
-          <w:rFonts w:ascii="Arial" w:hAnsi="Arial" w:cs="Arial"/>
-          <w:color w:val="333333"/>
-          <w:shd w:val="clear" w:color="auto" w:fill="FFFFFF"/>
-        </w:rPr>
-      </w:pPr>
-      <w:bookmarkStart w:id="60" w:name="_Toc5112203"/>
-      <w:r>
-        <w:t>Data collection</w:t>
-      </w:r>
-      <w:bookmarkEnd w:id="60"/>
-    </w:p>
+      </w:pPr>
+      <w:bookmarkStart w:id="70" w:name="_Toc5633886"/>
+      <w:r>
+        <w:t xml:space="preserve">Data </w:t>
+      </w:r>
+      <w:bookmarkEnd w:id="70"/>
+      <w:r>
+        <w:t>set</w:t>
+      </w:r>
+    </w:p>
+    <w:p>
+      <w:r>
+        <w:t xml:space="preserve">For a computer to recognise an object, first you have to teach it what the object looks like. There are many different learning techniques however, the technique I chose to implement is supervised learning. </w:t>
+      </w:r>
+      <w:r>
+        <w:t xml:space="preserve">To carry out supervised learning, a </w:t>
+      </w:r>
+      <w:r>
+        <w:t>training</w:t>
+      </w:r>
+      <w:r>
+        <w:t xml:space="preserve"> set must be created. The </w:t>
+      </w:r>
+      <w:r>
+        <w:t>training</w:t>
+      </w:r>
+      <w:r>
+        <w:t xml:space="preserve"> set is labelled and provided to the machine learning model.</w:t>
+      </w:r>
+      <w:r>
+        <w:t xml:space="preserve"> </w:t>
+      </w:r>
+    </w:p>
+    <w:p>
+      <w:pPr>
+        <w:pStyle w:val="Heading3"/>
+      </w:pPr>
+      <w:bookmarkStart w:id="71" w:name="_Toc5633887"/>
+      <w:r>
+        <w:t>Images</w:t>
+      </w:r>
+      <w:bookmarkEnd w:id="71"/>
+    </w:p>
+    <w:p>
+      <w:r>
+        <w:t>The data set cur</w:t>
+      </w:r>
+      <w:r>
+        <w:t xml:space="preserve">rently consists of 250 images of aircraft and 250 images of ground. </w:t>
+      </w:r>
+      <w:r>
+        <w:t>Images were obtained from google earth by taking screenshots of airports, then cropping aircraft and ground and saving</w:t>
+      </w:r>
+      <w:r>
+        <w:t xml:space="preserve"> them as individual images. Examples of training images are shown in Figure 1.</w:t>
+      </w:r>
+    </w:p>
+    <w:p>
+      <w:pPr>
+        <w:keepNext/>
+      </w:pPr>
+      <w:r>
+        <w:rPr>
+          <w:noProof/>
+          <w:lang w:eastAsia="en-GB"/>
+        </w:rPr>
+        <mc:AlternateContent>
+          <mc:Choice Requires="wpg">
+            <w:drawing>
+              <wp:inline distT="0" distB="0" distL="0" distR="0" wp14:anchorId="00EF9AED" wp14:editId="206F9E53">
+                <wp:extent cx="3162300" cy="1524000"/>
+                <wp:effectExtent l="0" t="0" r="0" b="0"/>
+                <wp:docPr id="3" name="Group 3"/>
+                <wp:cNvGraphicFramePr/>
+                <a:graphic xmlns:a="http://schemas.openxmlformats.org/drawingml/2006/main">
+                  <a:graphicData uri="http://schemas.microsoft.com/office/word/2010/wordprocessingGroup">
+                    <wpg:wgp>
+                      <wpg:cNvGrpSpPr/>
+                      <wpg:grpSpPr>
+                        <a:xfrm>
+                          <a:off x="0" y="0"/>
+                          <a:ext cx="3162300" cy="1524000"/>
+                          <a:chOff x="0" y="0"/>
+                          <a:chExt cx="3162300" cy="1524000"/>
+                        </a:xfrm>
+                      </wpg:grpSpPr>
+                      <pic:pic xmlns:pic="http://schemas.openxmlformats.org/drawingml/2006/picture">
+                        <pic:nvPicPr>
+                          <pic:cNvPr id="2" name="Picture 2" descr="M:\capstone_project\Images400x400\189.PNG"/>
+                          <pic:cNvPicPr>
+                            <a:picLocks noChangeAspect="1"/>
+                          </pic:cNvPicPr>
+                        </pic:nvPicPr>
+                        <pic:blipFill>
+                          <a:blip r:embed="rId8" cstate="print">
+                            <a:extLst>
+                              <a:ext uri="{28A0092B-C50C-407E-A947-70E740481C1C}">
+                                <a14:useLocalDpi xmlns:a14="http://schemas.microsoft.com/office/drawing/2010/main" val="0"/>
+                              </a:ext>
+                            </a:extLst>
+                          </a:blip>
+                          <a:srcRect/>
+                          <a:stretch>
+                            <a:fillRect/>
+                          </a:stretch>
+                        </pic:blipFill>
+                        <pic:spPr bwMode="auto">
+                          <a:xfrm flipH="1">
+                            <a:off x="0" y="0"/>
+                            <a:ext cx="1524000" cy="1524000"/>
+                          </a:xfrm>
+                          <a:prstGeom prst="rect">
+                            <a:avLst/>
+                          </a:prstGeom>
+                          <a:noFill/>
+                          <a:ln>
+                            <a:noFill/>
+                          </a:ln>
+                        </pic:spPr>
+                      </pic:pic>
+                      <pic:pic xmlns:pic="http://schemas.openxmlformats.org/drawingml/2006/picture">
+                        <pic:nvPicPr>
+                          <pic:cNvPr id="1" name="Picture 1" descr="M:\capstone_project\Images400x400\36.png"/>
+                          <pic:cNvPicPr>
+                            <a:picLocks noChangeAspect="1"/>
+                          </pic:cNvPicPr>
+                        </pic:nvPicPr>
+                        <pic:blipFill>
+                          <a:blip r:embed="rId9" cstate="print">
+                            <a:extLst>
+                              <a:ext uri="{28A0092B-C50C-407E-A947-70E740481C1C}">
+                                <a14:useLocalDpi xmlns:a14="http://schemas.microsoft.com/office/drawing/2010/main" val="0"/>
+                              </a:ext>
+                            </a:extLst>
+                          </a:blip>
+                          <a:srcRect/>
+                          <a:stretch>
+                            <a:fillRect/>
+                          </a:stretch>
+                        </pic:blipFill>
+                        <pic:spPr bwMode="auto">
+                          <a:xfrm>
+                            <a:off x="1638300" y="0"/>
+                            <a:ext cx="1524000" cy="1524000"/>
+                          </a:xfrm>
+                          <a:prstGeom prst="rect">
+                            <a:avLst/>
+                          </a:prstGeom>
+                          <a:noFill/>
+                          <a:ln>
+                            <a:noFill/>
+                          </a:ln>
+                        </pic:spPr>
+                      </pic:pic>
+                    </wpg:wgp>
+                  </a:graphicData>
+                </a:graphic>
+              </wp:inline>
+            </w:drawing>
+          </mc:Choice>
+          <mc:Fallback>
+            <w:pict>
+              <v:group w14:anchorId="6CA84C91" id="Group 3" o:spid="_x0000_s1026" style="width:249pt;height:120pt;mso-position-horizontal-relative:char;mso-position-vertical-relative:line" coordsize="31623,15240" o:gfxdata="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">
+                <v:shapetype id="_x0000_t75" coordsize="21600,21600" o:spt="75" o:preferrelative="t" path="m@4@5l@4@11@9@11@9@5xe" filled="f" stroked="f">
+                  <v:stroke joinstyle="miter"/>
+                  <v:formulas>
+                    <v:f eqn="if lineDrawn pixelLineWidth 0"/>
+                    <v:f eqn="sum @0 1 0"/>
+                    <v:f eqn="sum 0 0 @1"/>
+                    <v:f eqn="prod @2 1 2"/>
+                    <v:f eqn="prod @3 21600 pixelWidth"/>
+                    <v:f eqn="prod @3 21600 pixelHeight"/>
+                    <v:f eqn="sum @0 0 1"/>
+                    <v:f eqn="prod @6 1 2"/>
+                    <v:f eqn="prod @7 21600 pixelWidth"/>
+                    <v:f eqn="sum @8 21600 0"/>
+                    <v:f eqn="prod @7 21600 pixelHeight"/>
+                    <v:f eqn="sum @10 21600 0"/>
+                  </v:formulas>
+                  <v:path o:extrusionok="f" gradientshapeok="t" o:connecttype="rect"/>
+                  <o:lock v:ext="edit" aspectratio="t"/>
+                </v:shapetype>
+                <v:shape id="Picture 2" o:spid="_x0000_s1027" type="#_x0000_t75" style="position:absolute;width:15240;height:15240;flip:x;visibility:visible;mso-wrap-style:square" o:gfxdata="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">
+                  <v:imagedata r:id="rId10" o:title="189"/>
+                  <v:path arrowok="t"/>
+                </v:shape>
+                <v:shape id="Picture 1" o:spid="_x0000_s1028" type="#_x0000_t75" style="position:absolute;left:16383;width:15240;height:15240;visibility:visible;mso-wrap-style:square" o:gfxdata="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">
+                  <v:imagedata r:id="rId11" o:title="36"/>
+                  <v:path arrowok="t"/>
+                </v:shape>
+                <w10:anchorlock/>
+              </v:group>
+            </w:pict>
+          </mc:Fallback>
+        </mc:AlternateContent>
+      </w:r>
+    </w:p>
+    <w:p>
+      <w:pPr>
+        <w:pStyle w:val="Caption"/>
+      </w:pPr>
+      <w:r>
+        <w:t xml:space="preserve">Figure </w:t>
+      </w:r>
+      <w:r>
+        <w:fldChar w:fldCharType="begin"/>
+      </w:r>
+      <w:r>
+        <w:instrText xml:space="preserve"> SEQ Figure \* ARABIC </w:instrText>
+      </w:r>
+      <w:r>
+        <w:fldChar w:fldCharType="separate"/>
+      </w:r>
+      <w:r>
+        <w:rPr>
+          <w:noProof/>
+        </w:rPr>
+        <w:t>1</w:t>
+      </w:r>
+      <w:r>
+        <w:fldChar w:fldCharType="end"/>
+      </w:r>
+      <w:r>
+        <w:t>: Image of ground (left) image of aircraft (right)</w:t>
+      </w:r>
+    </w:p>
+    <w:p>
+      <w:pPr>
+        <w:pStyle w:val="Caption"/>
+        <w:rPr>
+          <w:i w:val="0"/>
+          <w:color w:val="auto"/>
+          <w:sz w:val="22"/>
+        </w:rPr>
+      </w:pPr>
+      <w:r>
+        <w:rPr>
+          <w:i w:val="0"/>
+          <w:color w:val="auto"/>
+          <w:sz w:val="22"/>
+        </w:rPr>
+        <w:t>I ensured</w:t>
+      </w:r>
+      <w:r>
+        <w:rPr>
+          <w:i w:val="0"/>
+          <w:color w:val="auto"/>
+          <w:sz w:val="22"/>
+        </w:rPr>
+        <w:t xml:space="preserve"> all images of aircraft were rotated so that the aircraft</w:t>
+      </w:r>
+      <w:r>
+        <w:rPr>
+          <w:i w:val="0"/>
+          <w:color w:val="auto"/>
+          <w:sz w:val="22"/>
+        </w:rPr>
+        <w:t xml:space="preserve"> faced north and w</w:t>
+      </w:r>
+      <w:r>
+        <w:rPr>
+          <w:i w:val="0"/>
+          <w:color w:val="auto"/>
+          <w:sz w:val="22"/>
+        </w:rPr>
+        <w:t xml:space="preserve">ere all of the same dimensions (400x400 px) ensuring training was fair and balanced. </w:t>
+      </w:r>
+      <w:r>
+        <w:rPr>
+          <w:i w:val="0"/>
+          <w:color w:val="auto"/>
+          <w:sz w:val="22"/>
+        </w:rPr>
+        <w:t xml:space="preserve">Images are of the PNG format for simplicity. </w:t>
+      </w:r>
+    </w:p>
+    <w:p>
+      <w:pPr>
+        <w:pStyle w:val="Heading3"/>
+      </w:pPr>
+      <w:bookmarkStart w:id="72" w:name="_Toc5633888"/>
+      <w:r>
+        <w:t>Parsing</w:t>
+      </w:r>
+      <w:bookmarkEnd w:id="72"/>
+    </w:p>
+    <w:p>
+      <w:r>
+        <w:t xml:space="preserve">An image in computer science is regarded </w:t>
+      </w:r>
+      <w:r>
+        <w:t>as an</w:t>
+      </w:r>
+      <w:r>
+        <w:t xml:space="preserve"> array</w:t>
+      </w:r>
+      <w:r>
+        <w:t xml:space="preserve"> of values</w:t>
+      </w:r>
+      <w:r>
+        <w:t>. Each field contains a value which is displayed onscreen as colour</w:t>
+      </w:r>
+      <w:r>
+        <w:t xml:space="preserve"> intensity</w:t>
+      </w:r>
+      <w:r>
+        <w:t>.</w:t>
+      </w:r>
+      <w:r>
+        <w:t xml:space="preserve"> To train a machine learning model, images are placed in a large array of </w:t>
+      </w:r>
+      <w:r>
+        <w:t>arrays</w:t>
+      </w:r>
+      <w:r>
+        <w:t xml:space="preserve">. </w:t>
+      </w:r>
+      <w:r>
+        <w:t>To create this array, images are read from storage using the OpenCV library. The OpenCV function reads the image and returns a NumPy array. The image is then stored in a larger array. This process is repeated adding each image to the larger array.</w:t>
+      </w:r>
+      <w:bookmarkStart w:id="73" w:name="_GoBack"/>
+      <w:bookmarkEnd w:id="73"/>
+    </w:p>
+    <w:p/>
     <w:p>
       <w:pPr>
         <w:pStyle w:val="Heading2"/>
       </w:pPr>
-      <w:bookmarkStart w:id="61" w:name="_Toc5112204"/>
-      <w:r>
-        <w:t>Images</w:t>
-      </w:r>
-      <w:bookmarkEnd w:id="61"/>
+      <w:r>
+        <w:t>Pre-Processing</w:t>
+      </w:r>
+    </w:p>
+    <w:p>
+      <w:r>
+        <w:t xml:space="preserve">Why is pre processing important </w:t>
+      </w:r>
+    </w:p>
+    <w:p>
+      <w:r>
+        <w:t>What happened when images weren’t pre processed.</w:t>
+      </w:r>
+    </w:p>
+    <w:p>
+      <w:pPr>
+        <w:pStyle w:val="Heading3"/>
+      </w:pPr>
+      <w:bookmarkStart w:id="74" w:name="_Toc5633889"/>
+      <w:r>
+        <w:t>Histogram of oriented gradients</w:t>
+      </w:r>
+      <w:bookmarkEnd w:id="74"/>
+    </w:p>
+    <w:p>
+      <w:pPr>
+        <w:pStyle w:val="Heading3"/>
+      </w:pPr>
+      <w:bookmarkStart w:id="75" w:name="_Toc5633890"/>
+      <w:r>
+        <w:t>Feature vector</w:t>
+      </w:r>
+      <w:bookmarkEnd w:id="75"/>
     </w:p>
     <w:p>
       <w:pPr>
         <w:pStyle w:val="Heading2"/>
       </w:pPr>
-      <w:bookmarkStart w:id="62" w:name="_Toc5112205"/>
-      <w:r>
-        <w:t>Parsing</w:t>
-      </w:r>
-      <w:bookmarkEnd w:id="62"/>
-    </w:p>
-    <w:p>
-      <w:pPr>
-        <w:pStyle w:val="Heading3"/>
-      </w:pPr>
-      <w:bookmarkStart w:id="63" w:name="_Toc5112206"/>
-      <w:r>
-        <w:t>Histogram of oriented gradients</w:t>
-      </w:r>
-      <w:bookmarkEnd w:id="63"/>
-    </w:p>
-    <w:p>
-      <w:pPr>
-        <w:pStyle w:val="Heading3"/>
-      </w:pPr>
-      <w:bookmarkStart w:id="64" w:name="_Toc5112207"/>
-      <w:r>
-        <w:t>Feature vector</w:t>
-      </w:r>
-      <w:bookmarkEnd w:id="64"/>
+      <w:r>
+        <w:br w:type="page"/>
+      </w:r>
     </w:p>
     <w:p>
       <w:pPr>
         <w:pStyle w:val="Heading2"/>
       </w:pPr>
-      <w:r>
-        <w:br w:type="page"/>
-      </w:r>
-    </w:p>
-    <w:p>
-      <w:pPr>
-        <w:pStyle w:val="Heading2"/>
-      </w:pPr>
-      <w:bookmarkStart w:id="65" w:name="_Toc5112209"/>
+      <w:bookmarkStart w:id="76" w:name="_Toc5633891"/>
       <w:r>
         <w:lastRenderedPageBreak/>
         <w:t>Machine learning</w:t>
       </w:r>
-      <w:bookmarkEnd w:id="65"/>
-    </w:p>
+      <w:bookmarkEnd w:id="76"/>
+    </w:p>
+    <w:p>
+      <w:r>
+        <w:t>Training</w:t>
+      </w:r>
+    </w:p>
+    <w:p/>
     <w:p>
       <w:pPr>
         <w:pStyle w:val="Heading3"/>
       </w:pPr>
-      <w:bookmarkStart w:id="66" w:name="_Toc5112210"/>
+      <w:r>
+        <w:t>Supervised learning</w:t>
+      </w:r>
+    </w:p>
+    <w:p>
+      <w:r>
+        <w:t xml:space="preserve">Supervised learning is the process of providing a machine learning model with labelled training data so it gains  </w:t>
+      </w:r>
+    </w:p>
+    <w:p/>
+    <w:p>
+      <w:pPr>
+        <w:pStyle w:val="Heading3"/>
+      </w:pPr>
+      <w:bookmarkStart w:id="77" w:name="_Toc5633892"/>
       <w:r>
         <w:t>Support vector machines</w:t>
       </w:r>
-      <w:bookmarkEnd w:id="66"/>
+      <w:bookmarkEnd w:id="77"/>
+    </w:p>
+    <w:p>
+      <w:r>
+        <w:t>What is an svm</w:t>
+      </w:r>
     </w:p>
     <w:p>
       <w:pPr>
         <w:pStyle w:val="Heading3"/>
       </w:pPr>
-      <w:bookmarkStart w:id="67" w:name="_Toc5112211"/>
+      <w:bookmarkStart w:id="78" w:name="_Toc5633897"/>
+      <w:r>
+        <w:t>Kernel</w:t>
+      </w:r>
+      <w:bookmarkEnd w:id="78"/>
+    </w:p>
+    <w:p>
+      <w:pPr>
+        <w:pStyle w:val="Heading3"/>
+      </w:pPr>
+      <w:bookmarkStart w:id="79" w:name="_Toc5633895"/>
+      <w:r>
+        <w:t>Hyper parameters and decision boundaries</w:t>
+      </w:r>
+      <w:bookmarkEnd w:id="79"/>
+    </w:p>
+    <w:p>
+      <w:pPr>
+        <w:pStyle w:val="Heading3"/>
+      </w:pPr>
+      <w:bookmarkStart w:id="80" w:name="_Toc5633894"/>
+      <w:r>
+        <w:t>Tuning</w:t>
+      </w:r>
+      <w:bookmarkEnd w:id="80"/>
+    </w:p>
+    <w:p>
+      <w:r>
+        <w:t>Grid search</w:t>
+      </w:r>
+    </w:p>
+    <w:p>
+      <w:pPr>
+        <w:pStyle w:val="Heading3"/>
+      </w:pPr>
+      <w:bookmarkStart w:id="81" w:name="_Toc5633893"/>
       <w:r>
         <w:t>Cross validation</w:t>
       </w:r>
-      <w:bookmarkEnd w:id="67"/>
+      <w:bookmarkEnd w:id="81"/>
+    </w:p>
+    <w:p>
+      <w:r>
+        <w:t>What is cross validation and what scores did you get from different data sets?</w:t>
+      </w:r>
     </w:p>
     <w:p>
       <w:pPr>
         <w:pStyle w:val="Heading3"/>
       </w:pPr>
-      <w:bookmarkStart w:id="68" w:name="_Toc5112212"/>
-      <w:r>
-        <w:t>Tuning</w:t>
-      </w:r>
-      <w:bookmarkEnd w:id="68"/>
-    </w:p>
-    <w:p>
-      <w:pPr>
-        <w:pStyle w:val="Heading3"/>
-      </w:pPr>
-      <w:bookmarkStart w:id="69" w:name="_Toc5112213"/>
-      <w:r>
-        <w:t>Hyper parameters and decision boundaries</w:t>
-      </w:r>
-      <w:bookmarkEnd w:id="69"/>
-    </w:p>
-    <w:p>
-      <w:pPr>
-        <w:pStyle w:val="Heading3"/>
-      </w:pPr>
-      <w:bookmarkStart w:id="70" w:name="_Toc5112214"/>
+      <w:bookmarkStart w:id="82" w:name="_Toc5633896"/>
       <w:r>
         <w:t>Data set</w:t>
       </w:r>
-      <w:bookmarkEnd w:id="70"/>
-    </w:p>
-    <w:p>
-      <w:pPr>
-        <w:pStyle w:val="Heading3"/>
-      </w:pPr>
-      <w:bookmarkStart w:id="71" w:name="_Toc5112215"/>
-      <w:r>
-        <w:t>Kernel</w:t>
-      </w:r>
-      <w:bookmarkEnd w:id="71"/>
+      <w:bookmarkEnd w:id="82"/>
     </w:p>
     <w:p>
       <w:pPr>
@@ -3757,18 +5648,22 @@
       <w:pPr>
         <w:pStyle w:val="Heading1"/>
       </w:pPr>
+      <w:bookmarkStart w:id="83" w:name="_Toc5633898"/>
       <w:r>
         <w:lastRenderedPageBreak/>
         <w:t>Technical Achievement</w:t>
       </w:r>
+      <w:bookmarkEnd w:id="83"/>
     </w:p>
     <w:p>
       <w:pPr>
         <w:pStyle w:val="Heading2"/>
       </w:pPr>
+      <w:bookmarkStart w:id="84" w:name="_Toc5633899"/>
       <w:r>
         <w:t>Results</w:t>
       </w:r>
+      <w:bookmarkEnd w:id="84"/>
       <w:r>
         <w:br w:type="page"/>
       </w:r>
@@ -3782,41 +5677,41 @@
       <w:pPr>
         <w:pStyle w:val="Heading1"/>
       </w:pPr>
-      <w:bookmarkStart w:id="72" w:name="_Toc5112216"/>
+      <w:bookmarkStart w:id="85" w:name="_Toc5633900"/>
       <w:r>
         <w:t>Project Planning</w:t>
       </w:r>
-      <w:bookmarkEnd w:id="72"/>
+      <w:bookmarkEnd w:id="85"/>
     </w:p>
     <w:p>
       <w:pPr>
         <w:pStyle w:val="Heading2"/>
       </w:pPr>
-      <w:bookmarkStart w:id="73" w:name="_Toc5112217"/>
+      <w:bookmarkStart w:id="86" w:name="_Toc5633901"/>
       <w:r>
         <w:t>Momentum</w:t>
       </w:r>
-      <w:bookmarkEnd w:id="73"/>
+      <w:bookmarkEnd w:id="86"/>
     </w:p>
     <w:p>
       <w:pPr>
         <w:pStyle w:val="Heading2"/>
       </w:pPr>
-      <w:bookmarkStart w:id="74" w:name="_Toc5112218"/>
+      <w:bookmarkStart w:id="87" w:name="_Toc5633902"/>
       <w:r>
         <w:t>Adapting to change</w:t>
       </w:r>
-      <w:bookmarkEnd w:id="74"/>
+      <w:bookmarkEnd w:id="87"/>
     </w:p>
     <w:p>
       <w:pPr>
         <w:pStyle w:val="Heading2"/>
       </w:pPr>
-      <w:bookmarkStart w:id="75" w:name="_Toc5112219"/>
+      <w:bookmarkStart w:id="88" w:name="_Toc5633903"/>
       <w:r>
         <w:t>Identifying and dealing with risks</w:t>
       </w:r>
-      <w:bookmarkEnd w:id="75"/>
+      <w:bookmarkEnd w:id="88"/>
       <w:r>
         <w:tab/>
       </w:r>
@@ -3825,31 +5720,31 @@
       <w:pPr>
         <w:pStyle w:val="Heading2"/>
       </w:pPr>
-      <w:bookmarkStart w:id="76" w:name="_Toc5112220"/>
+      <w:bookmarkStart w:id="89" w:name="_Toc5633904"/>
       <w:r>
         <w:t>Achievement</w:t>
       </w:r>
-      <w:bookmarkEnd w:id="76"/>
+      <w:bookmarkEnd w:id="89"/>
     </w:p>
     <w:p>
       <w:pPr>
         <w:pStyle w:val="Heading2"/>
       </w:pPr>
-      <w:bookmarkStart w:id="77" w:name="_Toc5112221"/>
+      <w:bookmarkStart w:id="90" w:name="_Toc5633905"/>
       <w:r>
         <w:t>Performance</w:t>
       </w:r>
-      <w:bookmarkEnd w:id="77"/>
+      <w:bookmarkEnd w:id="90"/>
     </w:p>
     <w:p>
       <w:pPr>
         <w:pStyle w:val="Heading2"/>
       </w:pPr>
-      <w:bookmarkStart w:id="78" w:name="_Toc5112222"/>
+      <w:bookmarkStart w:id="91" w:name="_Toc5633906"/>
       <w:r>
         <w:t>What have I learnt?</w:t>
       </w:r>
-      <w:bookmarkEnd w:id="78"/>
+      <w:bookmarkEnd w:id="91"/>
       <w:r>
         <w:br w:type="page"/>
       </w:r>
@@ -3858,12 +5753,12 @@
       <w:pPr>
         <w:pStyle w:val="Heading1"/>
       </w:pPr>
-      <w:bookmarkStart w:id="79" w:name="_Toc5112223"/>
+      <w:bookmarkStart w:id="92" w:name="_Toc5633907"/>
       <w:r>
         <w:lastRenderedPageBreak/>
         <w:t>Conclusions</w:t>
       </w:r>
-      <w:bookmarkEnd w:id="79"/>
+      <w:bookmarkEnd w:id="92"/>
     </w:p>
     <w:p>
       <w:pPr>
@@ -3873,11 +5768,11 @@
           <w:szCs w:val="32"/>
         </w:rPr>
       </w:pPr>
-      <w:bookmarkStart w:id="80" w:name="_Toc5112224"/>
+      <w:bookmarkStart w:id="93" w:name="_Toc5633908"/>
       <w:r>
         <w:t>Discussion</w:t>
       </w:r>
-      <w:bookmarkEnd w:id="80"/>
+      <w:bookmarkEnd w:id="93"/>
       <w:r>
         <w:br w:type="page"/>
       </w:r>
@@ -3886,12 +5781,12 @@
       <w:pPr>
         <w:pStyle w:val="Heading1"/>
       </w:pPr>
-      <w:bookmarkStart w:id="81" w:name="_Toc5112225"/>
+      <w:bookmarkStart w:id="94" w:name="_Toc5633909"/>
       <w:r>
         <w:lastRenderedPageBreak/>
         <w:t>References</w:t>
       </w:r>
-      <w:bookmarkEnd w:id="81"/>
+      <w:bookmarkEnd w:id="94"/>
     </w:p>
     <w:p>
       <w:pPr>
@@ -3903,74 +5798,82 @@
         </w:rPr>
       </w:pPr>
       <w:r>
-        <w:br w:type="page"/>
-      </w:r>
+        <w:t xml:space="preserve">[1] </w:t>
+      </w:r>
+      <w:hyperlink r:id="rId12" w:history="1">
+        <w:r>
+          <w:rPr>
+            <w:rStyle w:val="Hyperlink"/>
+          </w:rPr>
+          <w:t>https://docs.scipy.org/doc/numpy-1.13.0/user/whatisnumpy.html</w:t>
+        </w:r>
+      </w:hyperlink>
     </w:p>
     <w:p>
       <w:pPr>
         <w:pStyle w:val="Heading1"/>
       </w:pPr>
-      <w:bookmarkStart w:id="82" w:name="_Toc5112226"/>
+      <w:bookmarkStart w:id="95" w:name="_Toc5633910"/>
       <w:r>
         <w:lastRenderedPageBreak/>
         <w:t>Tables, Graphs, Figures and Equations</w:t>
       </w:r>
-      <w:bookmarkEnd w:id="82"/>
+      <w:bookmarkEnd w:id="95"/>
     </w:p>
     <w:p>
       <w:pPr>
         <w:pStyle w:val="Heading1"/>
       </w:pPr>
-      <w:bookmarkStart w:id="83" w:name="_Toc5112227"/>
+      <w:bookmarkStart w:id="96" w:name="_Toc5633911"/>
       <w:r>
         <w:t>Appendices</w:t>
       </w:r>
-      <w:bookmarkEnd w:id="83"/>
+      <w:bookmarkEnd w:id="96"/>
     </w:p>
     <w:p>
       <w:pPr>
         <w:pStyle w:val="Heading2"/>
       </w:pPr>
-      <w:bookmarkStart w:id="84" w:name="_Toc5112228"/>
+      <w:bookmarkStart w:id="97" w:name="_Toc5633912"/>
       <w:r>
         <w:t>Sustainability</w:t>
       </w:r>
-      <w:bookmarkEnd w:id="84"/>
+      <w:bookmarkEnd w:id="97"/>
     </w:p>
     <w:p>
       <w:pPr>
         <w:pStyle w:val="Heading2"/>
       </w:pPr>
-      <w:bookmarkStart w:id="85" w:name="_Toc5112229"/>
+      <w:bookmarkStart w:id="98" w:name="_Toc5633913"/>
       <w:r>
         <w:t>Legal</w:t>
       </w:r>
-      <w:bookmarkEnd w:id="85"/>
+      <w:bookmarkEnd w:id="98"/>
     </w:p>
     <w:p>
       <w:pPr>
         <w:pStyle w:val="Heading2"/>
       </w:pPr>
-      <w:bookmarkStart w:id="86" w:name="_Toc5112230"/>
+      <w:bookmarkStart w:id="99" w:name="_Toc5633914"/>
       <w:r>
         <w:t>Ethical</w:t>
       </w:r>
-      <w:bookmarkEnd w:id="86"/>
+      <w:bookmarkEnd w:id="99"/>
     </w:p>
     <w:p>
       <w:pPr>
         <w:pStyle w:val="Heading2"/>
       </w:pPr>
-      <w:bookmarkStart w:id="87" w:name="_Toc5112231"/>
+      <w:bookmarkStart w:id="100" w:name="_Toc5633915"/>
       <w:r>
         <w:t>Intellectual property</w:t>
       </w:r>
-      <w:bookmarkEnd w:id="87"/>
+      <w:bookmarkEnd w:id="100"/>
     </w:p>
     <w:p/>
     <w:sectPr>
-      <w:headerReference w:type="default" r:id="rId7"/>
-      <w:footerReference w:type="default" r:id="rId8"/>
+      <w:headerReference w:type="default" r:id="rId13"/>
+      <w:footerReference w:type="default" r:id="rId14"/>
       <w:pgSz w:w="11906" w:h="16838"/>
       <w:pgMar w:top="1440" w:right="1440" w:bottom="1440" w:left="1440" w:header="708" w:footer="708" w:gutter="0"/>
       <w:cols w:space="708"/>
@@ -3981,7 +5884,7 @@
 </file>
 
 <file path=word/endnotes.xml><?xml version="1.0" encoding="utf-8"?>
-<w:endnotes xmlns:wpc="http://schemas.microsoft.com/office/word/2010/wordprocessingCanvas" xmlns:cx="http://schemas.microsoft.com/office/drawing/2014/chartex" xmlns:cx1="http://schemas.microsoft.com/office/drawing/2015/9/8/chartex" xmlns:cx2="http://schemas.microsoft.com/office/drawing/2015/10/21/chartex" xmlns:cx3="http://schemas.microsoft.com/office/drawing/2016/5/9/chartex" xmlns:cx4="http://schemas.microsoft.com/office/drawing/2016/5/10/chartex" xmlns:cx5="http://schemas.microsoft.com/office/drawing/2016/5/11/chartex" xmlns:cx6="http://schemas.microsoft.com/office/drawing/2016/5/12/chartex" xmlns:cx7="http://schemas.microsoft.com/office/drawing/2016/5/13/chartex" xmlns:cx8="http://schemas.microsoft.com/office/drawing/2016/5/14/chartex" xmlns:mc="http://schemas.openxmlformats.org/markup-compatibility/2006" xmlns:aink="http://schemas.microsoft.com/office/drawing/2016/ink" xmlns:am3d="http://schemas.microsoft.com/office/drawing/2017/model3d" xmlns:o="urn:schemas-microsoft-com:office:office" xmlns:r="http://schemas.openxmlformats.org/officeDocument/2006/relationships" xmlns:m="http://schemas.openxmlformats.org/officeDocument/2006/math" xmlns:v="urn:schemas-microsoft-com:vml" xmlns:wp14="http://schemas.microsoft.com/office/word/2010/wordprocessingDrawing" xmlns:wp="http://schemas.openxmlformats.org/drawingml/2006/wordprocessingDrawing" xmlns:w10="urn:schemas-microsoft-com:office:word" xmlns:w="http://schemas.openxmlformats.org/wordprocessingml/2006/main" xmlns:w14="http://schemas.microsoft.com/office/word/2010/wordml" xmlns:w15="http://schemas.microsoft.com/office/word/2012/wordml" xmlns:w16cid="http://schemas.microsoft.com/office/word/2016/wordml/cid" xmlns:w16se="http://schemas.microsoft.com/office/word/2015/wordml/symex" xmlns:wpg="http://schemas.microsoft.com/office/word/2010/wordprocessingGroup" xmlns:wpi="http://schemas.microsoft.com/office/word/2010/wordprocessingInk" xmlns:wne="http://schemas.microsoft.com/office/word/2006/wordml" xmlns:wps="http://schemas.microsoft.com/office/word/2010/wordprocessingShape" mc:Ignorable="w14 w15 w16se w16cid wp14">
+<w:endnotes xmlns:wpc="http://schemas.microsoft.com/office/word/2010/wordprocessingCanvas" xmlns:cx="http://schemas.microsoft.com/office/drawing/2014/chartex" xmlns:cx1="http://schemas.microsoft.com/office/drawing/2015/9/8/chartex" xmlns:mc="http://schemas.openxmlformats.org/markup-compatibility/2006" xmlns:o="urn:schemas-microsoft-com:office:office" xmlns:r="http://schemas.openxmlformats.org/officeDocument/2006/relationships" xmlns:m="http://schemas.openxmlformats.org/officeDocument/2006/math" xmlns:v="urn:schemas-microsoft-com:vml" xmlns:wp14="http://schemas.microsoft.com/office/word/2010/wordprocessingDrawing" xmlns:wp="http://schemas.openxmlformats.org/drawingml/2006/wordprocessingDrawing" xmlns:w10="urn:schemas-microsoft-com:office:word" xmlns:w="http://schemas.openxmlformats.org/wordprocessingml/2006/main" xmlns:w14="http://schemas.microsoft.com/office/word/2010/wordml" xmlns:w15="http://schemas.microsoft.com/office/word/2012/wordml" xmlns:w16se="http://schemas.microsoft.com/office/word/2015/wordml/symex" xmlns:wpg="http://schemas.microsoft.com/office/word/2010/wordprocessingGroup" xmlns:wpi="http://schemas.microsoft.com/office/word/2010/wordprocessingInk" xmlns:wne="http://schemas.microsoft.com/office/word/2006/wordml" xmlns:wps="http://schemas.microsoft.com/office/word/2010/wordprocessingShape" mc:Ignorable="w14 w15 w16se wp14">
   <w:endnote w:type="separator" w:id="-1">
     <w:p>
       <w:pPr>
@@ -4006,7 +5909,7 @@
 </file>
 
 <file path=word/footer1.xml><?xml version="1.0" encoding="utf-8"?>
-<w:ftr xmlns:wpc="http://schemas.microsoft.com/office/word/2010/wordprocessingCanvas" xmlns:cx="http://schemas.microsoft.com/office/drawing/2014/chartex" xmlns:cx1="http://schemas.microsoft.com/office/drawing/2015/9/8/chartex" xmlns:cx2="http://schemas.microsoft.com/office/drawing/2015/10/21/chartex" xmlns:cx3="http://schemas.microsoft.com/office/drawing/2016/5/9/chartex" xmlns:cx4="http://schemas.microsoft.com/office/drawing/2016/5/10/chartex" xmlns:cx5="http://schemas.microsoft.com/office/drawing/2016/5/11/chartex" xmlns:cx6="http://schemas.microsoft.com/office/drawing/2016/5/12/chartex" xmlns:cx7="http://schemas.microsoft.com/office/drawing/2016/5/13/chartex" xmlns:cx8="http://schemas.microsoft.com/office/drawing/2016/5/14/chartex" xmlns:mc="http://schemas.openxmlformats.org/markup-compatibility/2006" xmlns:aink="http://schemas.microsoft.com/office/drawing/2016/ink" xmlns:am3d="http://schemas.microsoft.com/office/drawing/2017/model3d" xmlns:o="urn:schemas-microsoft-com:office:office" xmlns:r="http://schemas.openxmlformats.org/officeDocument/2006/relationships" xmlns:m="http://schemas.openxmlformats.org/officeDocument/2006/math" xmlns:v="urn:schemas-microsoft-com:vml" xmlns:wp14="http://schemas.microsoft.com/office/word/2010/wordprocessingDrawing" xmlns:wp="http://schemas.openxmlformats.org/drawingml/2006/wordprocessingDrawing" xmlns:w10="urn:schemas-microsoft-com:office:word" xmlns:w="http://schemas.openxmlformats.org/wordprocessingml/2006/main" xmlns:w14="http://schemas.microsoft.com/office/word/2010/wordml" xmlns:w15="http://schemas.microsoft.com/office/word/2012/wordml" xmlns:w16cid="http://schemas.microsoft.com/office/word/2016/wordml/cid" xmlns:w16se="http://schemas.microsoft.com/office/word/2015/wordml/symex" xmlns:wpg="http://schemas.microsoft.com/office/word/2010/wordprocessingGroup" xmlns:wpi="http://schemas.microsoft.com/office/word/2010/wordprocessingInk" xmlns:wne="http://schemas.microsoft.com/office/word/2006/wordml" xmlns:wps="http://schemas.microsoft.com/office/word/2010/wordprocessingShape" mc:Ignorable="w14 w15 w16se w16cid wp14">
+<w:ftr xmlns:wpc="http://schemas.microsoft.com/office/word/2010/wordprocessingCanvas" xmlns:cx="http://schemas.microsoft.com/office/drawing/2014/chartex" xmlns:cx1="http://schemas.microsoft.com/office/drawing/2015/9/8/chartex" xmlns:mc="http://schemas.openxmlformats.org/markup-compatibility/2006" xmlns:o="urn:schemas-microsoft-com:office:office" xmlns:r="http://schemas.openxmlformats.org/officeDocument/2006/relationships" xmlns:m="http://schemas.openxmlformats.org/officeDocument/2006/math" xmlns:v="urn:schemas-microsoft-com:vml" xmlns:wp14="http://schemas.microsoft.com/office/word/2010/wordprocessingDrawing" xmlns:wp="http://schemas.openxmlformats.org/drawingml/2006/wordprocessingDrawing" xmlns:w10="urn:schemas-microsoft-com:office:word" xmlns:w="http://schemas.openxmlformats.org/wordprocessingml/2006/main" xmlns:w14="http://schemas.microsoft.com/office/word/2010/wordml" xmlns:w15="http://schemas.microsoft.com/office/word/2012/wordml" xmlns:w16se="http://schemas.microsoft.com/office/word/2015/wordml/symex" xmlns:wpg="http://schemas.microsoft.com/office/word/2010/wordprocessingGroup" xmlns:wpi="http://schemas.microsoft.com/office/word/2010/wordprocessingInk" xmlns:wne="http://schemas.microsoft.com/office/word/2006/wordml" xmlns:wps="http://schemas.microsoft.com/office/word/2010/wordprocessingShape" mc:Ignorable="w14 w15 w16se wp14">
   <w:sdt>
     <w:sdtPr>
       <w:id w:val="1035777982"/>
@@ -4039,7 +5942,7 @@
           <w:rPr>
             <w:noProof/>
           </w:rPr>
-          <w:t>19</w:t>
+          <w:t>9</w:t>
         </w:r>
         <w:r>
           <w:rPr>
@@ -4059,7 +5962,7 @@
 </file>
 
 <file path=word/footnotes.xml><?xml version="1.0" encoding="utf-8"?>
-<w:footnotes xmlns:wpc="http://schemas.microsoft.com/office/word/2010/wordprocessingCanvas" xmlns:cx="http://schemas.microsoft.com/office/drawing/2014/chartex" xmlns:cx1="http://schemas.microsoft.com/office/drawing/2015/9/8/chartex" xmlns:cx2="http://schemas.microsoft.com/office/drawing/2015/10/21/chartex" xmlns:cx3="http://schemas.microsoft.com/office/drawing/2016/5/9/chartex" xmlns:cx4="http://schemas.microsoft.com/office/drawing/2016/5/10/chartex" xmlns:cx5="http://schemas.microsoft.com/office/drawing/2016/5/11/chartex" xmlns:cx6="http://schemas.microsoft.com/office/drawing/2016/5/12/chartex" xmlns:cx7="http://schemas.microsoft.com/office/drawing/2016/5/13/chartex" xmlns:cx8="http://schemas.microsoft.com/office/drawing/2016/5/14/chartex" xmlns:mc="http://schemas.openxmlformats.org/markup-compatibility/2006" xmlns:aink="http://schemas.microsoft.com/office/drawing/2016/ink" xmlns:am3d="http://schemas.microsoft.com/office/drawing/2017/model3d" xmlns:o="urn:schemas-microsoft-com:office:office" xmlns:r="http://schemas.openxmlformats.org/officeDocument/2006/relationships" xmlns:m="http://schemas.openxmlformats.org/officeDocument/2006/math" xmlns:v="urn:schemas-microsoft-com:vml" xmlns:wp14="http://schemas.microsoft.com/office/word/2010/wordprocessingDrawing" xmlns:wp="http://schemas.openxmlformats.org/drawingml/2006/wordprocessingDrawing" xmlns:w10="urn:schemas-microsoft-com:office:word" xmlns:w="http://schemas.openxmlformats.org/wordprocessingml/2006/main" xmlns:w14="http://schemas.microsoft.com/office/word/2010/wordml" xmlns:w15="http://schemas.microsoft.com/office/word/2012/wordml" xmlns:w16cid="http://schemas.microsoft.com/office/word/2016/wordml/cid" xmlns:w16se="http://schemas.microsoft.com/office/word/2015/wordml/symex" xmlns:wpg="http://schemas.microsoft.com/office/word/2010/wordprocessingGroup" xmlns:wpi="http://schemas.microsoft.com/office/word/2010/wordprocessingInk" xmlns:wne="http://schemas.microsoft.com/office/word/2006/wordml" xmlns:wps="http://schemas.microsoft.com/office/word/2010/wordprocessingShape" mc:Ignorable="w14 w15 w16se w16cid wp14">
+<w:footnotes xmlns:wpc="http://schemas.microsoft.com/office/word/2010/wordprocessingCanvas" xmlns:cx="http://schemas.microsoft.com/office/drawing/2014/chartex" xmlns:cx1="http://schemas.microsoft.com/office/drawing/2015/9/8/chartex" xmlns:mc="http://schemas.openxmlformats.org/markup-compatibility/2006" xmlns:o="urn:schemas-microsoft-com:office:office" xmlns:r="http://schemas.openxmlformats.org/officeDocument/2006/relationships" xmlns:m="http://schemas.openxmlformats.org/officeDocument/2006/math" xmlns:v="urn:schemas-microsoft-com:vml" xmlns:wp14="http://schemas.microsoft.com/office/word/2010/wordprocessingDrawing" xmlns:wp="http://schemas.openxmlformats.org/drawingml/2006/wordprocessingDrawing" xmlns:w10="urn:schemas-microsoft-com:office:word" xmlns:w="http://schemas.openxmlformats.org/wordprocessingml/2006/main" xmlns:w14="http://schemas.microsoft.com/office/word/2010/wordml" xmlns:w15="http://schemas.microsoft.com/office/word/2012/wordml" xmlns:w16se="http://schemas.microsoft.com/office/word/2015/wordml/symex" xmlns:wpg="http://schemas.microsoft.com/office/word/2010/wordprocessingGroup" xmlns:wpi="http://schemas.microsoft.com/office/word/2010/wordprocessingInk" xmlns:wne="http://schemas.microsoft.com/office/word/2006/wordml" xmlns:wps="http://schemas.microsoft.com/office/word/2010/wordprocessingShape" mc:Ignorable="w14 w15 w16se wp14">
   <w:footnote w:type="separator" w:id="-1">
     <w:p>
       <w:pPr>
@@ -4084,7 +5987,7 @@
 </file>
 
 <file path=word/header1.xml><?xml version="1.0" encoding="utf-8"?>
-<w:hdr xmlns:wpc="http://schemas.microsoft.com/office/word/2010/wordprocessingCanvas" xmlns:cx="http://schemas.microsoft.com/office/drawing/2014/chartex" xmlns:cx1="http://schemas.microsoft.com/office/drawing/2015/9/8/chartex" xmlns:cx2="http://schemas.microsoft.com/office/drawing/2015/10/21/chartex" xmlns:cx3="http://schemas.microsoft.com/office/drawing/2016/5/9/chartex" xmlns:cx4="http://schemas.microsoft.com/office/drawing/2016/5/10/chartex" xmlns:cx5="http://schemas.microsoft.com/office/drawing/2016/5/11/chartex" xmlns:cx6="http://schemas.microsoft.com/office/drawing/2016/5/12/chartex" xmlns:cx7="http://schemas.microsoft.com/office/drawing/2016/5/13/chartex" xmlns:cx8="http://schemas.microsoft.com/office/drawing/2016/5/14/chartex" xmlns:mc="http://schemas.openxmlformats.org/markup-compatibility/2006" xmlns:aink="http://schemas.microsoft.com/office/drawing/2016/ink" xmlns:am3d="http://schemas.microsoft.com/office/drawing/2017/model3d" xmlns:o="urn:schemas-microsoft-com:office:office" xmlns:r="http://schemas.openxmlformats.org/officeDocument/2006/relationships" xmlns:m="http://schemas.openxmlformats.org/officeDocument/2006/math" xmlns:v="urn:schemas-microsoft-com:vml" xmlns:wp14="http://schemas.microsoft.com/office/word/2010/wordprocessingDrawing" xmlns:wp="http://schemas.openxmlformats.org/drawingml/2006/wordprocessingDrawing" xmlns:w10="urn:schemas-microsoft-com:office:word" xmlns:w="http://schemas.openxmlformats.org/wordprocessingml/2006/main" xmlns:w14="http://schemas.microsoft.com/office/word/2010/wordml" xmlns:w15="http://schemas.microsoft.com/office/word/2012/wordml" xmlns:w16cid="http://schemas.microsoft.com/office/word/2016/wordml/cid" xmlns:w16se="http://schemas.microsoft.com/office/word/2015/wordml/symex" xmlns:wpg="http://schemas.microsoft.com/office/word/2010/wordprocessingGroup" xmlns:wpi="http://schemas.microsoft.com/office/word/2010/wordprocessingInk" xmlns:wne="http://schemas.microsoft.com/office/word/2006/wordml" xmlns:wps="http://schemas.microsoft.com/office/word/2010/wordprocessingShape" mc:Ignorable="w14 w15 w16se w16cid wp14">
+<w:hdr xmlns:wpc="http://schemas.microsoft.com/office/word/2010/wordprocessingCanvas" xmlns:cx="http://schemas.microsoft.com/office/drawing/2014/chartex" xmlns:cx1="http://schemas.microsoft.com/office/drawing/2015/9/8/chartex" xmlns:mc="http://schemas.openxmlformats.org/markup-compatibility/2006" xmlns:o="urn:schemas-microsoft-com:office:office" xmlns:r="http://schemas.openxmlformats.org/officeDocument/2006/relationships" xmlns:m="http://schemas.openxmlformats.org/officeDocument/2006/math" xmlns:v="urn:schemas-microsoft-com:vml" xmlns:wp14="http://schemas.microsoft.com/office/word/2010/wordprocessingDrawing" xmlns:wp="http://schemas.openxmlformats.org/drawingml/2006/wordprocessingDrawing" xmlns:w10="urn:schemas-microsoft-com:office:word" xmlns:w="http://schemas.openxmlformats.org/wordprocessingml/2006/main" xmlns:w14="http://schemas.microsoft.com/office/word/2010/wordml" xmlns:w15="http://schemas.microsoft.com/office/word/2012/wordml" xmlns:w16se="http://schemas.microsoft.com/office/word/2015/wordml/symex" xmlns:wpg="http://schemas.microsoft.com/office/word/2010/wordprocessingGroup" xmlns:wpi="http://schemas.microsoft.com/office/word/2010/wordprocessingInk" xmlns:wne="http://schemas.microsoft.com/office/word/2006/wordml" xmlns:wps="http://schemas.microsoft.com/office/word/2010/wordprocessingShape" mc:Ignorable="w14 w15 w16se wp14">
   <w:p>
     <w:pPr>
       <w:pStyle w:val="Header"/>
@@ -4105,8 +6008,402 @@
 </w:hdr>
 </file>
 
+<file path=word/numbering.xml><?xml version="1.0" encoding="utf-8"?>
+<w:numbering xmlns:wpc="http://schemas.microsoft.com/office/word/2010/wordprocessingCanvas" xmlns:cx="http://schemas.microsoft.com/office/drawing/2014/chartex" xmlns:cx1="http://schemas.microsoft.com/office/drawing/2015/9/8/chartex" xmlns:mc="http://schemas.openxmlformats.org/markup-compatibility/2006" xmlns:o="urn:schemas-microsoft-com:office:office" xmlns:r="http://schemas.openxmlformats.org/officeDocument/2006/relationships" xmlns:m="http://schemas.openxmlformats.org/officeDocument/2006/math" xmlns:v="urn:schemas-microsoft-com:vml" xmlns:wp14="http://schemas.microsoft.com/office/word/2010/wordprocessingDrawing" xmlns:wp="http://schemas.openxmlformats.org/drawingml/2006/wordprocessingDrawing" xmlns:w10="urn:schemas-microsoft-com:office:word" xmlns:w="http://schemas.openxmlformats.org/wordprocessingml/2006/main" xmlns:w14="http://schemas.microsoft.com/office/word/2010/wordml" xmlns:w15="http://schemas.microsoft.com/office/word/2012/wordml" xmlns:w16se="http://schemas.microsoft.com/office/word/2015/wordml/symex" xmlns:wpg="http://schemas.microsoft.com/office/word/2010/wordprocessingGroup" xmlns:wpi="http://schemas.microsoft.com/office/word/2010/wordprocessingInk" xmlns:wne="http://schemas.microsoft.com/office/word/2006/wordml" xmlns:wps="http://schemas.microsoft.com/office/word/2010/wordprocessingShape" mc:Ignorable="w14 w15 w16se wp14">
+  <w:abstractNum w:abstractNumId="0" w15:restartNumberingAfterBreak="0">
+    <w:nsid w:val="089D2EB7"/>
+    <w:multiLevelType w:val="hybridMultilevel"/>
+    <w:tmpl w:val="614623FA"/>
+    <w:lvl w:ilvl="0" w:tplc="0809000F">
+      <w:start w:val="1"/>
+      <w:numFmt w:val="decimal"/>
+      <w:lvlText w:val="%1."/>
+      <w:lvlJc w:val="left"/>
+      <w:pPr>
+        <w:ind w:left="720" w:hanging="360"/>
+      </w:pPr>
+    </w:lvl>
+    <w:lvl w:ilvl="1" w:tplc="08090019" w:tentative="1">
+      <w:start w:val="1"/>
+      <w:numFmt w:val="lowerLetter"/>
+      <w:lvlText w:val="%2."/>
+      <w:lvlJc w:val="left"/>
+      <w:pPr>
+        <w:ind w:left="1440" w:hanging="360"/>
+      </w:pPr>
+    </w:lvl>
+    <w:lvl w:ilvl="2" w:tplc="0809001B" w:tentative="1">
+      <w:start w:val="1"/>
+      <w:numFmt w:val="lowerRoman"/>
+      <w:lvlText w:val="%3."/>
+      <w:lvlJc w:val="right"/>
+      <w:pPr>
+        <w:ind w:left="2160" w:hanging="180"/>
+      </w:pPr>
+    </w:lvl>
+    <w:lvl w:ilvl="3" w:tplc="0809000F" w:tentative="1">
+      <w:start w:val="1"/>
+      <w:numFmt w:val="decimal"/>
+      <w:lvlText w:val="%4."/>
+      <w:lvlJc w:val="left"/>
+      <w:pPr>
+        <w:ind w:left="2880" w:hanging="360"/>
+      </w:pPr>
+    </w:lvl>
+    <w:lvl w:ilvl="4" w:tplc="08090019" w:tentative="1">
+      <w:start w:val="1"/>
+      <w:numFmt w:val="lowerLetter"/>
+      <w:lvlText w:val="%5."/>
+      <w:lvlJc w:val="left"/>
+      <w:pPr>
+        <w:ind w:left="3600" w:hanging="360"/>
+      </w:pPr>
+    </w:lvl>
+    <w:lvl w:ilvl="5" w:tplc="0809001B" w:tentative="1">
+      <w:start w:val="1"/>
+      <w:numFmt w:val="lowerRoman"/>
+      <w:lvlText w:val="%6."/>
+      <w:lvlJc w:val="right"/>
+      <w:pPr>
+        <w:ind w:left="4320" w:hanging="180"/>
+      </w:pPr>
+    </w:lvl>
+    <w:lvl w:ilvl="6" w:tplc="0809000F" w:tentative="1">
+      <w:start w:val="1"/>
+      <w:numFmt w:val="decimal"/>
+      <w:lvlText w:val="%7."/>
+      <w:lvlJc w:val="left"/>
+      <w:pPr>
+        <w:ind w:left="5040" w:hanging="360"/>
+      </w:pPr>
+    </w:lvl>
+    <w:lvl w:ilvl="7" w:tplc="08090019" w:tentative="1">
+      <w:start w:val="1"/>
+      <w:numFmt w:val="lowerLetter"/>
+      <w:lvlText w:val="%8."/>
+      <w:lvlJc w:val="left"/>
+      <w:pPr>
+        <w:ind w:left="5760" w:hanging="360"/>
+      </w:pPr>
+    </w:lvl>
+    <w:lvl w:ilvl="8" w:tplc="0809001B" w:tentative="1">
+      <w:start w:val="1"/>
+      <w:numFmt w:val="lowerRoman"/>
+      <w:lvlText w:val="%9."/>
+      <w:lvlJc w:val="right"/>
+      <w:pPr>
+        <w:ind w:left="6480" w:hanging="180"/>
+      </w:pPr>
+    </w:lvl>
+  </w:abstractNum>
+  <w:abstractNum w:abstractNumId="1" w15:restartNumberingAfterBreak="0">
+    <w:nsid w:val="26D6294A"/>
+    <w:multiLevelType w:val="hybridMultilevel"/>
+    <w:tmpl w:val="B8BC8BC4"/>
+    <w:lvl w:ilvl="0" w:tplc="5240DF9A">
+      <w:start w:val="1"/>
+      <w:numFmt w:val="lowerLetter"/>
+      <w:lvlText w:val="%1."/>
+      <w:lvlJc w:val="left"/>
+      <w:pPr>
+        <w:ind w:left="1080" w:hanging="360"/>
+      </w:pPr>
+      <w:rPr>
+        <w:rFonts w:hint="default"/>
+      </w:rPr>
+    </w:lvl>
+    <w:lvl w:ilvl="1" w:tplc="08090019" w:tentative="1">
+      <w:start w:val="1"/>
+      <w:numFmt w:val="lowerLetter"/>
+      <w:lvlText w:val="%2."/>
+      <w:lvlJc w:val="left"/>
+      <w:pPr>
+        <w:ind w:left="1800" w:hanging="360"/>
+      </w:pPr>
+    </w:lvl>
+    <w:lvl w:ilvl="2" w:tplc="0809001B" w:tentative="1">
+      <w:start w:val="1"/>
+      <w:numFmt w:val="lowerRoman"/>
+      <w:lvlText w:val="%3."/>
+      <w:lvlJc w:val="right"/>
+      <w:pPr>
+        <w:ind w:left="2520" w:hanging="180"/>
+      </w:pPr>
+    </w:lvl>
+    <w:lvl w:ilvl="3" w:tplc="0809000F" w:tentative="1">
+      <w:start w:val="1"/>
+      <w:numFmt w:val="decimal"/>
+      <w:lvlText w:val="%4."/>
+      <w:lvlJc w:val="left"/>
+      <w:pPr>
+        <w:ind w:left="3240" w:hanging="360"/>
+      </w:pPr>
+    </w:lvl>
+    <w:lvl w:ilvl="4" w:tplc="08090019" w:tentative="1">
+      <w:start w:val="1"/>
+      <w:numFmt w:val="lowerLetter"/>
+      <w:lvlText w:val="%5."/>
+      <w:lvlJc w:val="left"/>
+      <w:pPr>
+        <w:ind w:left="3960" w:hanging="360"/>
+      </w:pPr>
+    </w:lvl>
+    <w:lvl w:ilvl="5" w:tplc="0809001B" w:tentative="1">
+      <w:start w:val="1"/>
+      <w:numFmt w:val="lowerRoman"/>
+      <w:lvlText w:val="%6."/>
+      <w:lvlJc w:val="right"/>
+      <w:pPr>
+        <w:ind w:left="4680" w:hanging="180"/>
+      </w:pPr>
+    </w:lvl>
+    <w:lvl w:ilvl="6" w:tplc="0809000F" w:tentative="1">
+      <w:start w:val="1"/>
+      <w:numFmt w:val="decimal"/>
+      <w:lvlText w:val="%7."/>
+      <w:lvlJc w:val="left"/>
+      <w:pPr>
+        <w:ind w:left="5400" w:hanging="360"/>
+      </w:pPr>
+    </w:lvl>
+    <w:lvl w:ilvl="7" w:tplc="08090019" w:tentative="1">
+      <w:start w:val="1"/>
+      <w:numFmt w:val="lowerLetter"/>
+      <w:lvlText w:val="%8."/>
+      <w:lvlJc w:val="left"/>
+      <w:pPr>
+        <w:ind w:left="6120" w:hanging="360"/>
+      </w:pPr>
+    </w:lvl>
+    <w:lvl w:ilvl="8" w:tplc="0809001B" w:tentative="1">
+      <w:start w:val="1"/>
+      <w:numFmt w:val="lowerRoman"/>
+      <w:lvlText w:val="%9."/>
+      <w:lvlJc w:val="right"/>
+      <w:pPr>
+        <w:ind w:left="6840" w:hanging="180"/>
+      </w:pPr>
+    </w:lvl>
+  </w:abstractNum>
+  <w:abstractNum w:abstractNumId="2" w15:restartNumberingAfterBreak="0">
+    <w:nsid w:val="35C622C6"/>
+    <w:multiLevelType w:val="hybridMultilevel"/>
+    <w:tmpl w:val="482E8974"/>
+    <w:lvl w:ilvl="0" w:tplc="EA30DDEC">
+      <w:start w:val="1"/>
+      <w:numFmt w:val="lowerLetter"/>
+      <w:lvlText w:val="%1."/>
+      <w:lvlJc w:val="left"/>
+      <w:pPr>
+        <w:ind w:left="1080" w:hanging="360"/>
+      </w:pPr>
+      <w:rPr>
+        <w:rFonts w:hint="default"/>
+      </w:rPr>
+    </w:lvl>
+    <w:lvl w:ilvl="1" w:tplc="08090019" w:tentative="1">
+      <w:start w:val="1"/>
+      <w:numFmt w:val="lowerLetter"/>
+      <w:lvlText w:val="%2."/>
+      <w:lvlJc w:val="left"/>
+      <w:pPr>
+        <w:ind w:left="1800" w:hanging="360"/>
+      </w:pPr>
+    </w:lvl>
+    <w:lvl w:ilvl="2" w:tplc="0809001B" w:tentative="1">
+      <w:start w:val="1"/>
+      <w:numFmt w:val="lowerRoman"/>
+      <w:lvlText w:val="%3."/>
+      <w:lvlJc w:val="right"/>
+      <w:pPr>
+        <w:ind w:left="2520" w:hanging="180"/>
+      </w:pPr>
+    </w:lvl>
+    <w:lvl w:ilvl="3" w:tplc="0809000F" w:tentative="1">
+      <w:start w:val="1"/>
+      <w:numFmt w:val="decimal"/>
+      <w:lvlText w:val="%4."/>
+      <w:lvlJc w:val="left"/>
+      <w:pPr>
+        <w:ind w:left="3240" w:hanging="360"/>
+      </w:pPr>
+    </w:lvl>
+    <w:lvl w:ilvl="4" w:tplc="08090019" w:tentative="1">
+      <w:start w:val="1"/>
+      <w:numFmt w:val="lowerLetter"/>
+      <w:lvlText w:val="%5."/>
+      <w:lvlJc w:val="left"/>
+      <w:pPr>
+        <w:ind w:left="3960" w:hanging="360"/>
+      </w:pPr>
+    </w:lvl>
+    <w:lvl w:ilvl="5" w:tplc="0809001B" w:tentative="1">
+      <w:start w:val="1"/>
+      <w:numFmt w:val="lowerRoman"/>
+      <w:lvlText w:val="%6."/>
+      <w:lvlJc w:val="right"/>
+      <w:pPr>
+        <w:ind w:left="4680" w:hanging="180"/>
+      </w:pPr>
+    </w:lvl>
+    <w:lvl w:ilvl="6" w:tplc="0809000F" w:tentative="1">
+      <w:start w:val="1"/>
+      <w:numFmt w:val="decimal"/>
+      <w:lvlText w:val="%7."/>
+      <w:lvlJc w:val="left"/>
+      <w:pPr>
+        <w:ind w:left="5400" w:hanging="360"/>
+      </w:pPr>
+    </w:lvl>
+    <w:lvl w:ilvl="7" w:tplc="08090019" w:tentative="1">
+      <w:start w:val="1"/>
+      <w:numFmt w:val="lowerLetter"/>
+      <w:lvlText w:val="%8."/>
+      <w:lvlJc w:val="left"/>
+      <w:pPr>
+        <w:ind w:left="6120" w:hanging="360"/>
+      </w:pPr>
+    </w:lvl>
+    <w:lvl w:ilvl="8" w:tplc="0809001B" w:tentative="1">
+      <w:start w:val="1"/>
+      <w:numFmt w:val="lowerRoman"/>
+      <w:lvlText w:val="%9."/>
+      <w:lvlJc w:val="right"/>
+      <w:pPr>
+        <w:ind w:left="6840" w:hanging="180"/>
+      </w:pPr>
+    </w:lvl>
+  </w:abstractNum>
+  <w:abstractNum w:abstractNumId="3" w15:restartNumberingAfterBreak="0">
+    <w:nsid w:val="5BB31BAF"/>
+    <w:multiLevelType w:val="hybridMultilevel"/>
+    <w:tmpl w:val="09D6A12C"/>
+    <w:lvl w:ilvl="0" w:tplc="0809000F">
+      <w:start w:val="1"/>
+      <w:numFmt w:val="decimal"/>
+      <w:lvlText w:val="%1."/>
+      <w:lvlJc w:val="left"/>
+      <w:pPr>
+        <w:ind w:left="720" w:hanging="360"/>
+      </w:pPr>
+      <w:rPr>
+        <w:rFonts w:hint="default"/>
+      </w:rPr>
+    </w:lvl>
+    <w:lvl w:ilvl="1" w:tplc="08090003" w:tentative="1">
+      <w:start w:val="1"/>
+      <w:numFmt w:val="bullet"/>
+      <w:lvlText w:val="o"/>
+      <w:lvlJc w:val="left"/>
+      <w:pPr>
+        <w:ind w:left="1440" w:hanging="360"/>
+      </w:pPr>
+      <w:rPr>
+        <w:rFonts w:ascii="Courier New" w:hAnsi="Courier New" w:cs="Courier New" w:hint="default"/>
+      </w:rPr>
+    </w:lvl>
+    <w:lvl w:ilvl="2" w:tplc="08090005" w:tentative="1">
+      <w:start w:val="1"/>
+      <w:numFmt w:val="bullet"/>
+      <w:lvlText w:val=""/>
+      <w:lvlJc w:val="left"/>
+      <w:pPr>
+        <w:ind w:left="2160" w:hanging="360"/>
+      </w:pPr>
+      <w:rPr>
+        <w:rFonts w:ascii="Wingdings" w:hAnsi="Wingdings" w:hint="default"/>
+      </w:rPr>
+    </w:lvl>
+    <w:lvl w:ilvl="3" w:tplc="08090001" w:tentative="1">
+      <w:start w:val="1"/>
+      <w:numFmt w:val="bullet"/>
+      <w:lvlText w:val=""/>
+      <w:lvlJc w:val="left"/>
+      <w:pPr>
+        <w:ind w:left="2880" w:hanging="360"/>
+      </w:pPr>
+      <w:rPr>
+        <w:rFonts w:ascii="Symbol" w:hAnsi="Symbol" w:hint="default"/>
+      </w:rPr>
+    </w:lvl>
+    <w:lvl w:ilvl="4" w:tplc="08090003" w:tentative="1">
+      <w:start w:val="1"/>
+      <w:numFmt w:val="bullet"/>
+      <w:lvlText w:val="o"/>
+      <w:lvlJc w:val="left"/>
+      <w:pPr>
+        <w:ind w:left="3600" w:hanging="360"/>
+      </w:pPr>
+      <w:rPr>
+        <w:rFonts w:ascii="Courier New" w:hAnsi="Courier New" w:cs="Courier New" w:hint="default"/>
+      </w:rPr>
+    </w:lvl>
+    <w:lvl w:ilvl="5" w:tplc="08090005" w:tentative="1">
+      <w:start w:val="1"/>
+      <w:numFmt w:val="bullet"/>
+      <w:lvlText w:val=""/>
+      <w:lvlJc w:val="left"/>
+      <w:pPr>
+        <w:ind w:left="4320" w:hanging="360"/>
+      </w:pPr>
+      <w:rPr>
+        <w:rFonts w:ascii="Wingdings" w:hAnsi="Wingdings" w:hint="default"/>
+      </w:rPr>
+    </w:lvl>
+    <w:lvl w:ilvl="6" w:tplc="08090001" w:tentative="1">
+      <w:start w:val="1"/>
+      <w:numFmt w:val="bullet"/>
+      <w:lvlText w:val=""/>
+      <w:lvlJc w:val="left"/>
+      <w:pPr>
+        <w:ind w:left="5040" w:hanging="360"/>
+      </w:pPr>
+      <w:rPr>
+        <w:rFonts w:ascii="Symbol" w:hAnsi="Symbol" w:hint="default"/>
+      </w:rPr>
+    </w:lvl>
+    <w:lvl w:ilvl="7" w:tplc="08090003" w:tentative="1">
+      <w:start w:val="1"/>
+      <w:numFmt w:val="bullet"/>
+      <w:lvlText w:val="o"/>
+      <w:lvlJc w:val="left"/>
+      <w:pPr>
+        <w:ind w:left="5760" w:hanging="360"/>
+      </w:pPr>
+      <w:rPr>
+        <w:rFonts w:ascii="Courier New" w:hAnsi="Courier New" w:cs="Courier New" w:hint="default"/>
+      </w:rPr>
+    </w:lvl>
+    <w:lvl w:ilvl="8" w:tplc="08090005" w:tentative="1">
+      <w:start w:val="1"/>
+      <w:numFmt w:val="bullet"/>
+      <w:lvlText w:val=""/>
+      <w:lvlJc w:val="left"/>
+      <w:pPr>
+        <w:ind w:left="6480" w:hanging="360"/>
+      </w:pPr>
+      <w:rPr>
+        <w:rFonts w:ascii="Wingdings" w:hAnsi="Wingdings" w:hint="default"/>
+      </w:rPr>
+    </w:lvl>
+  </w:abstractNum>
+  <w:num w:numId="1">
+    <w:abstractNumId w:val="0"/>
+  </w:num>
+  <w:num w:numId="2">
+    <w:abstractNumId w:val="3"/>
+  </w:num>
+  <w:num w:numId="3">
+    <w:abstractNumId w:val="2"/>
+  </w:num>
+  <w:num w:numId="4">
+    <w:abstractNumId w:val="1"/>
+  </w:num>
+</w:numbering>
+</file>
+
 <file path=word/people.xml><?xml version="1.0" encoding="utf-8"?>
-<w15:people xmlns:wpc="http://schemas.microsoft.com/office/word/2010/wordprocessingCanvas" xmlns:cx="http://schemas.microsoft.com/office/drawing/2014/chartex" xmlns:cx1="http://schemas.microsoft.com/office/drawing/2015/9/8/chartex" xmlns:cx2="http://schemas.microsoft.com/office/drawing/2015/10/21/chartex" xmlns:cx3="http://schemas.microsoft.com/office/drawing/2016/5/9/chartex" xmlns:cx4="http://schemas.microsoft.com/office/drawing/2016/5/10/chartex" xmlns:cx5="http://schemas.microsoft.com/office/drawing/2016/5/11/chartex" xmlns:cx6="http://schemas.microsoft.com/office/drawing/2016/5/12/chartex" xmlns:cx7="http://schemas.microsoft.com/office/drawing/2016/5/13/chartex" xmlns:cx8="http://schemas.microsoft.com/office/drawing/2016/5/14/chartex" xmlns:mc="http://schemas.openxmlformats.org/markup-compatibility/2006" xmlns:aink="http://schemas.microsoft.com/office/drawing/2016/ink" xmlns:am3d="http://schemas.microsoft.com/office/drawing/2017/model3d" xmlns:o="urn:schemas-microsoft-com:office:office" xmlns:r="http://schemas.openxmlformats.org/officeDocument/2006/relationships" xmlns:m="http://schemas.openxmlformats.org/officeDocument/2006/math" xmlns:v="urn:schemas-microsoft-com:vml" xmlns:wp14="http://schemas.microsoft.com/office/word/2010/wordprocessingDrawing" xmlns:wp="http://schemas.openxmlformats.org/drawingml/2006/wordprocessingDrawing" xmlns:w10="urn:schemas-microsoft-com:office:word" xmlns:w="http://schemas.openxmlformats.org/wordprocessingml/2006/main" xmlns:w14="http://schemas.microsoft.com/office/word/2010/wordml" xmlns:w15="http://schemas.microsoft.com/office/word/2012/wordml" xmlns:w16cid="http://schemas.microsoft.com/office/word/2016/wordml/cid" xmlns:w16se="http://schemas.microsoft.com/office/word/2015/wordml/symex" xmlns:wpg="http://schemas.microsoft.com/office/word/2010/wordprocessingGroup" xmlns:wpi="http://schemas.microsoft.com/office/word/2010/wordprocessingInk" xmlns:wne="http://schemas.microsoft.com/office/word/2006/wordml" xmlns:wps="http://schemas.microsoft.com/office/word/2010/wordprocessingShape" mc:Ignorable="w14 w15 w16se w16cid wp14">
+<w15:people xmlns:wpc="http://schemas.microsoft.com/office/word/2010/wordprocessingCanvas" xmlns:cx="http://schemas.microsoft.com/office/drawing/2014/chartex" xmlns:cx1="http://schemas.microsoft.com/office/drawing/2015/9/8/chartex" xmlns:mc="http://schemas.openxmlformats.org/markup-compatibility/2006" xmlns:o="urn:schemas-microsoft-com:office:office" xmlns:r="http://schemas.openxmlformats.org/officeDocument/2006/relationships" xmlns:m="http://schemas.openxmlformats.org/officeDocument/2006/math" xmlns:v="urn:schemas-microsoft-com:vml" xmlns:wp14="http://schemas.microsoft.com/office/word/2010/wordprocessingDrawing" xmlns:wp="http://schemas.openxmlformats.org/drawingml/2006/wordprocessingDrawing" xmlns:w10="urn:schemas-microsoft-com:office:word" xmlns:w="http://schemas.openxmlformats.org/wordprocessingml/2006/main" xmlns:w14="http://schemas.microsoft.com/office/word/2010/wordml" xmlns:w15="http://schemas.microsoft.com/office/word/2012/wordml" xmlns:w16se="http://schemas.microsoft.com/office/word/2015/wordml/symex" xmlns:wpg="http://schemas.microsoft.com/office/word/2010/wordprocessingGroup" xmlns:wpi="http://schemas.microsoft.com/office/word/2010/wordprocessingInk" xmlns:wne="http://schemas.microsoft.com/office/word/2006/wordml" xmlns:wps="http://schemas.microsoft.com/office/word/2010/wordprocessingShape" mc:Ignorable="w14 w15 w16se wp14">
   <w15:person w15:author="Kai Roper-Blackman">
     <w15:presenceInfo w15:providerId="Windows Live" w15:userId="bfbcac1294a7f644"/>
   </w15:person>
@@ -4114,7 +6411,7 @@
 </file>
 
 <file path=word/styles.xml><?xml version="1.0" encoding="utf-8"?>
-<w:styles xmlns:mc="http://schemas.openxmlformats.org/markup-compatibility/2006" xmlns:r="http://schemas.openxmlformats.org/officeDocument/2006/relationships" xmlns:w="http://schemas.openxmlformats.org/wordprocessingml/2006/main" xmlns:w14="http://schemas.microsoft.com/office/word/2010/wordml" xmlns:w15="http://schemas.microsoft.com/office/word/2012/wordml" xmlns:w16cid="http://schemas.microsoft.com/office/word/2016/wordml/cid" xmlns:w16se="http://schemas.microsoft.com/office/word/2015/wordml/symex" mc:Ignorable="w14 w15 w16se w16cid">
+<w:styles xmlns:mc="http://schemas.openxmlformats.org/markup-compatibility/2006" xmlns:r="http://schemas.openxmlformats.org/officeDocument/2006/relationships" xmlns:w="http://schemas.openxmlformats.org/wordprocessingml/2006/main" xmlns:w14="http://schemas.microsoft.com/office/word/2010/wordml" xmlns:w15="http://schemas.microsoft.com/office/word/2012/wordml" xmlns:w16se="http://schemas.microsoft.com/office/word/2015/wordml/symex" mc:Ignorable="w14 w15 w16se">
   <w:docDefaults>
     <w:rPrDefault>
       <w:rPr>
@@ -4130,7 +6427,7 @@
       </w:pPr>
     </w:pPrDefault>
   </w:docDefaults>
-  <w:latentStyles w:defLockedState="0" w:defUIPriority="99" w:defSemiHidden="0" w:defUnhideWhenUsed="0" w:defQFormat="0" w:count="375">
+  <w:latentStyles w:defLockedState="0" w:defUIPriority="99" w:defSemiHidden="0" w:defUnhideWhenUsed="0" w:defQFormat="0" w:count="371">
     <w:lsdException w:name="Normal" w:uiPriority="0" w:qFormat="1"/>
     <w:lsdException w:name="heading 1" w:uiPriority="9" w:qFormat="1"/>
     <w:lsdException w:name="heading 2" w:semiHidden="1" w:uiPriority="9" w:unhideWhenUsed="1" w:qFormat="1"/>
@@ -4236,6 +6533,7 @@
     <w:lsdException w:name="HTML Sample" w:semiHidden="1" w:unhideWhenUsed="1"/>
     <w:lsdException w:name="HTML Typewriter" w:semiHidden="1" w:unhideWhenUsed="1"/>
     <w:lsdException w:name="HTML Variable" w:semiHidden="1" w:unhideWhenUsed="1"/>
+    <w:lsdException w:name="Normal Table" w:semiHidden="1" w:unhideWhenUsed="1"/>
     <w:lsdException w:name="annotation subject" w:semiHidden="1" w:unhideWhenUsed="1"/>
     <w:lsdException w:name="No List" w:semiHidden="1" w:unhideWhenUsed="1"/>
     <w:lsdException w:name="Outline List 1" w:semiHidden="1" w:unhideWhenUsed="1"/>
@@ -4279,8 +6577,10 @@
     <w:lsdException w:name="Table Elegant" w:semiHidden="1" w:unhideWhenUsed="1"/>
     <w:lsdException w:name="Table Professional" w:semiHidden="1" w:unhideWhenUsed="1"/>
     <w:lsdException w:name="Table Subtle 1" w:semiHidden="1" w:unhideWhenUsed="1"/>
+    <w:lsdException w:name="Table Subtle 2" w:semiHidden="1" w:unhideWhenUsed="1"/>
     <w:lsdException w:name="Table Web 1" w:semiHidden="1" w:unhideWhenUsed="1"/>
     <w:lsdException w:name="Table Web 2" w:semiHidden="1" w:unhideWhenUsed="1"/>
+    <w:lsdException w:name="Table Web 3" w:semiHidden="1" w:unhideWhenUsed="1"/>
     <w:lsdException w:name="Balloon Text" w:semiHidden="1" w:unhideWhenUsed="1"/>
     <w:lsdException w:name="Table Grid" w:uiPriority="39"/>
     <w:lsdException w:name="Table Theme" w:semiHidden="1" w:unhideWhenUsed="1"/>
@@ -4499,10 +6799,6 @@
     <w:lsdException w:name="List Table 5 Dark Accent 6" w:uiPriority="50"/>
     <w:lsdException w:name="List Table 6 Colorful Accent 6" w:uiPriority="51"/>
     <w:lsdException w:name="List Table 7 Colorful Accent 6" w:uiPriority="52"/>
-    <w:lsdException w:name="Mention" w:semiHidden="1" w:unhideWhenUsed="1"/>
-    <w:lsdException w:name="Smart Hyperlink" w:semiHidden="1" w:unhideWhenUsed="1"/>
-    <w:lsdException w:name="Hashtag" w:semiHidden="1" w:unhideWhenUsed="1"/>
-    <w:lsdException w:name="Unresolved Mention" w:semiHidden="1" w:unhideWhenUsed="1"/>
   </w:latentStyles>
   <w:style w:type="paragraph" w:default="1" w:styleId="Normal">
     <w:name w:val="Normal"/>
@@ -4576,6 +6872,7 @@
   <w:style w:type="character" w:default="1" w:styleId="DefaultParagraphFont">
     <w:name w:val="Default Paragraph Font"/>
     <w:uiPriority w:val="1"/>
+    <w:semiHidden/>
     <w:unhideWhenUsed/>
   </w:style>
   <w:style w:type="table" w:default="1" w:styleId="TableNormal">
@@ -4762,6 +7059,55 @@
       <w:sz w:val="24"/>
       <w:szCs w:val="24"/>
       <w:lang w:val="en-US"/>
+    </w:rPr>
+  </w:style>
+  <w:style w:type="table" w:styleId="TableGrid">
+    <w:name w:val="Table Grid"/>
+    <w:basedOn w:val="TableNormal"/>
+    <w:uiPriority w:val="39"/>
+    <w:rsid w:val="003075BD"/>
+    <w:pPr>
+      <w:spacing w:after="0" w:line="240" w:lineRule="auto"/>
+    </w:pPr>
+    <w:tblPr>
+      <w:tblBorders>
+        <w:top w:val="single" w:sz="4" w:space="0" w:color="auto"/>
+        <w:left w:val="single" w:sz="4" w:space="0" w:color="auto"/>
+        <w:bottom w:val="single" w:sz="4" w:space="0" w:color="auto"/>
+        <w:right w:val="single" w:sz="4" w:space="0" w:color="auto"/>
+        <w:insideH w:val="single" w:sz="4" w:space="0" w:color="auto"/>
+        <w:insideV w:val="single" w:sz="4" w:space="0" w:color="auto"/>
+      </w:tblBorders>
+    </w:tblPr>
+  </w:style>
+  <w:style w:type="paragraph" w:styleId="ListParagraph">
+    <w:name w:val="List Paragraph"/>
+    <w:basedOn w:val="Normal"/>
+    <w:uiPriority w:val="34"/>
+    <w:qFormat/>
+    <w:rsid w:val="00A14DF1"/>
+    <w:pPr>
+      <w:ind w:left="720"/>
+      <w:contextualSpacing/>
+    </w:pPr>
+  </w:style>
+  <w:style w:type="paragraph" w:styleId="Caption">
+    <w:name w:val="caption"/>
+    <w:basedOn w:val="Normal"/>
+    <w:next w:val="Normal"/>
+    <w:uiPriority w:val="35"/>
+    <w:unhideWhenUsed/>
+    <w:qFormat/>
+    <w:rsid w:val="006411A2"/>
+    <w:pPr>
+      <w:spacing w:after="200" w:line="240" w:lineRule="auto"/>
+    </w:pPr>
+    <w:rPr>
+      <w:i/>
+      <w:iCs/>
+      <w:color w:val="44546A" w:themeColor="text2"/>
+      <w:sz w:val="18"/>
+      <w:szCs w:val="18"/>
     </w:rPr>
   </w:style>
 </w:styles>
@@ -5067,7 +7413,7 @@
 </file>
 
 <file path=customXml/itemProps1.xml><?xml version="1.0" encoding="utf-8"?>
-<ds:datastoreItem xmlns:ds="http://schemas.openxmlformats.org/officeDocument/2006/customXml" ds:itemID="{A9BC6A67-7764-4DDD-9E94-A83A3E17A639}">
+<ds:datastoreItem xmlns:ds="http://schemas.openxmlformats.org/officeDocument/2006/customXml" ds:itemID="{C1ACF0E1-19F6-45B1-8C70-46B62EA66E49}">
   <ds:schemaRefs>
     <ds:schemaRef ds:uri="http://schemas.openxmlformats.org/officeDocument/2006/bibliography"/>
   </ds:schemaRefs>

</xml_diff>

<commit_message>
Updated final report technical achievement section
</commit_message>
<xml_diff>
--- a/Documents/Final Report.docx
+++ b/Documents/Final Report.docx
@@ -4222,8 +4222,8 @@
         <w:lastRenderedPageBreak/>
         <w:t>List of Symbols</w:t>
       </w:r>
+      <w:bookmarkEnd w:id="55"/>
       <w:bookmarkEnd w:id="0"/>
-      <w:bookmarkEnd w:id="55"/>
     </w:p>
     <w:tbl>
       <w:tblPr>
@@ -4878,8 +4878,6 @@
       <w:r>
         <w:t>be established. The training set can be varied to identify additional vehicles or identify completely different objects.</w:t>
       </w:r>
-      <w:bookmarkStart w:id="61" w:name="_GoBack"/>
-      <w:bookmarkEnd w:id="61"/>
       <w:r>
         <w:br w:type="page"/>
       </w:r>
@@ -4888,243 +4886,243 @@
       <w:pPr>
         <w:pStyle w:val="Heading1"/>
       </w:pPr>
-      <w:bookmarkStart w:id="62" w:name="_Toc5894797"/>
+      <w:bookmarkStart w:id="61" w:name="_Toc5894797"/>
       <w:r>
         <w:lastRenderedPageBreak/>
         <w:t>Methods</w:t>
       </w:r>
+      <w:bookmarkEnd w:id="61"/>
+    </w:p>
+    <w:p>
+      <w:pPr>
+        <w:pStyle w:val="Heading2"/>
+      </w:pPr>
+      <w:bookmarkStart w:id="62" w:name="_Toc5894798"/>
+      <w:r>
+        <w:t>Internal and External Libraries</w:t>
+      </w:r>
       <w:bookmarkEnd w:id="62"/>
     </w:p>
     <w:p>
-      <w:pPr>
-        <w:pStyle w:val="Heading2"/>
-      </w:pPr>
-      <w:bookmarkStart w:id="63" w:name="_Toc5894798"/>
-      <w:r>
-        <w:t>Internal and External Libraries</w:t>
+      <w:r>
+        <w:t xml:space="preserve">During </w:t>
+      </w:r>
+      <w:r>
+        <w:t>the</w:t>
+      </w:r>
+      <w:r>
+        <w:t xml:space="preserve"> project, I have used a variety of libraries to aid the completion of </w:t>
+      </w:r>
+      <w:r>
+        <w:t>the projects aims and objectives.</w:t>
+      </w:r>
+      <w:r>
+        <w:t xml:space="preserve"> </w:t>
+      </w:r>
+      <w:r>
+        <w:t>Writing</w:t>
+      </w:r>
+      <w:r>
+        <w:t xml:space="preserve"> code to support </w:t>
+      </w:r>
+      <w:r>
+        <w:t>all functionality provided by product</w:t>
+      </w:r>
+      <w:r>
+        <w:t xml:space="preserve"> would be </w:t>
+      </w:r>
+      <w:r>
+        <w:t>very difficult to</w:t>
+      </w:r>
+      <w:r>
+        <w:t xml:space="preserve"> </w:t>
+      </w:r>
+      <w:r>
+        <w:t xml:space="preserve">to </w:t>
+      </w:r>
+      <w:r>
+        <w:t>achieve</w:t>
+      </w:r>
+      <w:r>
+        <w:t xml:space="preserve"> in t</w:t>
+      </w:r>
+      <w:r>
+        <w:t>he tight timescale given.</w:t>
+      </w:r>
+    </w:p>
+    <w:p>
+      <w:r>
+        <w:t xml:space="preserve">The language I have chosen for this project is python as it has a large range of image processing libraries available </w:t>
+      </w:r>
+      <w:r>
+        <w:t>and offers a wide range of features such as object orientation</w:t>
+      </w:r>
+      <w:r>
+        <w:t xml:space="preserve">. </w:t>
+      </w:r>
+      <w:r>
+        <w:t>Internal libraries come as standard with the python package whereas external libraries are developed by third parties.</w:t>
+      </w:r>
+      <w:r>
+        <w:t xml:space="preserve"> All </w:t>
+      </w:r>
+      <w:r>
+        <w:t>third-party</w:t>
+      </w:r>
+      <w:r>
+        <w:t xml:space="preserve"> libraries used during this project are used in accordance to licensing laws and agreements laid out in there terms and conditions.</w:t>
+      </w:r>
+    </w:p>
+    <w:p>
+      <w:pPr>
+        <w:pStyle w:val="Heading3"/>
+      </w:pPr>
+      <w:bookmarkStart w:id="63" w:name="_Toc5894799"/>
+      <w:r>
+        <w:t>OpenCV</w:t>
       </w:r>
       <w:bookmarkEnd w:id="63"/>
     </w:p>
     <w:p>
       <w:r>
-        <w:t xml:space="preserve">During </w:t>
-      </w:r>
-      <w:r>
-        <w:t>the</w:t>
-      </w:r>
-      <w:r>
-        <w:t xml:space="preserve"> project, I have used a variety of libraries to aid the completion of </w:t>
-      </w:r>
-      <w:r>
-        <w:t>the projects aims and objectives.</w:t>
+        <w:t xml:space="preserve">The library used to </w:t>
+      </w:r>
+      <w:r>
+        <w:t>read</w:t>
+      </w:r>
+      <w:r>
+        <w:t xml:space="preserve"> images from PNG format to </w:t>
+      </w:r>
+      <w:r>
+        <w:t>NumPy</w:t>
+      </w:r>
+      <w:r>
+        <w:t xml:space="preserve"> array</w:t>
+      </w:r>
+      <w:r>
+        <w:t>s</w:t>
+      </w:r>
+      <w:r>
+        <w:t xml:space="preserve"> was OpenCV. </w:t>
+      </w:r>
+      <w:r>
+        <w:t xml:space="preserve">OpenCV has tools for image manipulation and other image related functions. </w:t>
+      </w:r>
+      <w:r>
+        <w:t>OpenCV was used to rotate images before training.</w:t>
+      </w:r>
+    </w:p>
+    <w:p>
+      <w:pPr>
+        <w:pStyle w:val="Heading3"/>
+      </w:pPr>
+      <w:bookmarkStart w:id="64" w:name="_Toc5894800"/>
+      <w:r>
+        <w:t>Scikit-L</w:t>
+      </w:r>
+      <w:r>
+        <w:t>earn</w:t>
+      </w:r>
+      <w:bookmarkEnd w:id="64"/>
+    </w:p>
+    <w:p>
+      <w:r>
+        <w:t>Scikit-L</w:t>
+      </w:r>
+      <w:r>
+        <w:t xml:space="preserve">earn is a </w:t>
+      </w:r>
+      <w:r>
+        <w:t xml:space="preserve">well-documented </w:t>
+      </w:r>
+      <w:r>
+        <w:t xml:space="preserve">Machine learning library that offers </w:t>
+      </w:r>
+      <w:r>
+        <w:t xml:space="preserve">a wide range of </w:t>
+      </w:r>
+      <w:r>
+        <w:t xml:space="preserve">tools for </w:t>
+      </w:r>
+      <w:r>
+        <w:t xml:space="preserve">machine learning, data mining and </w:t>
+      </w:r>
+      <w:r>
+        <w:t>data analysis</w:t>
+      </w:r>
+      <w:r>
+        <w:t>. Scikit-learn has developed a Support Vector Machine that can be easily utilised for aircraft identification</w:t>
+      </w:r>
+      <w:r>
+        <w:t>.</w:t>
+      </w:r>
+      <w:r>
+        <w:t xml:space="preserve"> The SVM forms the basis of my product and classifies objects as it sees fit.</w:t>
+      </w:r>
+    </w:p>
+    <w:p>
+      <w:pPr>
+        <w:pStyle w:val="Heading3"/>
+      </w:pPr>
+      <w:bookmarkStart w:id="65" w:name="_Toc5894801"/>
+      <w:r>
+        <w:t>Scikit-I</w:t>
+      </w:r>
+      <w:r>
+        <w:t>mage</w:t>
+      </w:r>
+      <w:bookmarkEnd w:id="65"/>
+    </w:p>
+    <w:p>
+      <w:r>
+        <w:t>Scikit-I</w:t>
+      </w:r>
+      <w:r>
+        <w:t xml:space="preserve">mage is a collection of image processing algorithms for the Python programming language. This </w:t>
+      </w:r>
+      <w:r>
+        <w:t>library</w:t>
+      </w:r>
+      <w:r>
+        <w:t xml:space="preserve"> contains the HOG algorithm used in image pre-processing</w:t>
+      </w:r>
+      <w:r>
+        <w:t xml:space="preserve"> to allow the SVM to distinguish between objects in images.</w:t>
+      </w:r>
+    </w:p>
+    <w:p>
+      <w:pPr>
+        <w:pStyle w:val="Heading3"/>
+      </w:pPr>
+      <w:bookmarkStart w:id="66" w:name="_Toc5894802"/>
+      <w:r>
+        <w:t>FPDF</w:t>
+      </w:r>
+      <w:bookmarkEnd w:id="66"/>
+    </w:p>
+    <w:p>
+      <w:r>
+        <w:t>FPDF is a library that a</w:t>
+      </w:r>
+      <w:r>
+        <w:t>llows interaction between Python and pdf files. This allows the results of classification to be saved to and viewed by the user.</w:t>
       </w:r>
       <w:r>
         <w:t xml:space="preserve"> </w:t>
       </w:r>
-      <w:r>
-        <w:t>Writing</w:t>
-      </w:r>
-      <w:r>
-        <w:t xml:space="preserve"> code to support </w:t>
-      </w:r>
-      <w:r>
-        <w:t>all functionality provided by product</w:t>
-      </w:r>
-      <w:r>
-        <w:t xml:space="preserve"> would be </w:t>
-      </w:r>
-      <w:r>
-        <w:t>very difficult to</w:t>
-      </w:r>
-      <w:r>
-        <w:t xml:space="preserve"> </w:t>
-      </w:r>
-      <w:r>
-        <w:t xml:space="preserve">to </w:t>
-      </w:r>
-      <w:r>
-        <w:t>achieve</w:t>
-      </w:r>
-      <w:r>
-        <w:t xml:space="preserve"> in t</w:t>
-      </w:r>
-      <w:r>
-        <w:t>he tight timescale given.</w:t>
-      </w:r>
-    </w:p>
-    <w:p>
-      <w:r>
-        <w:t xml:space="preserve">The language I have chosen for this project is python as it has a large range of image processing libraries available </w:t>
-      </w:r>
-      <w:r>
-        <w:t>and offers a wide range of features such as object orientation</w:t>
-      </w:r>
-      <w:r>
-        <w:t xml:space="preserve">. </w:t>
-      </w:r>
-      <w:r>
-        <w:t>Internal libraries come as standard with the python package whereas external libraries are developed by third parties.</w:t>
-      </w:r>
-      <w:r>
-        <w:t xml:space="preserve"> All </w:t>
-      </w:r>
-      <w:r>
-        <w:t>third-party</w:t>
-      </w:r>
-      <w:r>
-        <w:t xml:space="preserve"> libraries used during this project are used in accordance to licensing laws and agreements laid out in there terms and conditions.</w:t>
-      </w:r>
     </w:p>
     <w:p>
       <w:pPr>
         <w:pStyle w:val="Heading3"/>
       </w:pPr>
-      <w:bookmarkStart w:id="64" w:name="_Toc5894799"/>
-      <w:r>
-        <w:t>OpenCV</w:t>
-      </w:r>
-      <w:bookmarkEnd w:id="64"/>
-    </w:p>
-    <w:p>
-      <w:r>
-        <w:t xml:space="preserve">The library used to </w:t>
-      </w:r>
-      <w:r>
-        <w:t>read</w:t>
-      </w:r>
-      <w:r>
-        <w:t xml:space="preserve"> images from PNG format to </w:t>
-      </w:r>
-      <w:r>
-        <w:t>NumPy</w:t>
-      </w:r>
-      <w:r>
-        <w:t xml:space="preserve"> array</w:t>
-      </w:r>
-      <w:r>
-        <w:t>s</w:t>
-      </w:r>
-      <w:r>
-        <w:t xml:space="preserve"> was OpenCV. </w:t>
-      </w:r>
-      <w:r>
-        <w:t xml:space="preserve">OpenCV has tools for image manipulation and other image related functions. </w:t>
-      </w:r>
-      <w:r>
-        <w:t>OpenCV was used to rotate images before training.</w:t>
-      </w:r>
-    </w:p>
-    <w:p>
-      <w:pPr>
-        <w:pStyle w:val="Heading3"/>
-      </w:pPr>
-      <w:bookmarkStart w:id="65" w:name="_Toc5894800"/>
-      <w:r>
-        <w:t>Scikit-L</w:t>
-      </w:r>
-      <w:r>
-        <w:t>earn</w:t>
-      </w:r>
-      <w:bookmarkEnd w:id="65"/>
-    </w:p>
-    <w:p>
-      <w:r>
-        <w:t>Scikit-L</w:t>
-      </w:r>
-      <w:r>
-        <w:t xml:space="preserve">earn is a </w:t>
-      </w:r>
-      <w:r>
-        <w:t xml:space="preserve">well-documented </w:t>
-      </w:r>
-      <w:r>
-        <w:t xml:space="preserve">Machine learning library that offers </w:t>
-      </w:r>
-      <w:r>
-        <w:t xml:space="preserve">a wide range of </w:t>
-      </w:r>
-      <w:r>
-        <w:t xml:space="preserve">tools for </w:t>
-      </w:r>
-      <w:r>
-        <w:t xml:space="preserve">machine learning, data mining and </w:t>
-      </w:r>
-      <w:r>
-        <w:t>data analysis</w:t>
-      </w:r>
-      <w:r>
-        <w:t>. Scikit-learn has developed a Support Vector Machine that can be easily utilised for aircraft identification</w:t>
-      </w:r>
-      <w:r>
-        <w:t>.</w:t>
-      </w:r>
-      <w:r>
-        <w:t xml:space="preserve"> The SVM forms the basis of my product and classifies objects as it sees fit.</w:t>
-      </w:r>
-    </w:p>
-    <w:p>
-      <w:pPr>
-        <w:pStyle w:val="Heading3"/>
-      </w:pPr>
-      <w:bookmarkStart w:id="66" w:name="_Toc5894801"/>
-      <w:r>
-        <w:t>Scikit-I</w:t>
-      </w:r>
-      <w:r>
-        <w:t>mage</w:t>
-      </w:r>
-      <w:bookmarkEnd w:id="66"/>
-    </w:p>
-    <w:p>
-      <w:r>
-        <w:t>Scikit-I</w:t>
-      </w:r>
-      <w:r>
-        <w:t xml:space="preserve">mage is a collection of image processing algorithms for the Python programming language. This </w:t>
-      </w:r>
-      <w:r>
-        <w:t>library</w:t>
-      </w:r>
-      <w:r>
-        <w:t xml:space="preserve"> contains the HOG algorithm used in image pre-processing</w:t>
-      </w:r>
-      <w:r>
-        <w:t xml:space="preserve"> to allow the SVM to distinguish between objects in images.</w:t>
-      </w:r>
-    </w:p>
-    <w:p>
-      <w:pPr>
-        <w:pStyle w:val="Heading3"/>
-      </w:pPr>
-      <w:bookmarkStart w:id="67" w:name="_Toc5894802"/>
-      <w:r>
-        <w:t>FPDF</w:t>
+      <w:bookmarkStart w:id="67" w:name="_Toc5894803"/>
+      <w:r>
+        <w:t>NumP</w:t>
+      </w:r>
+      <w:r>
+        <w:t>y</w:t>
       </w:r>
       <w:bookmarkEnd w:id="67"/>
-    </w:p>
-    <w:p>
-      <w:r>
-        <w:t>FPDF is a library that a</w:t>
-      </w:r>
-      <w:r>
-        <w:t>llows interaction between Python and pdf files. This allows the results of classification to be saved to and viewed by the user.</w:t>
-      </w:r>
-      <w:r>
-        <w:t xml:space="preserve"> </w:t>
-      </w:r>
-    </w:p>
-    <w:p>
-      <w:pPr>
-        <w:pStyle w:val="Heading3"/>
-      </w:pPr>
-      <w:bookmarkStart w:id="68" w:name="_Toc5894803"/>
-      <w:r>
-        <w:t>NumP</w:t>
-      </w:r>
-      <w:r>
-        <w:t>y</w:t>
-      </w:r>
-      <w:bookmarkEnd w:id="68"/>
     </w:p>
     <w:p>
       <w:pPr>
@@ -5187,60 +5185,60 @@
       <w:pPr>
         <w:pStyle w:val="Heading3"/>
       </w:pPr>
-      <w:bookmarkStart w:id="69" w:name="_Toc5894804"/>
+      <w:bookmarkStart w:id="68" w:name="_Toc5894804"/>
       <w:r>
         <w:t>Matplotlib</w:t>
       </w:r>
+      <w:bookmarkEnd w:id="68"/>
+    </w:p>
+    <w:p>
+      <w:r>
+        <w:t>Matplotlib is a 2D plotting library that produces publication quality figures.</w:t>
+      </w:r>
+      <w:r>
+        <w:t xml:space="preserve"> During this project, I used its features to display results of classification to the user and allow them to interact with them using the libraries GUI. This allows them to zoom in and move Images and plots around as they wished. The user can also choose to save the output if they wish for later viewing.</w:t>
+      </w:r>
+    </w:p>
+    <w:p>
+      <w:pPr>
+        <w:pStyle w:val="Heading3"/>
+      </w:pPr>
+      <w:bookmarkStart w:id="69" w:name="_Toc5894805"/>
+      <w:r>
+        <w:t>Tkinter</w:t>
+      </w:r>
       <w:bookmarkEnd w:id="69"/>
     </w:p>
     <w:p>
       <w:r>
-        <w:t>Matplotlib is a 2D plotting library that produces publication quality figures.</w:t>
-      </w:r>
-      <w:r>
-        <w:t xml:space="preserve"> During this project, I used its features to display results of classification to the user and allow them to interact with them using the libraries GUI. This allows them to zoom in and move Images and plots around as they wished. The user can also choose to save the output if they wish for later viewing.</w:t>
+        <w:t>Tkinter is the Python standard for GUI development. The library allows the development o</w:t>
+      </w:r>
+      <w:r>
+        <w:t xml:space="preserve">f complex windowed GUI’s. It allows the placement of buttons, labels, text boxes, images, radio buttons and </w:t>
+      </w:r>
+      <w:r>
+        <w:t>drop-down</w:t>
+      </w:r>
+      <w:r>
+        <w:t xml:space="preserve"> menus. </w:t>
+      </w:r>
+      <w:r>
+        <w:t>Tkinter also has GUI’s for functions such as file selection.</w:t>
+      </w:r>
+      <w:r>
+        <w:t xml:space="preserve"> </w:t>
       </w:r>
     </w:p>
     <w:p>
       <w:pPr>
         <w:pStyle w:val="Heading3"/>
       </w:pPr>
-      <w:bookmarkStart w:id="70" w:name="_Toc5894805"/>
-      <w:r>
-        <w:t>Tkinter</w:t>
-      </w:r>
-      <w:bookmarkEnd w:id="70"/>
-    </w:p>
-    <w:p>
-      <w:r>
-        <w:t>Tkinter is the Python standard for GUI development. The library allows the development o</w:t>
-      </w:r>
-      <w:r>
-        <w:t xml:space="preserve">f complex windowed GUI’s. It allows the placement of buttons, labels, text boxes, images, radio buttons and </w:t>
-      </w:r>
-      <w:r>
-        <w:t>drop-down</w:t>
-      </w:r>
-      <w:r>
-        <w:t xml:space="preserve"> menus. </w:t>
-      </w:r>
-      <w:r>
-        <w:t>Tkinter also has GUI’s for functions such as file selection.</w:t>
-      </w:r>
-      <w:r>
-        <w:t xml:space="preserve"> </w:t>
-      </w:r>
-    </w:p>
-    <w:p>
-      <w:pPr>
-        <w:pStyle w:val="Heading3"/>
-      </w:pPr>
-      <w:bookmarkStart w:id="71" w:name="_Toc5894806"/>
+      <w:bookmarkStart w:id="70" w:name="_Toc5894806"/>
       <w:r>
         <w:lastRenderedPageBreak/>
         <w:t>PIL</w:t>
       </w:r>
-      <w:bookmarkEnd w:id="71"/>
+      <w:bookmarkEnd w:id="70"/>
     </w:p>
     <w:p>
       <w:r>
@@ -5268,7 +5266,7 @@
       <w:pPr>
         <w:pStyle w:val="Heading2"/>
       </w:pPr>
-      <w:bookmarkStart w:id="72" w:name="_Toc5894807"/>
+      <w:bookmarkStart w:id="71" w:name="_Toc5894807"/>
       <w:r>
         <w:lastRenderedPageBreak/>
         <w:t xml:space="preserve">Data </w:t>
@@ -5276,61 +5274,61 @@
       <w:r>
         <w:t>set</w:t>
       </w:r>
+      <w:bookmarkEnd w:id="71"/>
+    </w:p>
+    <w:p>
+      <w:r>
+        <w:t xml:space="preserve">For a computer to recognise an object, first you </w:t>
+      </w:r>
+      <w:r>
+        <w:t>must</w:t>
+      </w:r>
+      <w:r>
+        <w:t xml:space="preserve"> teach it what the object looks like. There are many different learning techniques </w:t>
+      </w:r>
+      <w:r>
+        <w:t xml:space="preserve">and methods to do this. The </w:t>
+      </w:r>
+      <w:r>
+        <w:t xml:space="preserve">technique I chose to implement </w:t>
+      </w:r>
+      <w:r>
+        <w:t>was</w:t>
+      </w:r>
+      <w:r>
+        <w:t xml:space="preserve"> supervised learning. </w:t>
+      </w:r>
+      <w:r>
+        <w:t xml:space="preserve">To carry out supervised learning, a </w:t>
+      </w:r>
+      <w:r>
+        <w:t>training</w:t>
+      </w:r>
+      <w:r>
+        <w:t xml:space="preserve"> set must be created. The </w:t>
+      </w:r>
+      <w:r>
+        <w:t>training</w:t>
+      </w:r>
+      <w:r>
+        <w:t xml:space="preserve"> set </w:t>
+      </w:r>
+      <w:r>
+        <w:t>must show an accurate representation of the object or the model will fail to understand</w:t>
+      </w:r>
+      <w:r>
+        <w:t xml:space="preserve"> what it is identifying.</w:t>
+      </w:r>
+    </w:p>
+    <w:p>
+      <w:pPr>
+        <w:pStyle w:val="Heading3"/>
+      </w:pPr>
+      <w:bookmarkStart w:id="72" w:name="_Toc5894808"/>
+      <w:r>
+        <w:t>Images</w:t>
+      </w:r>
       <w:bookmarkEnd w:id="72"/>
-    </w:p>
-    <w:p>
-      <w:r>
-        <w:t xml:space="preserve">For a computer to recognise an object, first you </w:t>
-      </w:r>
-      <w:r>
-        <w:t>must</w:t>
-      </w:r>
-      <w:r>
-        <w:t xml:space="preserve"> teach it what the object looks like. There are many different learning techniques </w:t>
-      </w:r>
-      <w:r>
-        <w:t xml:space="preserve">and methods to do this. The </w:t>
-      </w:r>
-      <w:r>
-        <w:t xml:space="preserve">technique I chose to implement </w:t>
-      </w:r>
-      <w:r>
-        <w:t>was</w:t>
-      </w:r>
-      <w:r>
-        <w:t xml:space="preserve"> supervised learning. </w:t>
-      </w:r>
-      <w:r>
-        <w:t xml:space="preserve">To carry out supervised learning, a </w:t>
-      </w:r>
-      <w:r>
-        <w:t>training</w:t>
-      </w:r>
-      <w:r>
-        <w:t xml:space="preserve"> set must be created. The </w:t>
-      </w:r>
-      <w:r>
-        <w:t>training</w:t>
-      </w:r>
-      <w:r>
-        <w:t xml:space="preserve"> set </w:t>
-      </w:r>
-      <w:r>
-        <w:t>must show an accurate representation of the object or the model will fail to understand</w:t>
-      </w:r>
-      <w:r>
-        <w:t xml:space="preserve"> what it is identifying.</w:t>
-      </w:r>
-    </w:p>
-    <w:p>
-      <w:pPr>
-        <w:pStyle w:val="Heading3"/>
-      </w:pPr>
-      <w:bookmarkStart w:id="73" w:name="_Toc5894808"/>
-      <w:r>
-        <w:t>Images</w:t>
-      </w:r>
-      <w:bookmarkEnd w:id="73"/>
     </w:p>
     <w:p>
       <w:r>
@@ -5508,27 +5506,14 @@
       <w:r>
         <w:t xml:space="preserve">Figure </w:t>
       </w:r>
-      <w:r>
-        <w:fldChar w:fldCharType="begin"/>
-      </w:r>
-      <w:r>
-        <w:instrText xml:space="preserve"> SEQ Figure \* ARABIC </w:instrText>
-      </w:r>
-      <w:r>
-        <w:fldChar w:fldCharType="separate"/>
-      </w:r>
-      <w:r>
-        <w:rPr>
-          <w:noProof/>
-        </w:rPr>
-        <w:t>1</w:t>
-      </w:r>
-      <w:r>
-        <w:rPr>
-          <w:noProof/>
-        </w:rPr>
-        <w:fldChar w:fldCharType="end"/>
-      </w:r>
+      <w:fldSimple w:instr=" SEQ Figure \* ARABIC ">
+        <w:r>
+          <w:rPr>
+            <w:noProof/>
+          </w:rPr>
+          <w:t>1</w:t>
+        </w:r>
+      </w:fldSimple>
       <w:r>
         <w:t>: Image of ground (left) image of aircraft (right)</w:t>
       </w:r>
@@ -5873,27 +5858,14 @@
       <w:r>
         <w:t xml:space="preserve">Figure </w:t>
       </w:r>
-      <w:r>
-        <w:fldChar w:fldCharType="begin"/>
-      </w:r>
-      <w:r>
-        <w:instrText xml:space="preserve"> SEQ Figure \* ARABIC </w:instrText>
-      </w:r>
-      <w:r>
-        <w:fldChar w:fldCharType="separate"/>
-      </w:r>
-      <w:r>
-        <w:rPr>
-          <w:noProof/>
-        </w:rPr>
-        <w:t>2</w:t>
-      </w:r>
-      <w:r>
-        <w:rPr>
-          <w:noProof/>
-        </w:rPr>
-        <w:fldChar w:fldCharType="end"/>
-      </w:r>
+      <w:fldSimple w:instr=" SEQ Figure \* ARABIC ">
+        <w:r>
+          <w:rPr>
+            <w:noProof/>
+          </w:rPr>
+          <w:t>2</w:t>
+        </w:r>
+      </w:fldSimple>
       <w:r>
         <w:t xml:space="preserve">: Image not included in data </w:t>
       </w:r>
@@ -5904,131 +5876,143 @@
     <w:p>
       <w:r>
         <w:lastRenderedPageBreak/>
-        <w:t xml:space="preserve">Images of aircraft with complicated surroundings such as complex jetways, terminals and </w:t>
-      </w:r>
-      <w:r>
-        <w:t xml:space="preserve">vehicles in many cases were also disregarded. This is because it shifts the centre of attention of the SVM. The SVM will start to think an aircraft is an aircraft when it has an assortment of surrounding vehicles, buildings and jetways in proximity. The idea behind the </w:t>
+        <w:t xml:space="preserve">Images of aircraft with complicated surroundings such as complex </w:t>
+      </w:r>
+      <w:r>
+        <w:t>jet ways</w:t>
+      </w:r>
+      <w:r>
+        <w:t xml:space="preserve">, terminals and </w:t>
+      </w:r>
+      <w:r>
+        <w:t xml:space="preserve">vehicles in many cases were also disregarded. This is because it shifts the centre of attention of the SVM. The SVM will start to think an aircraft is an aircraft when it has an assortment of surrounding vehicles, buildings and </w:t>
+      </w:r>
+      <w:r>
+        <w:t>jet ways</w:t>
+      </w:r>
+      <w:r>
+        <w:t xml:space="preserve"> in proximity. The idea behind the </w:t>
       </w:r>
     </w:p>
     <w:p>
       <w:pPr>
         <w:pStyle w:val="Heading3"/>
       </w:pPr>
-      <w:bookmarkStart w:id="74" w:name="_Toc5894809"/>
+      <w:bookmarkStart w:id="73" w:name="_Toc5894809"/>
       <w:r>
         <w:t>Parsing</w:t>
       </w:r>
+      <w:bookmarkEnd w:id="73"/>
+    </w:p>
+    <w:p>
+      <w:r>
+        <w:t>An image in computer science is regarded as an array</w:t>
+      </w:r>
+      <w:r>
+        <w:t xml:space="preserve"> of values</w:t>
+      </w:r>
+      <w:r>
+        <w:t xml:space="preserve">. Each field contains a value which is displayed onscreen as </w:t>
+      </w:r>
+      <w:r>
+        <w:t xml:space="preserve">a channels </w:t>
+      </w:r>
+      <w:r>
+        <w:t>colour intensity. To train a machine learning model</w:t>
+      </w:r>
+      <w:r>
+        <w:t xml:space="preserve">, the training set is provided as an array of image data. The image data created by reading images from the file system using the OpenCV library. The OpenCV </w:t>
+      </w:r>
+      <w:r>
+        <w:t xml:space="preserve">function to read images, returns a NumPy array of raw image data. The image data is then added to a large array containing other training data. The process is repeated for every image in the training set until the training data is contained in a single array. Concurrent to this process, a separate label array is filled with 1’s and 0’s. 1 = Aircraft, 0 = Ground. This array tells the SVM </w:t>
+      </w:r>
+      <w:r>
+        <w:t>which image belong</w:t>
+      </w:r>
+      <w:r>
+        <w:t>s</w:t>
+      </w:r>
+      <w:r>
+        <w:t xml:space="preserve"> to which classifier.</w:t>
+      </w:r>
+    </w:p>
+    <w:p>
+      <w:r>
+        <w:t>To</w:t>
+      </w:r>
+      <w:r>
+        <w:t xml:space="preserve"> add an element of further realism,</w:t>
+      </w:r>
+      <w:r>
+        <w:t xml:space="preserve"> the method that generates the training set for the large image search,</w:t>
+      </w:r>
+      <w:r>
+        <w:t xml:space="preserve"> </w:t>
+      </w:r>
+      <w:r>
+        <w:t>manipulates images</w:t>
+      </w:r>
+      <w:r>
+        <w:t xml:space="preserve"> at random to remove any element of bias that may be incurred by the default training set. This is done before training. Images are rotated randomly by intervals of 90 degrees and then pre-processed (see next section). They are then added to the large training array.</w:t>
+      </w:r>
+    </w:p>
+    <w:p>
+      <w:pPr>
+        <w:pStyle w:val="Heading2"/>
+      </w:pPr>
+      <w:bookmarkStart w:id="74" w:name="_Toc5894810"/>
+      <w:r>
+        <w:t>Pre-Processing</w:t>
+      </w:r>
       <w:bookmarkEnd w:id="74"/>
     </w:p>
     <w:p>
       <w:r>
-        <w:t>An image in computer science is regarded as an array</w:t>
-      </w:r>
-      <w:r>
-        <w:t xml:space="preserve"> of values</w:t>
-      </w:r>
-      <w:r>
-        <w:t xml:space="preserve">. Each field contains a value which is displayed onscreen as </w:t>
-      </w:r>
-      <w:r>
-        <w:t xml:space="preserve">a channels </w:t>
-      </w:r>
-      <w:r>
-        <w:t>colour intensity. To train a machine learning model</w:t>
-      </w:r>
-      <w:r>
-        <w:t xml:space="preserve">, the training set is provided as an array of image data. The image data created by reading images from the file system using the OpenCV library. The OpenCV </w:t>
-      </w:r>
-      <w:r>
-        <w:t xml:space="preserve">function to read images, returns a NumPy array of raw image data. The image data is then added to a large array containing other training data. The process is repeated for every image in the training set until the training data is contained in a single array. Concurrent to this process, a separate label array is filled with 1’s and 0’s. 1 = Aircraft, 0 = Ground. This array tells the SVM </w:t>
-      </w:r>
-      <w:r>
-        <w:t>which image belong</w:t>
-      </w:r>
-      <w:r>
-        <w:t>s</w:t>
-      </w:r>
-      <w:r>
-        <w:t xml:space="preserve"> to which classifier.</w:t>
-      </w:r>
-    </w:p>
-    <w:p>
-      <w:r>
-        <w:t>To</w:t>
-      </w:r>
-      <w:r>
-        <w:t xml:space="preserve"> add an element of further realism,</w:t>
-      </w:r>
-      <w:r>
-        <w:t xml:space="preserve"> the method that generates the training set for the large image search,</w:t>
+        <w:t xml:space="preserve">Pre-processing takes an image and extracts </w:t>
+      </w:r>
+      <w:r>
+        <w:t xml:space="preserve">key </w:t>
+      </w:r>
+      <w:r>
+        <w:t>information</w:t>
+      </w:r>
+      <w:r>
+        <w:t xml:space="preserve"> about it. There are several pre-processing methods that are available and commonly used in machine learning.</w:t>
       </w:r>
       <w:r>
         <w:t xml:space="preserve"> </w:t>
       </w:r>
       <w:r>
-        <w:t>manipulates images</w:t>
-      </w:r>
-      <w:r>
-        <w:t xml:space="preserve"> at random to remove any element of bias that may be incurred by the default training set. This is done before training. Images are rotated randomly by intervals of 90 degrees and then pre-processed (see next section). They are then added to the large training array.</w:t>
-      </w:r>
-    </w:p>
-    <w:p>
-      <w:pPr>
-        <w:pStyle w:val="Heading2"/>
-      </w:pPr>
-      <w:bookmarkStart w:id="75" w:name="_Toc5894810"/>
-      <w:r>
-        <w:t>Pre-Processing</w:t>
+        <w:t>Pre</w:t>
+      </w:r>
+      <w:r>
+        <w:t>-</w:t>
+      </w:r>
+      <w:r>
+        <w:t xml:space="preserve">processing </w:t>
+      </w:r>
+      <w:r>
+        <w:t xml:space="preserve">is </w:t>
+      </w:r>
+      <w:r>
+        <w:t xml:space="preserve">used </w:t>
+      </w:r>
+      <w:r>
+        <w:t>to reduce the load on the machine learning model and only supply it with relevant information. When images aren’t pre-processed, the</w:t>
+      </w:r>
+      <w:r>
+        <w:t xml:space="preserve"> machine learning model is often slow and inaccurate. This is because of the excess data provided to it. Image pre-processing creates a feature vector that describes an image. The feature vector is then provided to the machine learning model for training and evaluation.</w:t>
+      </w:r>
+    </w:p>
+    <w:p>
+      <w:pPr>
+        <w:pStyle w:val="Heading3"/>
+      </w:pPr>
+      <w:bookmarkStart w:id="75" w:name="_Toc5894811"/>
+      <w:r>
+        <w:t>Histogram of oriented gradients</w:t>
       </w:r>
       <w:bookmarkEnd w:id="75"/>
-    </w:p>
-    <w:p>
-      <w:r>
-        <w:t xml:space="preserve">Pre-processing takes an image and extracts </w:t>
-      </w:r>
-      <w:r>
-        <w:t xml:space="preserve">key </w:t>
-      </w:r>
-      <w:r>
-        <w:t>information</w:t>
-      </w:r>
-      <w:r>
-        <w:t xml:space="preserve"> about it. There are several pre-processing methods that are available and commonly used in machine learning.</w:t>
-      </w:r>
-      <w:r>
-        <w:t xml:space="preserve"> </w:t>
-      </w:r>
-      <w:r>
-        <w:t>Pre</w:t>
-      </w:r>
-      <w:r>
-        <w:t>-</w:t>
-      </w:r>
-      <w:r>
-        <w:t xml:space="preserve">processing </w:t>
-      </w:r>
-      <w:r>
-        <w:t xml:space="preserve">is </w:t>
-      </w:r>
-      <w:r>
-        <w:t xml:space="preserve">used </w:t>
-      </w:r>
-      <w:r>
-        <w:t>to reduce the load on the machine learning model and only supply it with relevant information. When images aren’t pre-processed, the</w:t>
-      </w:r>
-      <w:r>
-        <w:t xml:space="preserve"> machine learning model is often slow and inaccurate. This is because of the excess data provided to it. Image pre-processing creates a feature vector that describes an image. The feature vector is then provided to the machine learning model for training and evaluation.</w:t>
-      </w:r>
-    </w:p>
-    <w:p>
-      <w:pPr>
-        <w:pStyle w:val="Heading3"/>
-      </w:pPr>
-      <w:bookmarkStart w:id="76" w:name="_Toc5894811"/>
-      <w:r>
-        <w:t>Histogram of oriented gradients</w:t>
-      </w:r>
-      <w:bookmarkEnd w:id="76"/>
     </w:p>
     <w:p>
       <w:r>
@@ -6198,27 +6182,14 @@
                               <w:r>
                                 <w:t xml:space="preserve">Figure </w:t>
                               </w:r>
-                              <w:r>
-                                <w:fldChar w:fldCharType="begin"/>
-                              </w:r>
-                              <w:r>
-                                <w:instrText xml:space="preserve"> SEQ Figure \* ARABIC </w:instrText>
-                              </w:r>
-                              <w:r>
-                                <w:fldChar w:fldCharType="separate"/>
-                              </w:r>
-                              <w:r>
-                                <w:rPr>
-                                  <w:noProof/>
-                                </w:rPr>
-                                <w:t>3</w:t>
-                              </w:r>
-                              <w:r>
-                                <w:rPr>
-                                  <w:noProof/>
-                                </w:rPr>
-                                <w:fldChar w:fldCharType="end"/>
-                              </w:r>
+                              <w:fldSimple w:instr=" SEQ Figure \* ARABIC ">
+                                <w:r>
+                                  <w:rPr>
+                                    <w:noProof/>
+                                  </w:rPr>
+                                  <w:t>3</w:t>
+                                </w:r>
+                              </w:fldSimple>
                               <w:r>
                                 <w:t>: Histogram of Oriented Gradients algorithm applied to a training image</w:t>
                               </w:r>
@@ -6338,27 +6309,14 @@
                         <w:r>
                           <w:t xml:space="preserve">Figure </w:t>
                         </w:r>
-                        <w:r>
-                          <w:fldChar w:fldCharType="begin"/>
-                        </w:r>
-                        <w:r>
-                          <w:instrText xml:space="preserve"> SEQ Figure \* ARABIC </w:instrText>
-                        </w:r>
-                        <w:r>
-                          <w:fldChar w:fldCharType="separate"/>
-                        </w:r>
-                        <w:r>
-                          <w:rPr>
-                            <w:noProof/>
-                          </w:rPr>
-                          <w:t>3</w:t>
-                        </w:r>
-                        <w:r>
-                          <w:rPr>
-                            <w:noProof/>
-                          </w:rPr>
-                          <w:fldChar w:fldCharType="end"/>
-                        </w:r>
+                        <w:fldSimple w:instr=" SEQ Figure \* ARABIC ">
+                          <w:r>
+                            <w:rPr>
+                              <w:noProof/>
+                            </w:rPr>
+                            <w:t>3</w:t>
+                          </w:r>
+                        </w:fldSimple>
                         <w:r>
                           <w:t>: Histogram of Oriented Gradients algorithm applied to a training image</w:t>
                         </w:r>
@@ -6414,11 +6372,11 @@
       <w:pPr>
         <w:pStyle w:val="Heading3"/>
       </w:pPr>
-      <w:bookmarkStart w:id="77" w:name="_Toc5894812"/>
+      <w:bookmarkStart w:id="76" w:name="_Toc5894812"/>
       <w:r>
         <w:t>Feature vector</w:t>
       </w:r>
-      <w:bookmarkEnd w:id="77"/>
+      <w:bookmarkEnd w:id="76"/>
     </w:p>
     <w:p>
       <w:r>
@@ -6777,27 +6735,14 @@
       <w:r>
         <w:t xml:space="preserve">Figure </w:t>
       </w:r>
-      <w:r>
-        <w:fldChar w:fldCharType="begin"/>
-      </w:r>
-      <w:r>
-        <w:instrText xml:space="preserve"> SEQ Figure \* ARABIC </w:instrText>
-      </w:r>
-      <w:r>
-        <w:fldChar w:fldCharType="separate"/>
-      </w:r>
-      <w:r>
-        <w:rPr>
-          <w:noProof/>
-        </w:rPr>
-        <w:t>4</w:t>
-      </w:r>
-      <w:r>
-        <w:rPr>
-          <w:noProof/>
-        </w:rPr>
-        <w:fldChar w:fldCharType="end"/>
-      </w:r>
+      <w:fldSimple w:instr=" SEQ Figure \* ARABIC ">
+        <w:r>
+          <w:rPr>
+            <w:noProof/>
+          </w:rPr>
+          <w:t>4</w:t>
+        </w:r>
+      </w:fldSimple>
       <w:r>
         <w:t xml:space="preserve">: Ground feature </w:t>
       </w:r>
@@ -6827,6 +6772,9 @@
         </w:rPr>
       </w:pPr>
       <w:r>
+        <w:t>Explain figure 4 here</w:t>
+      </w:r>
+      <w:r>
         <w:br w:type="page"/>
       </w:r>
     </w:p>
@@ -6834,55 +6782,55 @@
       <w:pPr>
         <w:pStyle w:val="Heading2"/>
       </w:pPr>
-      <w:bookmarkStart w:id="78" w:name="_Toc5894813"/>
+      <w:bookmarkStart w:id="77" w:name="_Toc5894813"/>
       <w:r>
         <w:lastRenderedPageBreak/>
         <w:t>Machine learning</w:t>
       </w:r>
+      <w:bookmarkEnd w:id="77"/>
+    </w:p>
+    <w:p>
+      <w:r>
+        <w:t xml:space="preserve">Machine learning is an application of Artificial intelligence that allows computer to automatically learn and improve using statistical models, algorithms and access to data without explicit programming. </w:t>
+      </w:r>
+      <w:r>
+        <w:t>Machine learning has multiple processes, the first being training. Training data is provided to the Machine learning model so it can observe the data and look for patterns. The more data fed to a machine learning model, the greater the understanding thus increase in accuracy. However, to get accurate and reliable results, the ML model must be passed reliable data otherwise its ability to predict correctly will be greatly flawed.</w:t>
+      </w:r>
+    </w:p>
+    <w:p>
+      <w:r>
+        <w:t xml:space="preserve">After the training stage is completed, the ML model can be passed test data. The model can evaluate the test data and return a prediction. In our case, whether the image contains an aircraft or is purely ground. </w:t>
+      </w:r>
+      <w:r>
+        <w:t xml:space="preserve">After predictions are made, if correct, can be added to the training set </w:t>
+      </w:r>
+      <w:r>
+        <w:t>to improve accuracy.</w:t>
+      </w:r>
+    </w:p>
+    <w:p>
+      <w:r>
+        <w:t xml:space="preserve">Optimisation is the final stage and can often make or break a ML models accuracy. Decision boundaries and functions created by the model can be altered by the input </w:t>
+      </w:r>
+      <w:r>
+        <w:t xml:space="preserve">variables such as C, gamma and </w:t>
+      </w:r>
+      <w:r>
+        <w:t xml:space="preserve">kernel. </w:t>
+      </w:r>
+      <w:r>
+        <w:t>These essentially define the way the model can make decisions. While ML can analyse vast quantities of data and quickly yet accurately make predictions, it requires a large amount of time and resources to train it correctly.</w:t>
+      </w:r>
+    </w:p>
+    <w:p>
+      <w:pPr>
+        <w:pStyle w:val="Heading3"/>
+      </w:pPr>
+      <w:bookmarkStart w:id="78" w:name="_Toc5894814"/>
+      <w:r>
+        <w:t>Supervised learning</w:t>
+      </w:r>
       <w:bookmarkEnd w:id="78"/>
-    </w:p>
-    <w:p>
-      <w:r>
-        <w:t xml:space="preserve">Machine learning is an application of Artificial intelligence that allows computer to automatically learn and improve using statistical models, algorithms and access to data without explicit programming. </w:t>
-      </w:r>
-      <w:r>
-        <w:t>Machine learning has multiple processes, the first being training. Training data is provided to the Machine learning model so it can observe the data and look for patterns. The more data fed to a machine learning model, the greater the understanding thus increase in accuracy. However, to get accurate and reliable results, the ML model must be passed reliable data otherwise its ability to predict correctly will be greatly flawed.</w:t>
-      </w:r>
-    </w:p>
-    <w:p>
-      <w:r>
-        <w:t xml:space="preserve">After the training stage is completed, the ML model can be passed test data. The model can evaluate the test data and return a prediction. In our case, whether the image contains an aircraft or is purely ground. </w:t>
-      </w:r>
-      <w:r>
-        <w:t xml:space="preserve">After predictions are made, if correct, can be added to the training set </w:t>
-      </w:r>
-      <w:r>
-        <w:t>to improve accuracy.</w:t>
-      </w:r>
-    </w:p>
-    <w:p>
-      <w:r>
-        <w:t xml:space="preserve">Optimisation is the final stage and can often make or break a ML models accuracy. Decision boundaries and functions created by the model can be altered by the input </w:t>
-      </w:r>
-      <w:r>
-        <w:t xml:space="preserve">variables such as C, gamma and </w:t>
-      </w:r>
-      <w:r>
-        <w:t xml:space="preserve">kernel. </w:t>
-      </w:r>
-      <w:r>
-        <w:t>These essentially define the way the model can make decisions. While ML can analyse vast quantities of data and quickly yet accurately make predictions, it requires a large amount of time and resources to train it correctly.</w:t>
-      </w:r>
-    </w:p>
-    <w:p>
-      <w:pPr>
-        <w:pStyle w:val="Heading3"/>
-      </w:pPr>
-      <w:bookmarkStart w:id="79" w:name="_Toc5894814"/>
-      <w:r>
-        <w:t>Supervised learning</w:t>
-      </w:r>
-      <w:bookmarkEnd w:id="79"/>
     </w:p>
     <w:p>
       <w:pPr>
@@ -7246,11 +7194,11 @@
       <w:pPr>
         <w:pStyle w:val="Heading3"/>
       </w:pPr>
-      <w:bookmarkStart w:id="80" w:name="_Toc5894815"/>
+      <w:bookmarkStart w:id="79" w:name="_Toc5894815"/>
       <w:r>
         <w:t>Support vector machines</w:t>
       </w:r>
-      <w:bookmarkEnd w:id="80"/>
+      <w:bookmarkEnd w:id="79"/>
     </w:p>
     <w:p>
       <w:r>
@@ -7680,24 +7628,14 @@
       <w:r>
         <w:t xml:space="preserve">Figure </w:t>
       </w:r>
-      <w:r>
-        <w:fldChar w:fldCharType="begin"/>
-      </w:r>
-      <w:r>
-        <w:instrText xml:space="preserve"> SEQ Figure \* ARABIC </w:instrText>
-      </w:r>
-      <w:r>
-        <w:fldChar w:fldCharType="separate"/>
-      </w:r>
-      <w:r>
-        <w:rPr>
-          <w:noProof/>
-        </w:rPr>
-        <w:t>5</w:t>
-      </w:r>
-      <w:r>
-        <w:fldChar w:fldCharType="end"/>
-      </w:r>
+      <w:fldSimple w:instr=" SEQ Figure \* ARABIC ">
+        <w:r>
+          <w:rPr>
+            <w:noProof/>
+          </w:rPr>
+          <w:t>5</w:t>
+        </w:r>
+      </w:fldSimple>
       <w:r>
         <w:t>: An example of a support vector machine</w:t>
       </w:r>
@@ -7824,24 +7762,14 @@
       <w:r>
         <w:t xml:space="preserve">Figure </w:t>
       </w:r>
-      <w:r>
-        <w:fldChar w:fldCharType="begin"/>
-      </w:r>
-      <w:r>
-        <w:instrText xml:space="preserve"> SEQ Figure \* ARABIC </w:instrText>
-      </w:r>
-      <w:r>
-        <w:fldChar w:fldCharType="separate"/>
-      </w:r>
-      <w:r>
-        <w:rPr>
-          <w:noProof/>
-        </w:rPr>
-        <w:t>6</w:t>
-      </w:r>
-      <w:r>
-        <w:fldChar w:fldCharType="end"/>
-      </w:r>
+      <w:fldSimple w:instr=" SEQ Figure \* ARABIC ">
+        <w:r>
+          <w:rPr>
+            <w:noProof/>
+          </w:rPr>
+          <w:t>6</w:t>
+        </w:r>
+      </w:fldSimple>
       <w:r>
         <w:t>: RBF kernel equation</w:t>
       </w:r>
@@ -8126,24 +8054,14 @@
       <w:r>
         <w:t xml:space="preserve">Figure </w:t>
       </w:r>
-      <w:r>
-        <w:fldChar w:fldCharType="begin"/>
-      </w:r>
-      <w:r>
-        <w:instrText xml:space="preserve"> SEQ Figure \* ARABIC </w:instrText>
-      </w:r>
-      <w:r>
-        <w:fldChar w:fldCharType="separate"/>
-      </w:r>
-      <w:r>
-        <w:rPr>
-          <w:noProof/>
-        </w:rPr>
-        <w:t>7</w:t>
-      </w:r>
-      <w:r>
-        <w:fldChar w:fldCharType="end"/>
-      </w:r>
+      <w:fldSimple w:instr=" SEQ Figure \* ARABIC ">
+        <w:r>
+          <w:rPr>
+            <w:noProof/>
+          </w:rPr>
+          <w:t>7</w:t>
+        </w:r>
+      </w:fldSimple>
       <w:r>
         <w:t>: SVM hyperplane fit examples [3]</w:t>
       </w:r>
@@ -8195,11 +8113,11 @@
       <w:pPr>
         <w:pStyle w:val="Heading3"/>
       </w:pPr>
-      <w:bookmarkStart w:id="81" w:name="_Toc5894816"/>
+      <w:bookmarkStart w:id="80" w:name="_Toc5894816"/>
       <w:r>
         <w:t>Cross validation</w:t>
       </w:r>
-      <w:bookmarkEnd w:id="81"/>
+      <w:bookmarkEnd w:id="80"/>
     </w:p>
     <w:p>
       <w:r>
@@ -8866,12 +8784,297 @@
       <w:pPr>
         <w:pStyle w:val="Heading1"/>
       </w:pPr>
-      <w:bookmarkStart w:id="82" w:name="_Toc5894817"/>
+      <w:bookmarkStart w:id="81" w:name="_Toc5894817"/>
       <w:r>
         <w:lastRenderedPageBreak/>
         <w:t>Technical Achievement</w:t>
       </w:r>
+      <w:bookmarkEnd w:id="81"/>
+    </w:p>
+    <w:p>
+      <w:pPr>
+        <w:pStyle w:val="Heading2"/>
+      </w:pPr>
+      <w:r>
+        <w:t>Graphical user interface</w:t>
+      </w:r>
+    </w:p>
+    <w:p>
+      <w:r>
+        <w:t xml:space="preserve">The graphical user interface is the starting point of the program. The user is able to select classification method and options for the image search classification process. </w:t>
+      </w:r>
+      <w:r>
+        <w:fldChar w:fldCharType="begin"/>
+      </w:r>
+      <w:r>
+        <w:instrText xml:space="preserve"> REF _Ref5968965 \h </w:instrText>
+      </w:r>
+      <w:r>
+        <w:fldChar w:fldCharType="separate"/>
+      </w:r>
+      <w:r>
+        <w:t xml:space="preserve">Figure </w:t>
+      </w:r>
+      <w:r>
+        <w:rPr>
+          <w:noProof/>
+        </w:rPr>
+        <w:t>8</w:t>
+      </w:r>
+      <w:r>
+        <w:fldChar w:fldCharType="end"/>
+      </w:r>
+      <w:r>
+        <w:t xml:space="preserve"> shows the windowed GUI that the user is shown the following execution. </w:t>
+      </w:r>
+    </w:p>
+    <w:p>
+      <w:pPr>
+        <w:keepNext/>
+      </w:pPr>
+      <w:r>
+        <w:rPr>
+          <w:noProof/>
+          <w:lang w:eastAsia="en-GB"/>
+        </w:rPr>
+        <w:drawing>
+          <wp:inline distT="0" distB="0" distL="0" distR="0" wp14:anchorId="22A006E8" wp14:editId="7035B0B2">
+            <wp:extent cx="2114550" cy="2276475"/>
+            <wp:effectExtent l="0" t="0" r="0" b="9525"/>
+            <wp:docPr id="16" name="Picture 16"/>
+            <wp:cNvGraphicFramePr>
+              <a:graphicFrameLocks xmlns:a="http://schemas.openxmlformats.org/drawingml/2006/main" noChangeAspect="1"/>
+            </wp:cNvGraphicFramePr>
+            <a:graphic xmlns:a="http://schemas.openxmlformats.org/drawingml/2006/main">
+              <a:graphicData uri="http://schemas.openxmlformats.org/drawingml/2006/picture">
+                <pic:pic xmlns:pic="http://schemas.openxmlformats.org/drawingml/2006/picture">
+                  <pic:nvPicPr>
+                    <pic:cNvPr id="1" name=""/>
+                    <pic:cNvPicPr/>
+                  </pic:nvPicPr>
+                  <pic:blipFill>
+                    <a:blip r:embed="rId21"/>
+                    <a:stretch>
+                      <a:fillRect/>
+                    </a:stretch>
+                  </pic:blipFill>
+                  <pic:spPr>
+                    <a:xfrm>
+                      <a:off x="0" y="0"/>
+                      <a:ext cx="2114550" cy="2276475"/>
+                    </a:xfrm>
+                    <a:prstGeom prst="rect">
+                      <a:avLst/>
+                    </a:prstGeom>
+                  </pic:spPr>
+                </pic:pic>
+              </a:graphicData>
+            </a:graphic>
+          </wp:inline>
+        </w:drawing>
+      </w:r>
+    </w:p>
+    <w:p>
+      <w:pPr>
+        <w:pStyle w:val="Caption"/>
+      </w:pPr>
+      <w:r>
+        <w:t xml:space="preserve">Figure </w:t>
+      </w:r>
+      <w:fldSimple w:instr=" SEQ Figure \* ARABIC ">
+        <w:r>
+          <w:rPr>
+            <w:noProof/>
+          </w:rPr>
+          <w:t>8</w:t>
+        </w:r>
+      </w:fldSimple>
+      <w:r>
+        <w:t xml:space="preserve">: </w:t>
+      </w:r>
+      <w:r>
+        <w:t>GUI shown to user after program execution</w:t>
+      </w:r>
+    </w:p>
+    <w:p>
+      <w:r>
+        <w:t>The user</w:t>
+      </w:r>
+      <w:r>
+        <w:t xml:space="preserve"> must</w:t>
+      </w:r>
+      <w:r>
+        <w:t xml:space="preserve"> first select classification method. Standalone classification requires no other input from the user. </w:t>
+      </w:r>
+      <w:r>
+        <w:t>The user can now press Start to begin the training and classification process.</w:t>
+      </w:r>
+    </w:p>
+    <w:p>
+      <w:r>
+        <w:t xml:space="preserve">If the user wishes to search for aircraft in a larger image, the image to search must be selected. Clicking the select image button allows the user to navigate to the </w:t>
+      </w:r>
+      <w:r>
+        <w:t xml:space="preserve">location of the image they wish to classify and select it. </w:t>
+      </w:r>
+      <w:r>
+        <w:fldChar w:fldCharType="begin"/>
+      </w:r>
+      <w:r>
+        <w:instrText xml:space="preserve"> REF _Ref5970889 \h </w:instrText>
+      </w:r>
+      <w:r>
+        <w:fldChar w:fldCharType="separate"/>
+      </w:r>
+      <w:r>
+        <w:t xml:space="preserve">Figure </w:t>
+      </w:r>
+      <w:r>
+        <w:rPr>
+          <w:noProof/>
+        </w:rPr>
+        <w:t>9</w:t>
+      </w:r>
+      <w:r>
+        <w:fldChar w:fldCharType="end"/>
+      </w:r>
+      <w:r>
+        <w:t xml:space="preserve"> shows the window used to select images from files system</w:t>
+      </w:r>
+    </w:p>
+    <w:p>
+      <w:pPr>
+        <w:keepNext/>
+      </w:pPr>
+      <w:r>
+        <w:t xml:space="preserve"> </w:t>
+      </w:r>
+      <w:r>
+        <w:rPr>
+          <w:noProof/>
+          <w:lang w:eastAsia="en-GB"/>
+        </w:rPr>
+        <w:drawing>
+          <wp:inline distT="0" distB="0" distL="0" distR="0" wp14:anchorId="50416ECF" wp14:editId="77D4FC0E">
+            <wp:extent cx="5731510" cy="3228975"/>
+            <wp:effectExtent l="0" t="0" r="2540" b="9525"/>
+            <wp:docPr id="17" name="Picture 17"/>
+            <wp:cNvGraphicFramePr>
+              <a:graphicFrameLocks xmlns:a="http://schemas.openxmlformats.org/drawingml/2006/main" noChangeAspect="1"/>
+            </wp:cNvGraphicFramePr>
+            <a:graphic xmlns:a="http://schemas.openxmlformats.org/drawingml/2006/main">
+              <a:graphicData uri="http://schemas.openxmlformats.org/drawingml/2006/picture">
+                <pic:pic xmlns:pic="http://schemas.openxmlformats.org/drawingml/2006/picture">
+                  <pic:nvPicPr>
+                    <pic:cNvPr id="1" name=""/>
+                    <pic:cNvPicPr/>
+                  </pic:nvPicPr>
+                  <pic:blipFill>
+                    <a:blip r:embed="rId22"/>
+                    <a:stretch>
+                      <a:fillRect/>
+                    </a:stretch>
+                  </pic:blipFill>
+                  <pic:spPr>
+                    <a:xfrm>
+                      <a:off x="0" y="0"/>
+                      <a:ext cx="5731510" cy="3228975"/>
+                    </a:xfrm>
+                    <a:prstGeom prst="rect">
+                      <a:avLst/>
+                    </a:prstGeom>
+                  </pic:spPr>
+                </pic:pic>
+              </a:graphicData>
+            </a:graphic>
+          </wp:inline>
+        </w:drawing>
+      </w:r>
+    </w:p>
+    <w:p>
+      <w:pPr>
+        <w:pStyle w:val="Caption"/>
+      </w:pPr>
+      <w:bookmarkStart w:id="82" w:name="_Ref5970889"/>
+      <w:r>
+        <w:t xml:space="preserve">Figure </w:t>
+      </w:r>
+      <w:fldSimple w:instr=" SEQ Figure \* ARABIC ">
+        <w:r>
+          <w:rPr>
+            <w:noProof/>
+          </w:rPr>
+          <w:t>9</w:t>
+        </w:r>
+      </w:fldSimple>
       <w:bookmarkEnd w:id="82"/>
+      <w:r>
+        <w:t>: File selection dialog</w:t>
+      </w:r>
+    </w:p>
+    <w:p>
+      <w:r>
+        <w:lastRenderedPageBreak/>
+        <w:t>After image to search is selected, the user must specify;</w:t>
+      </w:r>
+    </w:p>
+    <w:p>
+      <w:pPr>
+        <w:pStyle w:val="ListParagraph"/>
+        <w:numPr>
+          <w:ilvl w:val="0"/>
+          <w:numId w:val="7"/>
+        </w:numPr>
+      </w:pPr>
+      <w:r>
+        <w:t>x- The x dimension of the search area in px</w:t>
+      </w:r>
+    </w:p>
+    <w:p>
+      <w:pPr>
+        <w:pStyle w:val="ListParagraph"/>
+        <w:numPr>
+          <w:ilvl w:val="0"/>
+          <w:numId w:val="7"/>
+        </w:numPr>
+      </w:pPr>
+      <w:r>
+        <w:t>y- The y dimension of the search area in px</w:t>
+      </w:r>
+    </w:p>
+    <w:p>
+      <w:pPr>
+        <w:pStyle w:val="ListParagraph"/>
+        <w:numPr>
+          <w:ilvl w:val="0"/>
+          <w:numId w:val="7"/>
+        </w:numPr>
+      </w:pPr>
+      <w:r>
+        <w:t>x steps- The amount of moves along the x axis</w:t>
+      </w:r>
+    </w:p>
+    <w:p>
+      <w:pPr>
+        <w:pStyle w:val="ListParagraph"/>
+        <w:numPr>
+          <w:ilvl w:val="0"/>
+          <w:numId w:val="7"/>
+        </w:numPr>
+      </w:pPr>
+      <w:r>
+        <w:t>y steps- The amount of moves along the y axis</w:t>
+      </w:r>
+    </w:p>
+    <w:p>
+      <w:r>
+        <w:t>From this data, the program selects suitable x and y step values to ensure image boundaries are met.</w:t>
+      </w:r>
+    </w:p>
+    <w:p>
+      <w:r>
+        <w:t xml:space="preserve">After the user has selected search criteria, the Start button can be pressed to start the image search process. </w:t>
+      </w:r>
     </w:p>
     <w:p>
       <w:pPr>
@@ -8879,24 +9082,295 @@
       </w:pPr>
       <w:bookmarkStart w:id="83" w:name="_Toc5894818"/>
       <w:r>
-        <w:t>Normal standalone classification</w:t>
+        <w:t>S</w:t>
+      </w:r>
+      <w:r>
+        <w:t>tandalone classification</w:t>
       </w:r>
       <w:bookmarkEnd w:id="83"/>
     </w:p>
     <w:p>
+      <w:r>
+        <w:t xml:space="preserve">Standalone classification is the recognition of aircraft </w:t>
+      </w:r>
+      <w:r>
+        <w:t>images where images from a data set are selected at random for training and classification. There are 200 images in the standalone dataset. 100 images of ground and 100 images of aircraft. 5 images of aircraft and 5 images of ground are selected for testing. The remaining 180 images are used to train the ML model.</w:t>
+      </w:r>
+    </w:p>
+    <w:p>
+      <w:r>
+        <w:t>The images are put through usual process of parsing, HOG pre-processing before being passed to the SVM. After training is complete, test images are passed to the SVM. The SVM returns a set of predictions for the images tested. To show the user the final results, the</w:t>
+      </w:r>
+      <w:r>
+        <w:t xml:space="preserve"> test</w:t>
+      </w:r>
+      <w:r>
+        <w:t xml:space="preserve"> image</w:t>
+      </w:r>
+      <w:r>
+        <w:t xml:space="preserve">s are displayed in a grid with accompanying predictions and probabilities. The probability shows how sure the ML model is that the image belongs to </w:t>
+      </w:r>
+      <w:r>
+        <w:t xml:space="preserve">a particular class. </w:t>
+      </w:r>
+    </w:p>
+    <w:p>
+      <w:pPr>
+        <w:keepNext/>
+      </w:pPr>
+      <w:r>
+        <w:rPr>
+          <w:noProof/>
+          <w:lang w:eastAsia="en-GB"/>
+        </w:rPr>
+        <w:drawing>
+          <wp:inline distT="0" distB="0" distL="0" distR="0" wp14:anchorId="09883254" wp14:editId="7623B864">
+            <wp:extent cx="5791200" cy="3083845"/>
+            <wp:effectExtent l="19050" t="19050" r="19050" b="21590"/>
+            <wp:docPr id="12" name="Picture 12"/>
+            <wp:cNvGraphicFramePr>
+              <a:graphicFrameLocks xmlns:a="http://schemas.openxmlformats.org/drawingml/2006/main" noChangeAspect="1"/>
+            </wp:cNvGraphicFramePr>
+            <a:graphic xmlns:a="http://schemas.openxmlformats.org/drawingml/2006/main">
+              <a:graphicData uri="http://schemas.openxmlformats.org/drawingml/2006/picture">
+                <pic:pic xmlns:pic="http://schemas.openxmlformats.org/drawingml/2006/picture">
+                  <pic:nvPicPr>
+                    <pic:cNvPr id="1" name=""/>
+                    <pic:cNvPicPr/>
+                  </pic:nvPicPr>
+                  <pic:blipFill rotWithShape="1">
+                    <a:blip r:embed="rId23"/>
+                    <a:srcRect l="3653" t="14841" b="16757"/>
+                    <a:stretch/>
+                  </pic:blipFill>
+                  <pic:spPr bwMode="auto">
+                    <a:xfrm>
+                      <a:off x="0" y="0"/>
+                      <a:ext cx="5859005" cy="3119951"/>
+                    </a:xfrm>
+                    <a:prstGeom prst="rect">
+                      <a:avLst/>
+                    </a:prstGeom>
+                    <a:ln w="9525" cap="flat" cmpd="sng" algn="ctr">
+                      <a:solidFill>
+                        <a:sysClr val="windowText" lastClr="000000"/>
+                      </a:solidFill>
+                      <a:prstDash val="solid"/>
+                      <a:round/>
+                      <a:headEnd type="none" w="med" len="med"/>
+                      <a:tailEnd type="none" w="med" len="med"/>
+                    </a:ln>
+                    <a:extLst>
+                      <a:ext uri="{53640926-AAD7-44D8-BBD7-CCE9431645EC}">
+                        <a14:shadowObscured xmlns:a14="http://schemas.microsoft.com/office/drawing/2010/main"/>
+                      </a:ext>
+                    </a:extLst>
+                  </pic:spPr>
+                </pic:pic>
+              </a:graphicData>
+            </a:graphic>
+          </wp:inline>
+        </w:drawing>
+      </w:r>
+    </w:p>
+    <w:p>
+      <w:pPr>
+        <w:pStyle w:val="Caption"/>
+      </w:pPr>
+      <w:bookmarkStart w:id="84" w:name="_Ref5968927"/>
+      <w:bookmarkStart w:id="85" w:name="_Ref5968913"/>
+      <w:r>
+        <w:t xml:space="preserve">Figure </w:t>
+      </w:r>
+      <w:fldSimple w:instr=" SEQ Figure \* ARABIC ">
+        <w:r>
+          <w:rPr>
+            <w:noProof/>
+          </w:rPr>
+          <w:t>10</w:t>
+        </w:r>
+      </w:fldSimple>
+      <w:bookmarkEnd w:id="84"/>
+      <w:r>
+        <w:t>: Results from standalone classification</w:t>
+      </w:r>
+      <w:bookmarkEnd w:id="85"/>
+    </w:p>
+    <w:p>
+      <w:r>
+        <w:t xml:space="preserve">The results in </w:t>
+      </w:r>
+      <w:r>
+        <w:fldChar w:fldCharType="begin"/>
+      </w:r>
+      <w:r>
+        <w:instrText xml:space="preserve"> REF _Ref5968927 \h </w:instrText>
+      </w:r>
+      <w:r>
+        <w:fldChar w:fldCharType="separate"/>
+      </w:r>
+      <w:r>
+        <w:t xml:space="preserve">Figure </w:t>
+      </w:r>
+      <w:r>
+        <w:rPr>
+          <w:noProof/>
+        </w:rPr>
+        <w:t>10</w:t>
+      </w:r>
+      <w:r>
+        <w:fldChar w:fldCharType="end"/>
+      </w:r>
+      <w:r>
+        <w:t xml:space="preserve"> show that the program correctly identified all ground and aircraft. The accuracy of standalone classification in all test cases is 100%. </w:t>
+      </w:r>
+    </w:p>
+    <w:p>
+      <w:pPr>
+        <w:rPr>
+          <w:rFonts w:asciiTheme="majorHAnsi" w:eastAsiaTheme="majorEastAsia" w:hAnsiTheme="majorHAnsi" w:cstheme="majorBidi"/>
+          <w:color w:val="2F5496" w:themeColor="accent1" w:themeShade="BF"/>
+          <w:sz w:val="26"/>
+          <w:szCs w:val="26"/>
+        </w:rPr>
+      </w:pPr>
+      <w:bookmarkStart w:id="86" w:name="_Toc5894819"/>
+      <w:r>
+        <w:br w:type="page"/>
+      </w:r>
+    </w:p>
+    <w:p>
       <w:pPr>
         <w:pStyle w:val="Heading2"/>
       </w:pPr>
-      <w:bookmarkStart w:id="84" w:name="_Toc5894819"/>
-      <w:r>
+      <w:r>
+        <w:lastRenderedPageBreak/>
         <w:t>Large image search</w:t>
       </w:r>
-      <w:bookmarkEnd w:id="84"/>
-    </w:p>
-    <w:p>
-      <w:pPr>
-        <w:pStyle w:val="Heading2"/>
-      </w:pPr>
+      <w:bookmarkEnd w:id="86"/>
+    </w:p>
+    <w:p>
+      <w:r>
+        <w:t xml:space="preserve">Large image search requires a more complex data set. The data set has more samples and the data in the image is more representative of aircraft in a real world setting. The basic principle behind large image search is that the user defines search dimensions to the program and the program iterates the image searching in small portions for aircraft. The execution behind it is slightly more complicated. </w:t>
+      </w:r>
+    </w:p>
+    <w:p>
+      <w:r>
+        <w:t>SPEAK ABOUT TRAINING HERE</w:t>
+      </w:r>
+    </w:p>
+    <w:p>
+      <w:r>
+        <w:t>The image is first divided</w:t>
+      </w:r>
+      <w:r>
+        <w:t xml:space="preserve"> into several smaller images</w:t>
+      </w:r>
+      <w:r>
+        <w:t xml:space="preserve">. The image sizes are defined by the users input. If the user has given </w:t>
+      </w:r>
+      <w:r>
+        <w:t>search settings</w:t>
+      </w:r>
+      <w:r>
+        <w:t xml:space="preserve"> that mean the images overlap, parts of the large image will be processed m</w:t>
+      </w:r>
+      <w:r>
+        <w:t>ore than once. If the user has supplied settings that mean the search boxes do not overlap, some areas will not be classified correctly.</w:t>
+      </w:r>
+    </w:p>
+    <w:p>
+      <w:r>
+        <w:t>The x and y steps are calculated as such</w:t>
+      </w:r>
+    </w:p>
+    <w:p>
+      <w:r>
+        <w:t>x_step = image_width – x_search_size / x_steps</w:t>
+      </w:r>
+    </w:p>
+    <w:p>
+      <w:r>
+        <w:t>y</w:t>
+      </w:r>
+      <w:r>
+        <w:t>_step = image_</w:t>
+      </w:r>
+      <w:r>
+        <w:t>height</w:t>
+      </w:r>
+      <w:r>
+        <w:t xml:space="preserve"> –</w:t>
+      </w:r>
+      <w:r>
+        <w:t xml:space="preserve"> y</w:t>
+      </w:r>
+      <w:r>
+        <w:t xml:space="preserve">_search_size / </w:t>
+      </w:r>
+      <w:r>
+        <w:t>y</w:t>
+      </w:r>
+      <w:r>
+        <w:t>_steps</w:t>
+      </w:r>
+    </w:p>
+    <w:p>
+      <w:r>
+        <w:t xml:space="preserve">This ensures that no area of the image is missed. </w:t>
+      </w:r>
+    </w:p>
+    <w:p>
+      <w:r>
+        <w:t>The smaller images are parsed, HOG pre-processed and passed t</w:t>
+      </w:r>
+      <w:r>
+        <w:t>s</w:t>
+      </w:r>
+      <w:bookmarkStart w:id="87" w:name="_GoBack"/>
+      <w:bookmarkEnd w:id="87"/>
+      <w:r>
+        <w:t>o the SVM for evaluation</w:t>
+      </w:r>
+    </w:p>
+    <w:p>
+      <w:r>
+        <w:t>Heat maps</w:t>
+      </w:r>
+    </w:p>
+    <w:p>
+      <w:r>
+        <w:t>Search results</w:t>
+      </w:r>
+    </w:p>
+    <w:p>
+      <w:r>
+        <w:t xml:space="preserve">Accuracy </w:t>
+      </w:r>
+    </w:p>
+    <w:p>
+      <w:r>
+        <w:t>Reasons for many boxes</w:t>
+      </w:r>
+    </w:p>
+    <w:p>
+      <w:r>
+        <w:t>Show best examples</w:t>
+      </w:r>
+    </w:p>
+    <w:p>
+      <w:pPr>
+        <w:pStyle w:val="Heading1"/>
+      </w:pPr>
+      <w:bookmarkStart w:id="88" w:name="_Toc5894820"/>
+      <w:r>
+        <w:t>Technical documentation</w:t>
+      </w:r>
+    </w:p>
+    <w:p>
+      <w:r>
+        <w:t>Tech documentation from gitlab</w:t>
+      </w:r>
       <w:r>
         <w:br w:type="page"/>
       </w:r>
@@ -8905,42 +9379,41 @@
       <w:pPr>
         <w:pStyle w:val="Heading1"/>
       </w:pPr>
-      <w:bookmarkStart w:id="85" w:name="_Toc5894820"/>
       <w:r>
         <w:lastRenderedPageBreak/>
         <w:t>Project Planning</w:t>
       </w:r>
-      <w:bookmarkEnd w:id="85"/>
+      <w:bookmarkEnd w:id="88"/>
     </w:p>
     <w:p>
       <w:pPr>
         <w:pStyle w:val="Heading2"/>
       </w:pPr>
-      <w:bookmarkStart w:id="86" w:name="_Toc5894821"/>
+      <w:bookmarkStart w:id="89" w:name="_Toc5894821"/>
       <w:r>
         <w:t>Momentum</w:t>
       </w:r>
-      <w:bookmarkEnd w:id="86"/>
+      <w:bookmarkEnd w:id="89"/>
     </w:p>
     <w:p>
       <w:pPr>
         <w:pStyle w:val="Heading2"/>
       </w:pPr>
-      <w:bookmarkStart w:id="87" w:name="_Toc5894822"/>
+      <w:bookmarkStart w:id="90" w:name="_Toc5894822"/>
       <w:r>
         <w:t>Adapting to change</w:t>
       </w:r>
-      <w:bookmarkEnd w:id="87"/>
+      <w:bookmarkEnd w:id="90"/>
     </w:p>
     <w:p>
       <w:pPr>
         <w:pStyle w:val="Heading2"/>
       </w:pPr>
-      <w:bookmarkStart w:id="88" w:name="_Toc5894823"/>
+      <w:bookmarkStart w:id="91" w:name="_Toc5894823"/>
       <w:r>
         <w:t>Identifying and dealing with risks</w:t>
       </w:r>
-      <w:bookmarkEnd w:id="88"/>
+      <w:bookmarkEnd w:id="91"/>
       <w:r>
         <w:tab/>
       </w:r>
@@ -8949,31 +9422,31 @@
       <w:pPr>
         <w:pStyle w:val="Heading2"/>
       </w:pPr>
-      <w:bookmarkStart w:id="89" w:name="_Toc5894824"/>
+      <w:bookmarkStart w:id="92" w:name="_Toc5894824"/>
       <w:r>
         <w:t>Achievement</w:t>
       </w:r>
-      <w:bookmarkEnd w:id="89"/>
+      <w:bookmarkEnd w:id="92"/>
     </w:p>
     <w:p>
       <w:pPr>
         <w:pStyle w:val="Heading2"/>
       </w:pPr>
-      <w:bookmarkStart w:id="90" w:name="_Toc5894825"/>
+      <w:bookmarkStart w:id="93" w:name="_Toc5894825"/>
       <w:r>
         <w:t>Performance</w:t>
       </w:r>
-      <w:bookmarkEnd w:id="90"/>
+      <w:bookmarkEnd w:id="93"/>
     </w:p>
     <w:p>
       <w:pPr>
         <w:pStyle w:val="Heading2"/>
       </w:pPr>
-      <w:bookmarkStart w:id="91" w:name="_Toc5894826"/>
+      <w:bookmarkStart w:id="94" w:name="_Toc5894826"/>
       <w:r>
         <w:t>What have I learnt?</w:t>
       </w:r>
-      <w:bookmarkEnd w:id="91"/>
+      <w:bookmarkEnd w:id="94"/>
       <w:r>
         <w:br w:type="page"/>
       </w:r>
@@ -8982,12 +9455,12 @@
       <w:pPr>
         <w:pStyle w:val="Heading1"/>
       </w:pPr>
-      <w:bookmarkStart w:id="92" w:name="_Toc5894827"/>
+      <w:bookmarkStart w:id="95" w:name="_Toc5894827"/>
       <w:r>
         <w:lastRenderedPageBreak/>
         <w:t>Conclusions</w:t>
       </w:r>
-      <w:bookmarkEnd w:id="92"/>
+      <w:bookmarkEnd w:id="95"/>
     </w:p>
     <w:p>
       <w:pPr>
@@ -8997,11 +9470,11 @@
           <w:szCs w:val="32"/>
         </w:rPr>
       </w:pPr>
-      <w:bookmarkStart w:id="93" w:name="_Toc5894828"/>
+      <w:bookmarkStart w:id="96" w:name="_Toc5894828"/>
       <w:r>
         <w:t>Discussion</w:t>
       </w:r>
-      <w:bookmarkEnd w:id="93"/>
+      <w:bookmarkEnd w:id="96"/>
       <w:r>
         <w:br w:type="page"/>
       </w:r>
@@ -9010,12 +9483,12 @@
       <w:pPr>
         <w:pStyle w:val="Heading1"/>
       </w:pPr>
-      <w:bookmarkStart w:id="94" w:name="_Toc5894829"/>
+      <w:bookmarkStart w:id="97" w:name="_Toc5894829"/>
       <w:r>
         <w:lastRenderedPageBreak/>
         <w:t>References</w:t>
       </w:r>
-      <w:bookmarkEnd w:id="94"/>
+      <w:bookmarkEnd w:id="97"/>
     </w:p>
     <w:p>
       <w:pPr>
@@ -9026,7 +9499,7 @@
       <w:r>
         <w:t xml:space="preserve">[1] </w:t>
       </w:r>
-      <w:hyperlink r:id="rId21" w:history="1">
+      <w:hyperlink r:id="rId24" w:history="1">
         <w:r>
           <w:rPr>
             <w:rStyle w:val="Hyperlink"/>
@@ -9044,7 +9517,7 @@
       <w:r>
         <w:t xml:space="preserve">[2] </w:t>
       </w:r>
-      <w:hyperlink r:id="rId22" w:history="1">
+      <w:hyperlink r:id="rId25" w:history="1">
         <w:r>
           <w:rPr>
             <w:rStyle w:val="Hyperlink"/>
@@ -9063,7 +9536,7 @@
       <w:r>
         <w:t xml:space="preserve">[3] </w:t>
       </w:r>
-      <w:hyperlink r:id="rId23" w:history="1">
+      <w:hyperlink r:id="rId26" w:history="1">
         <w:r>
           <w:rPr>
             <w:rStyle w:val="Hyperlink"/>
@@ -9076,66 +9549,66 @@
       <w:pPr>
         <w:pStyle w:val="Heading1"/>
       </w:pPr>
-      <w:bookmarkStart w:id="95" w:name="_Toc5894830"/>
+      <w:bookmarkStart w:id="98" w:name="_Toc5894830"/>
       <w:r>
         <w:t>Tables, Graphs, Figures and Equations</w:t>
       </w:r>
-      <w:bookmarkEnd w:id="95"/>
+      <w:bookmarkEnd w:id="98"/>
     </w:p>
     <w:p>
       <w:pPr>
         <w:pStyle w:val="Heading1"/>
       </w:pPr>
-      <w:bookmarkStart w:id="96" w:name="_Toc5894831"/>
+      <w:bookmarkStart w:id="99" w:name="_Toc5894831"/>
       <w:r>
         <w:t>Appendices</w:t>
       </w:r>
-      <w:bookmarkEnd w:id="96"/>
+      <w:bookmarkEnd w:id="99"/>
     </w:p>
     <w:p>
       <w:pPr>
         <w:pStyle w:val="Heading2"/>
       </w:pPr>
-      <w:bookmarkStart w:id="97" w:name="_Toc5894832"/>
+      <w:bookmarkStart w:id="100" w:name="_Toc5894832"/>
       <w:r>
         <w:t>Sustainability</w:t>
       </w:r>
-      <w:bookmarkEnd w:id="97"/>
+      <w:bookmarkEnd w:id="100"/>
     </w:p>
     <w:p>
       <w:pPr>
         <w:pStyle w:val="Heading2"/>
       </w:pPr>
-      <w:bookmarkStart w:id="98" w:name="_Toc5894833"/>
+      <w:bookmarkStart w:id="101" w:name="_Toc5894833"/>
       <w:r>
         <w:t>Legal</w:t>
       </w:r>
-      <w:bookmarkEnd w:id="98"/>
+      <w:bookmarkEnd w:id="101"/>
     </w:p>
     <w:p>
       <w:pPr>
         <w:pStyle w:val="Heading2"/>
       </w:pPr>
-      <w:bookmarkStart w:id="99" w:name="_Toc5894834"/>
+      <w:bookmarkStart w:id="102" w:name="_Toc5894834"/>
       <w:r>
         <w:t>Ethical</w:t>
       </w:r>
-      <w:bookmarkEnd w:id="99"/>
+      <w:bookmarkEnd w:id="102"/>
     </w:p>
     <w:p>
       <w:pPr>
         <w:pStyle w:val="Heading2"/>
       </w:pPr>
-      <w:bookmarkStart w:id="100" w:name="_Toc5894835"/>
+      <w:bookmarkStart w:id="103" w:name="_Toc5894835"/>
       <w:r>
         <w:t>Intellectual property</w:t>
       </w:r>
-      <w:bookmarkEnd w:id="100"/>
+      <w:bookmarkEnd w:id="103"/>
     </w:p>
     <w:p/>
     <w:sectPr>
-      <w:headerReference w:type="default" r:id="rId24"/>
-      <w:footerReference w:type="default" r:id="rId25"/>
+      <w:headerReference w:type="default" r:id="rId27"/>
+      <w:footerReference w:type="default" r:id="rId28"/>
       <w:pgSz w:w="11906" w:h="16838"/>
       <w:pgMar w:top="1440" w:right="1440" w:bottom="1440" w:left="1440" w:header="708" w:footer="708" w:gutter="0"/>
       <w:cols w:space="708"/>
@@ -9204,7 +9677,7 @@
           <w:rPr>
             <w:noProof/>
           </w:rPr>
-          <w:t>7</w:t>
+          <w:t>20</w:t>
         </w:r>
         <w:r>
           <w:rPr>
@@ -9537,6 +10010,119 @@
     </w:lvl>
   </w:abstractNum>
   <w:abstractNum w:abstractNumId="3" w15:restartNumberingAfterBreak="0">
+    <w:nsid w:val="3C4F5D6D"/>
+    <w:multiLevelType w:val="hybridMultilevel"/>
+    <w:tmpl w:val="C1DA5E2A"/>
+    <w:lvl w:ilvl="0" w:tplc="08090001">
+      <w:start w:val="1"/>
+      <w:numFmt w:val="bullet"/>
+      <w:lvlText w:val=""/>
+      <w:lvlJc w:val="left"/>
+      <w:pPr>
+        <w:ind w:left="720" w:hanging="360"/>
+      </w:pPr>
+      <w:rPr>
+        <w:rFonts w:ascii="Symbol" w:hAnsi="Symbol" w:hint="default"/>
+      </w:rPr>
+    </w:lvl>
+    <w:lvl w:ilvl="1" w:tplc="08090003" w:tentative="1">
+      <w:start w:val="1"/>
+      <w:numFmt w:val="bullet"/>
+      <w:lvlText w:val="o"/>
+      <w:lvlJc w:val="left"/>
+      <w:pPr>
+        <w:ind w:left="1440" w:hanging="360"/>
+      </w:pPr>
+      <w:rPr>
+        <w:rFonts w:ascii="Courier New" w:hAnsi="Courier New" w:cs="Courier New" w:hint="default"/>
+      </w:rPr>
+    </w:lvl>
+    <w:lvl w:ilvl="2" w:tplc="08090005" w:tentative="1">
+      <w:start w:val="1"/>
+      <w:numFmt w:val="bullet"/>
+      <w:lvlText w:val=""/>
+      <w:lvlJc w:val="left"/>
+      <w:pPr>
+        <w:ind w:left="2160" w:hanging="360"/>
+      </w:pPr>
+      <w:rPr>
+        <w:rFonts w:ascii="Wingdings" w:hAnsi="Wingdings" w:hint="default"/>
+      </w:rPr>
+    </w:lvl>
+    <w:lvl w:ilvl="3" w:tplc="08090001" w:tentative="1">
+      <w:start w:val="1"/>
+      <w:numFmt w:val="bullet"/>
+      <w:lvlText w:val=""/>
+      <w:lvlJc w:val="left"/>
+      <w:pPr>
+        <w:ind w:left="2880" w:hanging="360"/>
+      </w:pPr>
+      <w:rPr>
+        <w:rFonts w:ascii="Symbol" w:hAnsi="Symbol" w:hint="default"/>
+      </w:rPr>
+    </w:lvl>
+    <w:lvl w:ilvl="4" w:tplc="08090003" w:tentative="1">
+      <w:start w:val="1"/>
+      <w:numFmt w:val="bullet"/>
+      <w:lvlText w:val="o"/>
+      <w:lvlJc w:val="left"/>
+      <w:pPr>
+        <w:ind w:left="3600" w:hanging="360"/>
+      </w:pPr>
+      <w:rPr>
+        <w:rFonts w:ascii="Courier New" w:hAnsi="Courier New" w:cs="Courier New" w:hint="default"/>
+      </w:rPr>
+    </w:lvl>
+    <w:lvl w:ilvl="5" w:tplc="08090005" w:tentative="1">
+      <w:start w:val="1"/>
+      <w:numFmt w:val="bullet"/>
+      <w:lvlText w:val=""/>
+      <w:lvlJc w:val="left"/>
+      <w:pPr>
+        <w:ind w:left="4320" w:hanging="360"/>
+      </w:pPr>
+      <w:rPr>
+        <w:rFonts w:ascii="Wingdings" w:hAnsi="Wingdings" w:hint="default"/>
+      </w:rPr>
+    </w:lvl>
+    <w:lvl w:ilvl="6" w:tplc="08090001" w:tentative="1">
+      <w:start w:val="1"/>
+      <w:numFmt w:val="bullet"/>
+      <w:lvlText w:val=""/>
+      <w:lvlJc w:val="left"/>
+      <w:pPr>
+        <w:ind w:left="5040" w:hanging="360"/>
+      </w:pPr>
+      <w:rPr>
+        <w:rFonts w:ascii="Symbol" w:hAnsi="Symbol" w:hint="default"/>
+      </w:rPr>
+    </w:lvl>
+    <w:lvl w:ilvl="7" w:tplc="08090003" w:tentative="1">
+      <w:start w:val="1"/>
+      <w:numFmt w:val="bullet"/>
+      <w:lvlText w:val="o"/>
+      <w:lvlJc w:val="left"/>
+      <w:pPr>
+        <w:ind w:left="5760" w:hanging="360"/>
+      </w:pPr>
+      <w:rPr>
+        <w:rFonts w:ascii="Courier New" w:hAnsi="Courier New" w:cs="Courier New" w:hint="default"/>
+      </w:rPr>
+    </w:lvl>
+    <w:lvl w:ilvl="8" w:tplc="08090005" w:tentative="1">
+      <w:start w:val="1"/>
+      <w:numFmt w:val="bullet"/>
+      <w:lvlText w:val=""/>
+      <w:lvlJc w:val="left"/>
+      <w:pPr>
+        <w:ind w:left="6480" w:hanging="360"/>
+      </w:pPr>
+      <w:rPr>
+        <w:rFonts w:ascii="Wingdings" w:hAnsi="Wingdings" w:hint="default"/>
+      </w:rPr>
+    </w:lvl>
+  </w:abstractNum>
+  <w:abstractNum w:abstractNumId="4" w15:restartNumberingAfterBreak="0">
     <w:nsid w:val="4B617AA5"/>
     <w:multiLevelType w:val="hybridMultilevel"/>
     <w:tmpl w:val="D88ADB0C"/>
@@ -9628,7 +10214,120 @@
       </w:pPr>
     </w:lvl>
   </w:abstractNum>
-  <w:abstractNum w:abstractNumId="4" w15:restartNumberingAfterBreak="0">
+  <w:abstractNum w:abstractNumId="5" w15:restartNumberingAfterBreak="0">
+    <w:nsid w:val="574B2BBF"/>
+    <w:multiLevelType w:val="hybridMultilevel"/>
+    <w:tmpl w:val="011C07FC"/>
+    <w:lvl w:ilvl="0" w:tplc="08090001">
+      <w:start w:val="1"/>
+      <w:numFmt w:val="bullet"/>
+      <w:lvlText w:val=""/>
+      <w:lvlJc w:val="left"/>
+      <w:pPr>
+        <w:ind w:left="774" w:hanging="360"/>
+      </w:pPr>
+      <w:rPr>
+        <w:rFonts w:ascii="Symbol" w:hAnsi="Symbol" w:hint="default"/>
+      </w:rPr>
+    </w:lvl>
+    <w:lvl w:ilvl="1" w:tplc="08090003" w:tentative="1">
+      <w:start w:val="1"/>
+      <w:numFmt w:val="bullet"/>
+      <w:lvlText w:val="o"/>
+      <w:lvlJc w:val="left"/>
+      <w:pPr>
+        <w:ind w:left="1494" w:hanging="360"/>
+      </w:pPr>
+      <w:rPr>
+        <w:rFonts w:ascii="Courier New" w:hAnsi="Courier New" w:cs="Courier New" w:hint="default"/>
+      </w:rPr>
+    </w:lvl>
+    <w:lvl w:ilvl="2" w:tplc="08090005" w:tentative="1">
+      <w:start w:val="1"/>
+      <w:numFmt w:val="bullet"/>
+      <w:lvlText w:val=""/>
+      <w:lvlJc w:val="left"/>
+      <w:pPr>
+        <w:ind w:left="2214" w:hanging="360"/>
+      </w:pPr>
+      <w:rPr>
+        <w:rFonts w:ascii="Wingdings" w:hAnsi="Wingdings" w:hint="default"/>
+      </w:rPr>
+    </w:lvl>
+    <w:lvl w:ilvl="3" w:tplc="08090001" w:tentative="1">
+      <w:start w:val="1"/>
+      <w:numFmt w:val="bullet"/>
+      <w:lvlText w:val=""/>
+      <w:lvlJc w:val="left"/>
+      <w:pPr>
+        <w:ind w:left="2934" w:hanging="360"/>
+      </w:pPr>
+      <w:rPr>
+        <w:rFonts w:ascii="Symbol" w:hAnsi="Symbol" w:hint="default"/>
+      </w:rPr>
+    </w:lvl>
+    <w:lvl w:ilvl="4" w:tplc="08090003" w:tentative="1">
+      <w:start w:val="1"/>
+      <w:numFmt w:val="bullet"/>
+      <w:lvlText w:val="o"/>
+      <w:lvlJc w:val="left"/>
+      <w:pPr>
+        <w:ind w:left="3654" w:hanging="360"/>
+      </w:pPr>
+      <w:rPr>
+        <w:rFonts w:ascii="Courier New" w:hAnsi="Courier New" w:cs="Courier New" w:hint="default"/>
+      </w:rPr>
+    </w:lvl>
+    <w:lvl w:ilvl="5" w:tplc="08090005" w:tentative="1">
+      <w:start w:val="1"/>
+      <w:numFmt w:val="bullet"/>
+      <w:lvlText w:val=""/>
+      <w:lvlJc w:val="left"/>
+      <w:pPr>
+        <w:ind w:left="4374" w:hanging="360"/>
+      </w:pPr>
+      <w:rPr>
+        <w:rFonts w:ascii="Wingdings" w:hAnsi="Wingdings" w:hint="default"/>
+      </w:rPr>
+    </w:lvl>
+    <w:lvl w:ilvl="6" w:tplc="08090001" w:tentative="1">
+      <w:start w:val="1"/>
+      <w:numFmt w:val="bullet"/>
+      <w:lvlText w:val=""/>
+      <w:lvlJc w:val="left"/>
+      <w:pPr>
+        <w:ind w:left="5094" w:hanging="360"/>
+      </w:pPr>
+      <w:rPr>
+        <w:rFonts w:ascii="Symbol" w:hAnsi="Symbol" w:hint="default"/>
+      </w:rPr>
+    </w:lvl>
+    <w:lvl w:ilvl="7" w:tplc="08090003" w:tentative="1">
+      <w:start w:val="1"/>
+      <w:numFmt w:val="bullet"/>
+      <w:lvlText w:val="o"/>
+      <w:lvlJc w:val="left"/>
+      <w:pPr>
+        <w:ind w:left="5814" w:hanging="360"/>
+      </w:pPr>
+      <w:rPr>
+        <w:rFonts w:ascii="Courier New" w:hAnsi="Courier New" w:cs="Courier New" w:hint="default"/>
+      </w:rPr>
+    </w:lvl>
+    <w:lvl w:ilvl="8" w:tplc="08090005" w:tentative="1">
+      <w:start w:val="1"/>
+      <w:numFmt w:val="bullet"/>
+      <w:lvlText w:val=""/>
+      <w:lvlJc w:val="left"/>
+      <w:pPr>
+        <w:ind w:left="6534" w:hanging="360"/>
+      </w:pPr>
+      <w:rPr>
+        <w:rFonts w:ascii="Wingdings" w:hAnsi="Wingdings" w:hint="default"/>
+      </w:rPr>
+    </w:lvl>
+  </w:abstractNum>
+  <w:abstractNum w:abstractNumId="6" w15:restartNumberingAfterBreak="0">
     <w:nsid w:val="5BB31BAF"/>
     <w:multiLevelType w:val="hybridMultilevel"/>
     <w:tmpl w:val="09D6A12C"/>
@@ -9745,7 +10444,7 @@
     <w:abstractNumId w:val="0"/>
   </w:num>
   <w:num w:numId="2">
-    <w:abstractNumId w:val="4"/>
+    <w:abstractNumId w:val="6"/>
   </w:num>
   <w:num w:numId="3">
     <w:abstractNumId w:val="2"/>
@@ -9754,6 +10453,12 @@
     <w:abstractNumId w:val="1"/>
   </w:num>
   <w:num w:numId="5">
+    <w:abstractNumId w:val="4"/>
+  </w:num>
+  <w:num w:numId="6">
+    <w:abstractNumId w:val="5"/>
+  </w:num>
+  <w:num w:numId="7">
     <w:abstractNumId w:val="3"/>
   </w:num>
 </w:numbering>
@@ -10883,7 +11588,7 @@
 </file>
 
 <file path=customXml/itemProps1.xml><?xml version="1.0" encoding="utf-8"?>
-<ds:datastoreItem xmlns:ds="http://schemas.openxmlformats.org/officeDocument/2006/customXml" ds:itemID="{94B21BE0-A120-4204-B2B3-CF20439D0086}">
+<ds:datastoreItem xmlns:ds="http://schemas.openxmlformats.org/officeDocument/2006/customXml" ds:itemID="{376D3EE9-3AC4-4D63-935B-8EAE22196669}">
   <ds:schemaRefs>
     <ds:schemaRef ds:uri="http://schemas.openxmlformats.org/officeDocument/2006/bibliography"/>
   </ds:schemaRefs>

</xml_diff>